<commit_message>
Scenario 1 - lab report and Project Structure of the Process Monitor
</commit_message>
<xml_diff>
--- a/Scenario 1 - Apachi shut down (lab report).docx
+++ b/Scenario 1 - Apachi shut down (lab report).docx
@@ -18,7 +18,23 @@
           <w:color w:val="6E90A0" w:themeColor="text2" w:themeTint="99"/>
           <w:rtl/>
         </w:rPr>
-        <w:t xml:space="preserve">דו"ח מעבדה- תרחיש </w:t>
+        <w:t>דו"ח מעבדה</w:t>
+      </w:r>
+      <w:r>
+        <w:rPr>
+          <w:rFonts w:ascii="David" w:hAnsi="David" w:cs="David" w:hint="cs"/>
+          <w:color w:val="6E90A0" w:themeColor="text2" w:themeTint="99"/>
+          <w:rtl/>
+        </w:rPr>
+        <w:t xml:space="preserve"> </w:t>
+      </w:r>
+      <w:r>
+        <w:rPr>
+          <w:rFonts w:ascii="David" w:hAnsi="David" w:cs="David"/>
+          <w:color w:val="6E90A0" w:themeColor="text2" w:themeTint="99"/>
+          <w:rtl/>
+        </w:rPr>
+        <w:t xml:space="preserve">- תרחיש </w:t>
       </w:r>
       <w:r>
         <w:rPr>
@@ -142,6 +158,16 @@
         </w:rPr>
         <w:t>תאריך:</w:t>
       </w:r>
+      <w:r>
+        <w:rPr>
+          <w:rFonts w:ascii="David" w:hAnsi="David" w:cs="David" w:hint="cs"/>
+          <w:sz w:val="28"/>
+          <w:szCs w:val="28"/>
+          <w:rtl/>
+          <w:lang w:val="he-IL"/>
+        </w:rPr>
+        <w:t xml:space="preserve"> 12.4.18</w:t>
+      </w:r>
     </w:p>
     <w:p>
       <w:pPr>
@@ -152,6 +178,7 @@
           <w:rFonts w:ascii="David" w:hAnsi="David" w:cs="David"/>
           <w:sz w:val="28"/>
           <w:szCs w:val="28"/>
+          <w:rtl/>
         </w:rPr>
       </w:pPr>
       <w:r>
@@ -174,16 +201,14 @@
         </w:rPr>
         <w:t xml:space="preserve"> </w:t>
       </w:r>
-      <w:proofErr w:type="spellStart"/>
-      <w:r>
-        <w:rPr>
-          <w:rFonts w:ascii="David" w:hAnsi="David" w:cs="David"/>
-          <w:sz w:val="28"/>
-          <w:szCs w:val="28"/>
-        </w:rPr>
-        <w:t>Apachi</w:t>
-      </w:r>
-      <w:proofErr w:type="spellEnd"/>
+      <w:r>
+        <w:rPr>
+          <w:rFonts w:ascii="David" w:hAnsi="David" w:cs="David"/>
+          <w:sz w:val="28"/>
+          <w:szCs w:val="28"/>
+        </w:rPr>
+        <w:t>Apache</w:t>
+      </w:r>
       <w:r>
         <w:rPr>
           <w:rFonts w:ascii="David" w:hAnsi="David" w:cs="David"/>
@@ -191,1009 +216,6 @@
           <w:szCs w:val="28"/>
         </w:rPr>
         <w:t xml:space="preserve"> shut down</w:t>
-      </w:r>
-    </w:p>
-    <w:p>
-      <w:pPr>
-        <w:bidi/>
-        <w:jc w:val="both"/>
-        <w:rPr>
-          <w:rFonts w:ascii="David" w:hAnsi="David" w:cs="David"/>
-          <w:sz w:val="28"/>
-          <w:szCs w:val="28"/>
-          <w:rtl/>
-          <w:lang w:val="he-IL"/>
-        </w:rPr>
-      </w:pPr>
-    </w:p>
-    <w:p>
-      <w:pPr>
-        <w:pStyle w:val="Heading1"/>
-        <w:bidi/>
-        <w:jc w:val="both"/>
-        <w:rPr>
-          <w:rFonts w:ascii="David" w:hAnsi="David" w:cs="David"/>
-          <w:sz w:val="28"/>
-          <w:szCs w:val="28"/>
-        </w:rPr>
-      </w:pPr>
-      <w:r>
-        <w:rPr>
-          <w:rFonts w:ascii="David" w:hAnsi="David" w:cs="David"/>
-          <w:sz w:val="28"/>
-          <w:szCs w:val="28"/>
-          <w:rtl/>
-        </w:rPr>
-        <w:t>תהליך ההתקפה:</w:t>
-      </w:r>
-    </w:p>
-    <w:p>
-      <w:pPr>
-        <w:bidi/>
-        <w:ind w:left="708"/>
-        <w:rPr>
-          <w:rFonts w:ascii="David" w:hAnsi="David" w:cs="David"/>
-          <w:sz w:val="28"/>
-          <w:szCs w:val="28"/>
-          <w:rtl/>
-        </w:rPr>
-      </w:pPr>
-      <w:r>
-        <w:rPr>
-          <w:rFonts w:ascii="David" w:hAnsi="David" w:cs="David" w:hint="cs"/>
-          <w:sz w:val="28"/>
-          <w:szCs w:val="28"/>
-          <w:rtl/>
-        </w:rPr>
-        <w:t xml:space="preserve">התוקף עשה סריקת פורטים וניחוש סיסמאות לשרת </w:t>
-      </w:r>
-      <w:r>
-        <w:rPr>
-          <w:rFonts w:ascii="David" w:hAnsi="David" w:cs="David" w:hint="cs"/>
-          <w:sz w:val="28"/>
-          <w:szCs w:val="28"/>
-        </w:rPr>
-        <w:t>A</w:t>
-      </w:r>
-      <w:r>
-        <w:rPr>
-          <w:rFonts w:ascii="David" w:hAnsi="David" w:cs="David"/>
-          <w:sz w:val="28"/>
-          <w:szCs w:val="28"/>
-        </w:rPr>
-        <w:t>pachi1</w:t>
-      </w:r>
-      <w:r>
-        <w:rPr>
-          <w:rFonts w:ascii="David" w:hAnsi="David" w:cs="David" w:hint="cs"/>
-          <w:sz w:val="28"/>
-          <w:szCs w:val="28"/>
-          <w:rtl/>
-        </w:rPr>
-        <w:t xml:space="preserve"> והתחבר אליו. כתוצאה מכך הוא העביר לתוך השרת וירוס שמפיל את השרת כל דקה, ושולח לעצמו את הקבצים </w:t>
-      </w:r>
-      <w:proofErr w:type="spellStart"/>
-      <w:r>
-        <w:rPr>
-          <w:rFonts w:ascii="David" w:hAnsi="David" w:cs="David"/>
-          <w:sz w:val="28"/>
-          <w:szCs w:val="28"/>
-        </w:rPr>
-        <w:t>passwd</w:t>
-      </w:r>
-      <w:proofErr w:type="spellEnd"/>
-      <w:r>
-        <w:rPr>
-          <w:rFonts w:ascii="David" w:hAnsi="David" w:cs="David" w:hint="cs"/>
-          <w:sz w:val="28"/>
-          <w:szCs w:val="28"/>
-          <w:rtl/>
-        </w:rPr>
-        <w:t xml:space="preserve"> ו-</w:t>
-      </w:r>
-      <w:r>
-        <w:rPr>
-          <w:rFonts w:ascii="David" w:hAnsi="David" w:cs="David"/>
-          <w:sz w:val="28"/>
-          <w:szCs w:val="28"/>
-        </w:rPr>
-        <w:t>shadow</w:t>
-      </w:r>
-      <w:r>
-        <w:rPr>
-          <w:rFonts w:ascii="David" w:hAnsi="David" w:cs="David" w:hint="cs"/>
-          <w:sz w:val="28"/>
-          <w:szCs w:val="28"/>
-          <w:rtl/>
-        </w:rPr>
-        <w:t>.</w:t>
-      </w:r>
-    </w:p>
-    <w:p>
-      <w:pPr>
-        <w:pStyle w:val="Heading1"/>
-        <w:bidi/>
-        <w:jc w:val="both"/>
-        <w:rPr>
-          <w:rFonts w:ascii="David" w:hAnsi="David" w:cs="David"/>
-          <w:sz w:val="28"/>
-          <w:szCs w:val="28"/>
-        </w:rPr>
-      </w:pPr>
-      <w:r>
-        <w:rPr>
-          <w:rFonts w:ascii="David" w:hAnsi="David" w:cs="David"/>
-          <w:sz w:val="28"/>
-          <w:szCs w:val="28"/>
-          <w:rtl/>
-        </w:rPr>
-        <w:t>תהליך הזיהוי:</w:t>
-      </w:r>
-    </w:p>
-    <w:p>
-      <w:pPr>
-        <w:bidi/>
-        <w:ind w:left="708"/>
-        <w:rPr>
-          <w:rFonts w:ascii="David" w:hAnsi="David" w:cs="David"/>
-          <w:sz w:val="28"/>
-          <w:szCs w:val="28"/>
-          <w:rtl/>
-        </w:rPr>
-      </w:pPr>
-      <w:r>
-        <w:rPr>
-          <w:rFonts w:ascii="David" w:hAnsi="David" w:cs="David" w:hint="cs"/>
-          <w:sz w:val="28"/>
-          <w:szCs w:val="28"/>
-          <w:rtl/>
-        </w:rPr>
-        <w:t>זיהינו ב</w:t>
-      </w:r>
-      <w:proofErr w:type="spellStart"/>
-      <w:r>
-        <w:rPr>
-          <w:rFonts w:ascii="David" w:hAnsi="David" w:cs="David" w:hint="cs"/>
-          <w:sz w:val="28"/>
-          <w:szCs w:val="28"/>
-        </w:rPr>
-        <w:t>A</w:t>
-      </w:r>
-      <w:r>
-        <w:rPr>
-          <w:rFonts w:ascii="David" w:hAnsi="David" w:cs="David"/>
-          <w:sz w:val="28"/>
-          <w:szCs w:val="28"/>
-        </w:rPr>
-        <w:t>rcSingt</w:t>
-      </w:r>
-      <w:proofErr w:type="spellEnd"/>
-      <w:r>
-        <w:rPr>
-          <w:rFonts w:ascii="David" w:hAnsi="David" w:cs="David" w:hint="cs"/>
-          <w:sz w:val="28"/>
-          <w:szCs w:val="28"/>
-          <w:rtl/>
-        </w:rPr>
-        <w:t xml:space="preserve"> שכתובת </w:t>
-      </w:r>
-      <w:r>
-        <w:rPr>
-          <w:rFonts w:ascii="David" w:hAnsi="David" w:cs="David" w:hint="cs"/>
-          <w:sz w:val="28"/>
-          <w:szCs w:val="28"/>
-        </w:rPr>
-        <w:t>IP</w:t>
-      </w:r>
-      <w:r>
-        <w:rPr>
-          <w:rFonts w:ascii="David" w:hAnsi="David" w:cs="David" w:hint="cs"/>
-          <w:sz w:val="28"/>
-          <w:szCs w:val="28"/>
-          <w:rtl/>
-        </w:rPr>
-        <w:t xml:space="preserve"> חיצונית 199.203.100.178 מבצעת סריקת פורטים על המחשב </w:t>
-      </w:r>
-      <w:r>
-        <w:rPr>
-          <w:rFonts w:ascii="David" w:hAnsi="David" w:cs="David" w:hint="cs"/>
-          <w:sz w:val="28"/>
-          <w:szCs w:val="28"/>
-        </w:rPr>
-        <w:t>A</w:t>
-      </w:r>
-      <w:r>
-        <w:rPr>
-          <w:rFonts w:ascii="David" w:hAnsi="David" w:cs="David"/>
-          <w:sz w:val="28"/>
-          <w:szCs w:val="28"/>
-        </w:rPr>
-        <w:t>pachi1 (</w:t>
-      </w:r>
-      <w:proofErr w:type="spellStart"/>
-      <w:r>
-        <w:rPr>
-          <w:rFonts w:ascii="David" w:hAnsi="David" w:cs="David"/>
-          <w:sz w:val="28"/>
-          <w:szCs w:val="28"/>
-        </w:rPr>
-        <w:fldChar w:fldCharType="begin"/>
-      </w:r>
-      <w:r>
-        <w:rPr>
-          <w:rFonts w:ascii="David" w:hAnsi="David" w:cs="David"/>
-          <w:sz w:val="28"/>
-          <w:szCs w:val="28"/>
-        </w:rPr>
-        <w:instrText xml:space="preserve"> HYPERLINK "http://www.Fox" </w:instrText>
-      </w:r>
-      <w:r>
-        <w:rPr>
-          <w:rFonts w:ascii="David" w:hAnsi="David" w:cs="David"/>
-          <w:sz w:val="28"/>
-          <w:szCs w:val="28"/>
-        </w:rPr>
-        <w:fldChar w:fldCharType="separate"/>
-      </w:r>
-      <w:r>
-        <w:rPr>
-          <w:rFonts w:ascii="David" w:hAnsi="David" w:cs="David"/>
-          <w:sz w:val="28"/>
-          <w:szCs w:val="28"/>
-        </w:rPr>
-        <w:t>Fox</w:t>
-      </w:r>
-      <w:r>
-        <w:rPr>
-          <w:rFonts w:ascii="David" w:hAnsi="David" w:cs="David"/>
-          <w:sz w:val="28"/>
-          <w:szCs w:val="28"/>
-        </w:rPr>
-        <w:fldChar w:fldCharType="end"/>
-      </w:r>
-      <w:r>
-        <w:rPr>
-          <w:rFonts w:ascii="David" w:hAnsi="David" w:cs="David"/>
-          <w:sz w:val="28"/>
-          <w:szCs w:val="28"/>
-        </w:rPr>
-        <w:t>news</w:t>
-      </w:r>
-      <w:proofErr w:type="spellEnd"/>
-      <w:r>
-        <w:rPr>
-          <w:rFonts w:ascii="David" w:hAnsi="David" w:cs="David"/>
-          <w:sz w:val="28"/>
-          <w:szCs w:val="28"/>
-        </w:rPr>
-        <w:t>)</w:t>
-      </w:r>
-      <w:r>
-        <w:rPr>
-          <w:rFonts w:ascii="David" w:hAnsi="David" w:cs="David" w:hint="cs"/>
-          <w:sz w:val="28"/>
-          <w:szCs w:val="28"/>
-          <w:rtl/>
-        </w:rPr>
-        <w:t xml:space="preserve"> בשעה 13:16 ומייד אחרי זה </w:t>
-      </w:r>
-      <w:r>
-        <w:rPr>
-          <w:rFonts w:ascii="David" w:hAnsi="David" w:cs="David"/>
-          <w:sz w:val="28"/>
-          <w:szCs w:val="28"/>
-        </w:rPr>
-        <w:t>Password guessing</w:t>
-      </w:r>
-      <w:r>
-        <w:rPr>
-          <w:rFonts w:ascii="David" w:hAnsi="David" w:cs="David" w:hint="cs"/>
-          <w:sz w:val="28"/>
-          <w:szCs w:val="28"/>
-          <w:rtl/>
-        </w:rPr>
-        <w:t xml:space="preserve"> בשעה 13:18. מייד בדקה זו ראינו בלוגים שהוא הצליח להתחבר דרך שירות </w:t>
-      </w:r>
-      <w:r>
-        <w:rPr>
-          <w:rFonts w:ascii="David" w:hAnsi="David" w:cs="David" w:hint="cs"/>
-          <w:sz w:val="28"/>
-          <w:szCs w:val="28"/>
-        </w:rPr>
-        <w:t>SSH</w:t>
-      </w:r>
-      <w:r>
-        <w:rPr>
-          <w:rFonts w:ascii="David" w:hAnsi="David" w:cs="David" w:hint="cs"/>
-          <w:sz w:val="28"/>
-          <w:szCs w:val="28"/>
-          <w:rtl/>
-        </w:rPr>
-        <w:t xml:space="preserve"> ובשרת ה</w:t>
-      </w:r>
-      <w:proofErr w:type="spellStart"/>
-      <w:r>
-        <w:rPr>
-          <w:rFonts w:ascii="David" w:hAnsi="David" w:cs="David" w:hint="cs"/>
-          <w:sz w:val="28"/>
-          <w:szCs w:val="28"/>
-        </w:rPr>
-        <w:t>Z</w:t>
-      </w:r>
-      <w:r>
-        <w:rPr>
-          <w:rFonts w:ascii="David" w:hAnsi="David" w:cs="David"/>
-          <w:sz w:val="28"/>
-          <w:szCs w:val="28"/>
-        </w:rPr>
-        <w:t>enuse</w:t>
-      </w:r>
-      <w:proofErr w:type="spellEnd"/>
-      <w:r>
-        <w:rPr>
-          <w:rFonts w:ascii="David" w:hAnsi="David" w:cs="David" w:hint="cs"/>
-          <w:sz w:val="28"/>
-          <w:szCs w:val="28"/>
-          <w:rtl/>
-        </w:rPr>
-        <w:t xml:space="preserve"> הופיע לנו </w:t>
-      </w:r>
-      <w:r>
-        <w:rPr>
-          <w:rFonts w:ascii="David" w:hAnsi="David" w:cs="David"/>
-          <w:sz w:val="28"/>
-          <w:szCs w:val="28"/>
-        </w:rPr>
-        <w:t>"IP service http is down"</w:t>
-      </w:r>
-      <w:r>
-        <w:rPr>
-          <w:rFonts w:ascii="David" w:hAnsi="David" w:cs="David" w:hint="cs"/>
-          <w:sz w:val="28"/>
-          <w:szCs w:val="28"/>
-          <w:rtl/>
-        </w:rPr>
-        <w:t xml:space="preserve"> בשרת </w:t>
-      </w:r>
-      <w:r>
-        <w:rPr>
-          <w:rFonts w:ascii="David" w:hAnsi="David" w:cs="David" w:hint="cs"/>
-          <w:sz w:val="28"/>
-          <w:szCs w:val="28"/>
-        </w:rPr>
-        <w:t>A</w:t>
-      </w:r>
-      <w:r>
-        <w:rPr>
-          <w:rFonts w:ascii="David" w:hAnsi="David" w:cs="David"/>
-          <w:sz w:val="28"/>
-          <w:szCs w:val="28"/>
-        </w:rPr>
-        <w:t>pachi1</w:t>
-      </w:r>
-      <w:r>
-        <w:rPr>
-          <w:rFonts w:ascii="David" w:hAnsi="David" w:cs="David" w:hint="cs"/>
-          <w:sz w:val="28"/>
-          <w:szCs w:val="28"/>
-          <w:rtl/>
-        </w:rPr>
-        <w:t>.</w:t>
-      </w:r>
-    </w:p>
-    <w:p>
-      <w:pPr>
-        <w:bidi/>
-        <w:ind w:left="708"/>
-        <w:rPr>
-          <w:rFonts w:ascii="David" w:hAnsi="David" w:cs="David"/>
-          <w:sz w:val="28"/>
-          <w:szCs w:val="28"/>
-          <w:rtl/>
-        </w:rPr>
-      </w:pPr>
-      <w:r>
-        <w:rPr>
-          <w:rFonts w:ascii="David" w:hAnsi="David" w:cs="David" w:hint="cs"/>
-          <w:sz w:val="28"/>
-          <w:szCs w:val="28"/>
-          <w:rtl/>
-        </w:rPr>
-        <w:t xml:space="preserve">בשעה 13:11 התחילה מערכה נוספת שבה כתובת </w:t>
-      </w:r>
-      <w:r>
-        <w:rPr>
-          <w:rFonts w:ascii="David" w:hAnsi="David" w:cs="David" w:hint="cs"/>
-          <w:sz w:val="28"/>
-          <w:szCs w:val="28"/>
-        </w:rPr>
-        <w:t>IP</w:t>
-      </w:r>
-      <w:r>
-        <w:rPr>
-          <w:rFonts w:ascii="David" w:hAnsi="David" w:cs="David" w:hint="cs"/>
-          <w:sz w:val="28"/>
-          <w:szCs w:val="28"/>
-          <w:rtl/>
-        </w:rPr>
-        <w:t xml:space="preserve"> 199.203.100.30 ביצעה </w:t>
-      </w:r>
-      <w:r>
-        <w:rPr>
-          <w:rFonts w:ascii="David" w:hAnsi="David" w:cs="David" w:hint="cs"/>
-          <w:sz w:val="28"/>
-          <w:szCs w:val="28"/>
-        </w:rPr>
-        <w:t>P</w:t>
-      </w:r>
-      <w:r>
-        <w:rPr>
-          <w:rFonts w:ascii="David" w:hAnsi="David" w:cs="David"/>
-          <w:sz w:val="28"/>
-          <w:szCs w:val="28"/>
-        </w:rPr>
-        <w:t>assword guessing</w:t>
-      </w:r>
-      <w:r>
-        <w:rPr>
-          <w:rFonts w:ascii="David" w:hAnsi="David" w:cs="David" w:hint="cs"/>
-          <w:sz w:val="28"/>
-          <w:szCs w:val="28"/>
-          <w:rtl/>
-        </w:rPr>
-        <w:t xml:space="preserve"> לשרת </w:t>
-      </w:r>
-      <w:r>
-        <w:rPr>
-          <w:rFonts w:ascii="David" w:hAnsi="David" w:cs="David" w:hint="cs"/>
-          <w:sz w:val="28"/>
-          <w:szCs w:val="28"/>
-        </w:rPr>
-        <w:t>A</w:t>
-      </w:r>
-      <w:r>
-        <w:rPr>
-          <w:rFonts w:ascii="David" w:hAnsi="David" w:cs="David"/>
-          <w:sz w:val="28"/>
-          <w:szCs w:val="28"/>
-        </w:rPr>
-        <w:t>pachi3</w:t>
-      </w:r>
-      <w:r>
-        <w:rPr>
-          <w:rFonts w:ascii="David" w:hAnsi="David" w:cs="David" w:hint="cs"/>
-          <w:sz w:val="28"/>
-          <w:szCs w:val="28"/>
-          <w:rtl/>
-        </w:rPr>
-        <w:t xml:space="preserve">. לאחר מכן ראינו בקבצי הלוגים בשרת זה שהפורץ הצליח להתחבר לשרת דרך שירות </w:t>
-      </w:r>
-      <w:r>
-        <w:rPr>
-          <w:rFonts w:ascii="David" w:hAnsi="David" w:cs="David" w:hint="cs"/>
-          <w:sz w:val="28"/>
-          <w:szCs w:val="28"/>
-        </w:rPr>
-        <w:t>SSH</w:t>
-      </w:r>
-      <w:r>
-        <w:rPr>
-          <w:rFonts w:ascii="David" w:hAnsi="David" w:cs="David" w:hint="cs"/>
-          <w:sz w:val="28"/>
-          <w:szCs w:val="28"/>
-          <w:rtl/>
-        </w:rPr>
-        <w:t>.</w:t>
-      </w:r>
-    </w:p>
-    <w:p>
-      <w:pPr>
-        <w:bidi/>
-        <w:ind w:left="708"/>
-        <w:rPr>
-          <w:rFonts w:ascii="David" w:hAnsi="David" w:cs="David"/>
-          <w:sz w:val="28"/>
-          <w:szCs w:val="28"/>
-          <w:rtl/>
-        </w:rPr>
-      </w:pPr>
-      <w:r>
-        <w:rPr>
-          <w:rFonts w:ascii="David" w:hAnsi="David" w:cs="David" w:hint="cs"/>
-          <w:sz w:val="28"/>
-          <w:szCs w:val="28"/>
-          <w:rtl/>
-        </w:rPr>
-        <w:t>בשעה 13:19 זיהינו ב</w:t>
-      </w:r>
-      <w:proofErr w:type="spellStart"/>
-      <w:r>
-        <w:rPr>
-          <w:rFonts w:ascii="David" w:hAnsi="David" w:cs="David"/>
-          <w:sz w:val="28"/>
-          <w:szCs w:val="28"/>
-        </w:rPr>
-        <w:t>ArcSingt</w:t>
-      </w:r>
-      <w:proofErr w:type="spellEnd"/>
-      <w:r>
-        <w:rPr>
-          <w:rFonts w:ascii="David" w:hAnsi="David" w:cs="David" w:hint="cs"/>
-          <w:sz w:val="28"/>
-          <w:szCs w:val="28"/>
-          <w:rtl/>
-        </w:rPr>
-        <w:t xml:space="preserve"> שהשרת </w:t>
-      </w:r>
-      <w:r>
-        <w:rPr>
-          <w:rFonts w:ascii="David" w:hAnsi="David" w:cs="David"/>
-          <w:sz w:val="28"/>
-          <w:szCs w:val="28"/>
-        </w:rPr>
-        <w:t>c</w:t>
-      </w:r>
-      <w:r>
-        <w:rPr>
-          <w:rFonts w:ascii="David" w:hAnsi="David" w:cs="David" w:hint="cs"/>
-          <w:sz w:val="28"/>
-          <w:szCs w:val="28"/>
-          <w:rtl/>
-        </w:rPr>
-        <w:t xml:space="preserve"> מנסה ליצור תקשורת בפורט 80 עם הפורץ (199.203.100.194) .</w:t>
-      </w:r>
-    </w:p>
-    <w:p>
-      <w:pPr>
-        <w:bidi/>
-        <w:ind w:left="708"/>
-        <w:rPr>
-          <w:rFonts w:ascii="David" w:hAnsi="David" w:cs="David" w:hint="cs"/>
-          <w:sz w:val="28"/>
-          <w:szCs w:val="28"/>
-          <w:rtl/>
-        </w:rPr>
-      </w:pPr>
-      <w:r>
-        <w:rPr>
-          <w:rFonts w:ascii="David" w:hAnsi="David" w:cs="David" w:hint="cs"/>
-          <w:sz w:val="28"/>
-          <w:szCs w:val="28"/>
-          <w:rtl/>
-        </w:rPr>
-        <w:t xml:space="preserve">בנוסף ראינו בלוגים של השרת שרצות פקודות מסויימות כל דקה. </w:t>
-      </w:r>
-    </w:p>
-    <w:p>
-      <w:pPr>
-        <w:pStyle w:val="Heading1"/>
-        <w:bidi/>
-        <w:jc w:val="both"/>
-        <w:rPr>
-          <w:rFonts w:ascii="David" w:hAnsi="David" w:cs="David"/>
-          <w:sz w:val="28"/>
-          <w:szCs w:val="28"/>
-        </w:rPr>
-      </w:pPr>
-      <w:r>
-        <w:rPr>
-          <w:rFonts w:ascii="David" w:hAnsi="David" w:cs="David"/>
-          <w:sz w:val="28"/>
-          <w:szCs w:val="28"/>
-          <w:rtl/>
-        </w:rPr>
-        <w:lastRenderedPageBreak/>
-        <w:t>תהליך הגנה:</w:t>
-      </w:r>
-    </w:p>
-    <w:p>
-      <w:pPr>
-        <w:bidi/>
-        <w:ind w:left="708"/>
-        <w:rPr>
-          <w:rFonts w:ascii="David" w:hAnsi="David" w:cs="David" w:hint="cs"/>
-          <w:sz w:val="28"/>
-          <w:szCs w:val="28"/>
-          <w:rtl/>
-        </w:rPr>
-      </w:pPr>
-      <w:r>
-        <w:rPr>
-          <w:rFonts w:ascii="David" w:hAnsi="David" w:cs="David" w:hint="cs"/>
-          <w:sz w:val="28"/>
-          <w:szCs w:val="28"/>
-          <w:rtl/>
-        </w:rPr>
-        <w:t>כשזיהינו מי התוקפים ומה היעד שלהם ראשית כל חוקקנו חוקים חדשים ב</w:t>
-      </w:r>
-      <w:proofErr w:type="spellStart"/>
-      <w:r>
-        <w:rPr>
-          <w:rFonts w:ascii="David" w:hAnsi="David" w:cs="David" w:hint="cs"/>
-          <w:sz w:val="28"/>
-          <w:szCs w:val="28"/>
-        </w:rPr>
-        <w:t>F</w:t>
-      </w:r>
-      <w:r>
-        <w:rPr>
-          <w:rFonts w:ascii="David" w:hAnsi="David" w:cs="David"/>
-          <w:sz w:val="28"/>
-          <w:szCs w:val="28"/>
-        </w:rPr>
-        <w:t>ireWall</w:t>
-      </w:r>
-      <w:proofErr w:type="spellEnd"/>
-      <w:r>
-        <w:rPr>
-          <w:rFonts w:ascii="David" w:hAnsi="David" w:cs="David" w:hint="cs"/>
-          <w:sz w:val="28"/>
-          <w:szCs w:val="28"/>
-          <w:rtl/>
-        </w:rPr>
-        <w:t xml:space="preserve"> שיחסמו כל תעבורה נכנסת ויוצאת בין הרשת שלנו לפורצים</w:t>
-      </w:r>
-      <w:r>
-        <w:rPr>
-          <w:rFonts w:ascii="David" w:hAnsi="David" w:cs="David" w:hint="cs"/>
-          <w:sz w:val="28"/>
-          <w:szCs w:val="28"/>
-          <w:rtl/>
-        </w:rPr>
-        <w:t xml:space="preserve">. בנוסף שינינו את הסיסמה לשרת כדי למנוע נסיון חדירה נוסף דרך כתובת שונה. </w:t>
-      </w:r>
-      <w:r>
-        <w:rPr>
-          <w:rFonts w:ascii="David" w:hAnsi="David" w:cs="David" w:hint="cs"/>
-          <w:sz w:val="28"/>
-          <w:szCs w:val="28"/>
-          <w:rtl/>
-        </w:rPr>
-        <w:t xml:space="preserve">ניסינו להרים חזרה את השרת אך הוא נפל כל פעם מחדש. </w:t>
-      </w:r>
-      <w:r>
-        <w:rPr>
-          <w:rFonts w:ascii="David" w:hAnsi="David" w:cs="David" w:hint="cs"/>
-          <w:sz w:val="28"/>
-          <w:szCs w:val="28"/>
-          <w:rtl/>
-        </w:rPr>
-        <w:t xml:space="preserve">הבנו שכנראה מדובר בנוזקה שמפילה את השרת באופן אוטומטי. משם התחלנו לחפש בתוך השרת </w:t>
-      </w:r>
-      <w:r>
-        <w:rPr>
-          <w:rFonts w:ascii="David" w:hAnsi="David" w:cs="David" w:hint="cs"/>
-          <w:sz w:val="28"/>
-          <w:szCs w:val="28"/>
-        </w:rPr>
-        <w:t>A</w:t>
-      </w:r>
-      <w:r>
-        <w:rPr>
-          <w:rFonts w:ascii="David" w:hAnsi="David" w:cs="David"/>
-          <w:sz w:val="28"/>
-          <w:szCs w:val="28"/>
-        </w:rPr>
-        <w:t>pachi1</w:t>
-      </w:r>
-      <w:r>
-        <w:rPr>
-          <w:rFonts w:ascii="David" w:hAnsi="David" w:cs="David" w:hint="cs"/>
-          <w:sz w:val="28"/>
-          <w:szCs w:val="28"/>
-          <w:rtl/>
-        </w:rPr>
-        <w:t xml:space="preserve"> אחר שינויים שנעשו בעקבות הפריצה ונסיון להבין מה הנוזקה שגורמת לנפילת השרת. </w:t>
-      </w:r>
-      <w:r>
-        <w:rPr>
-          <w:rFonts w:ascii="David" w:hAnsi="David" w:cs="David" w:hint="cs"/>
-          <w:sz w:val="28"/>
-          <w:szCs w:val="28"/>
-          <w:rtl/>
-        </w:rPr>
-        <w:t>זיהינו ב-</w:t>
-      </w:r>
-      <w:r>
-        <w:rPr>
-          <w:rFonts w:ascii="David" w:hAnsi="David" w:cs="David" w:hint="cs"/>
-          <w:sz w:val="28"/>
-          <w:szCs w:val="28"/>
-        </w:rPr>
-        <w:t xml:space="preserve">CRON </w:t>
-      </w:r>
-      <w:r>
-        <w:rPr>
-          <w:rFonts w:ascii="David" w:hAnsi="David" w:cs="David" w:hint="cs"/>
-          <w:sz w:val="28"/>
-          <w:szCs w:val="28"/>
-          <w:rtl/>
-        </w:rPr>
-        <w:t xml:space="preserve"> (מתזמן תהליכים בלינוקס) שיש קובץ שרץ כל דקה מחדש עם שתי פקודות, ואחת מהן אחראית על נפילת השרת. הפקודה השנייה אחראית על הרצת קובץ נוסף בשם </w:t>
-      </w:r>
-      <w:proofErr w:type="spellStart"/>
-      <w:r>
-        <w:rPr>
-          <w:rFonts w:ascii="David" w:hAnsi="David" w:cs="David"/>
-          <w:sz w:val="28"/>
-          <w:szCs w:val="28"/>
-        </w:rPr>
-        <w:t>bd_bash</w:t>
-      </w:r>
-      <w:proofErr w:type="spellEnd"/>
-      <w:r>
-        <w:rPr>
-          <w:rFonts w:ascii="David" w:hAnsi="David" w:cs="David" w:hint="cs"/>
-          <w:sz w:val="28"/>
-          <w:szCs w:val="28"/>
-          <w:rtl/>
-        </w:rPr>
-        <w:t xml:space="preserve"> שגם אחראי על הרצת קובץ פייתון. זיהינו שמטרת התוקף בקבצים אלו הייתה לגנוב את קבצי ה- </w:t>
-      </w:r>
-      <w:proofErr w:type="spellStart"/>
-      <w:r>
-        <w:rPr>
-          <w:rFonts w:ascii="David" w:hAnsi="David" w:cs="David"/>
-          <w:sz w:val="28"/>
-          <w:szCs w:val="28"/>
-        </w:rPr>
-        <w:t>passwd</w:t>
-      </w:r>
-      <w:proofErr w:type="spellEnd"/>
-      <w:r>
-        <w:rPr>
-          <w:rFonts w:ascii="David" w:hAnsi="David" w:cs="David" w:hint="cs"/>
-          <w:sz w:val="28"/>
-          <w:szCs w:val="28"/>
-          <w:rtl/>
-        </w:rPr>
-        <w:t xml:space="preserve"> ו- </w:t>
-      </w:r>
-      <w:r>
-        <w:rPr>
-          <w:rFonts w:ascii="David" w:hAnsi="David" w:cs="David"/>
-          <w:sz w:val="28"/>
-          <w:szCs w:val="28"/>
-        </w:rPr>
-        <w:t>shadow</w:t>
-      </w:r>
-      <w:r>
-        <w:rPr>
-          <w:rFonts w:ascii="David" w:hAnsi="David" w:cs="David" w:hint="cs"/>
-          <w:sz w:val="28"/>
-          <w:szCs w:val="28"/>
-          <w:rtl/>
-        </w:rPr>
-        <w:t>. בגניבת קבצים אלו המשתמש השיג את דרך הצפנת הססמאות של הארגון, וע"י כך יכול לפענח את כל הססמאות בארגון.</w:t>
-      </w:r>
-    </w:p>
-    <w:p>
-      <w:pPr>
-        <w:pStyle w:val="Heading1"/>
-        <w:bidi/>
-        <w:jc w:val="both"/>
-        <w:rPr>
-          <w:rFonts w:ascii="David" w:hAnsi="David" w:cs="David"/>
-          <w:sz w:val="28"/>
-          <w:szCs w:val="28"/>
-        </w:rPr>
-      </w:pPr>
-      <w:r>
-        <w:rPr>
-          <w:rFonts w:ascii="David" w:hAnsi="David" w:cs="David"/>
-          <w:sz w:val="28"/>
-          <w:szCs w:val="28"/>
-          <w:rtl/>
-        </w:rPr>
-        <w:t>תהליך הגנה מונעת:</w:t>
-      </w:r>
-    </w:p>
-    <w:p>
-      <w:pPr>
-        <w:pStyle w:val="ListParagraph"/>
-        <w:bidi/>
-        <w:rPr>
-          <w:rFonts w:ascii="David" w:hAnsi="David" w:cs="David" w:hint="cs"/>
-          <w:sz w:val="28"/>
-          <w:szCs w:val="28"/>
-          <w:rtl/>
-        </w:rPr>
-      </w:pPr>
-      <w:r>
-        <w:rPr>
-          <w:rFonts w:ascii="David" w:hAnsi="David" w:cs="David" w:hint="cs"/>
-          <w:sz w:val="28"/>
-          <w:szCs w:val="28"/>
-          <w:rtl/>
-        </w:rPr>
-        <w:t>שינוי סיסמאות בארגון. אילולא סיסמאות כאלו פשוטות (פריצה לאחר ניחוש חמישי!) הפורץ לא היה מצליח להחדיר ולגנוב קבצים ממחשבי הארגון. בנוסף כדאי לסגור את פורט 20 לפחות לתקשורת חיצונית, ובאופן כללי להיות בביקורת עליו ולאפשר גישות באופן נקודתי בעת הצורך. הגנה נוספת אפשרית היא לא ליצור הרשאות גישה (</w:t>
-      </w:r>
-      <w:r>
-        <w:rPr>
-          <w:rFonts w:ascii="David" w:hAnsi="David" w:cs="David"/>
-          <w:sz w:val="28"/>
-          <w:szCs w:val="28"/>
-        </w:rPr>
-        <w:t>read only</w:t>
-      </w:r>
-      <w:r>
-        <w:rPr>
-          <w:rFonts w:ascii="David" w:hAnsi="David" w:cs="David" w:hint="cs"/>
-          <w:sz w:val="28"/>
-          <w:szCs w:val="28"/>
-          <w:rtl/>
-        </w:rPr>
-        <w:t xml:space="preserve"> למי שאינו </w:t>
-      </w:r>
-      <w:r>
-        <w:rPr>
-          <w:rFonts w:ascii="David" w:hAnsi="David" w:cs="David"/>
-          <w:sz w:val="28"/>
-          <w:szCs w:val="28"/>
-        </w:rPr>
-        <w:t>root</w:t>
-      </w:r>
-      <w:r>
-        <w:rPr>
-          <w:rFonts w:ascii="David" w:hAnsi="David" w:cs="David" w:hint="cs"/>
-          <w:sz w:val="28"/>
-          <w:szCs w:val="28"/>
-          <w:rtl/>
-        </w:rPr>
-        <w:t xml:space="preserve"> וכדומה), למרות שבמקרה שלנו הפורץ הגיע להרשאת </w:t>
-      </w:r>
-      <w:r>
-        <w:rPr>
-          <w:rFonts w:ascii="David" w:hAnsi="David" w:cs="David"/>
-          <w:sz w:val="28"/>
-          <w:szCs w:val="28"/>
-        </w:rPr>
-        <w:t>root</w:t>
-      </w:r>
-      <w:r>
-        <w:rPr>
-          <w:rFonts w:ascii="David" w:hAnsi="David" w:cs="David" w:hint="cs"/>
-          <w:sz w:val="28"/>
-          <w:szCs w:val="28"/>
-          <w:rtl/>
-        </w:rPr>
-        <w:t>.</w:t>
-      </w:r>
-    </w:p>
-    <w:p>
-      <w:pPr>
-        <w:pStyle w:val="Heading1"/>
-        <w:bidi/>
-        <w:jc w:val="both"/>
-        <w:rPr>
-          <w:rFonts w:ascii="David" w:hAnsi="David" w:cs="David"/>
-          <w:sz w:val="28"/>
-          <w:szCs w:val="28"/>
-        </w:rPr>
-      </w:pPr>
-      <w:r>
-        <w:rPr>
-          <w:rFonts w:ascii="David" w:hAnsi="David" w:cs="David"/>
-          <w:sz w:val="28"/>
-          <w:szCs w:val="28"/>
-          <w:rtl/>
-        </w:rPr>
-        <w:t>הפרצות באבטחת הארגון</w:t>
-      </w:r>
-    </w:p>
-    <w:p>
-      <w:pPr>
-        <w:pStyle w:val="ListParagraph"/>
-        <w:bidi/>
-        <w:ind w:left="1080"/>
-        <w:rPr>
-          <w:rFonts w:ascii="David" w:hAnsi="David" w:cs="David"/>
-          <w:sz w:val="28"/>
-          <w:szCs w:val="28"/>
-          <w:rtl/>
-        </w:rPr>
-      </w:pPr>
-      <w:r>
-        <w:rPr>
-          <w:rFonts w:ascii="David" w:hAnsi="David" w:cs="David" w:hint="cs"/>
-          <w:sz w:val="28"/>
-          <w:szCs w:val="28"/>
-          <w:rtl/>
-        </w:rPr>
-        <w:t>סיסמאות פשוטות מידי. הרשאות לשינוי כתיבה וקריאה לכל אדם.</w:t>
-      </w:r>
-    </w:p>
-    <w:p>
-      <w:pPr>
-        <w:pStyle w:val="Heading1"/>
-        <w:bidi/>
-        <w:jc w:val="both"/>
-        <w:rPr>
-          <w:rFonts w:ascii="David" w:hAnsi="David" w:cs="David"/>
-          <w:sz w:val="28"/>
-          <w:szCs w:val="28"/>
-        </w:rPr>
-      </w:pPr>
-      <w:r>
-        <w:rPr>
-          <w:rFonts w:ascii="David" w:hAnsi="David" w:cs="David"/>
-          <w:sz w:val="28"/>
-          <w:szCs w:val="28"/>
-          <w:rtl/>
-        </w:rPr>
-        <w:t>כלים שפיתחנו</w:t>
-      </w:r>
-    </w:p>
-    <w:p>
-      <w:pPr>
-        <w:pStyle w:val="ListParagraph"/>
-        <w:bidi/>
-        <w:rPr>
-          <w:rFonts w:ascii="David" w:hAnsi="David" w:cs="David"/>
-          <w:sz w:val="28"/>
-          <w:szCs w:val="28"/>
-          <w:rtl/>
-        </w:rPr>
-      </w:pPr>
-    </w:p>
-    <w:p>
-      <w:pPr>
-        <w:pStyle w:val="Heading1"/>
-        <w:bidi/>
-        <w:jc w:val="both"/>
-        <w:rPr>
-          <w:rFonts w:ascii="David" w:hAnsi="David" w:cs="David"/>
-          <w:sz w:val="28"/>
-          <w:szCs w:val="28"/>
-        </w:rPr>
-      </w:pPr>
-      <w:r>
-        <w:rPr>
-          <w:rFonts w:ascii="David" w:hAnsi="David" w:cs="David"/>
-          <w:sz w:val="28"/>
-          <w:szCs w:val="28"/>
-          <w:rtl/>
-        </w:rPr>
-        <w:lastRenderedPageBreak/>
-        <w:t>אופן עבודת הצוות</w:t>
-      </w:r>
-    </w:p>
-    <w:p>
-      <w:pPr>
-        <w:pStyle w:val="ListParagraph"/>
-        <w:bidi/>
-        <w:rPr>
-          <w:rFonts w:ascii="David" w:hAnsi="David" w:cs="David"/>
-          <w:sz w:val="28"/>
-          <w:szCs w:val="28"/>
-          <w:rtl/>
-        </w:rPr>
-      </w:pPr>
-      <w:r>
-        <w:rPr>
-          <w:rFonts w:ascii="David" w:hAnsi="David" w:cs="David" w:hint="cs"/>
-          <w:sz w:val="28"/>
-          <w:szCs w:val="28"/>
-          <w:rtl/>
-        </w:rPr>
-        <w:t>הייתה עמדת "מחוקק" שדאגה לחסום את התוקפים ב-</w:t>
-      </w:r>
-      <w:r>
-        <w:rPr>
-          <w:rFonts w:ascii="David" w:hAnsi="David" w:cs="David"/>
-          <w:sz w:val="28"/>
-          <w:szCs w:val="28"/>
-        </w:rPr>
-        <w:t>Firewall</w:t>
-      </w:r>
-      <w:r>
-        <w:rPr>
-          <w:rFonts w:ascii="David" w:hAnsi="David" w:cs="David" w:hint="cs"/>
-          <w:sz w:val="28"/>
-          <w:szCs w:val="28"/>
-          <w:rtl/>
-        </w:rPr>
-        <w:t xml:space="preserve"> לאחר שזיהינו אותם. באופן כללי היינו כל הזמן בביקורת על הכלים השונים ודאגנו לפקח ולאתר ארועים חשודים. לאחר שנטרלנו את התוקף וחסמנו אותו, נרתמנו לאיתור הבעייה שגורמת לשרת ליפול ע"מ לטפל בנזק שנגרם. החיפוש לקח זמן רב יחסית ודרש גם קריאה ולמידה של דברים חדשים באינטרנט שלא ידענו את משמעותם קודם לכן.</w:t>
       </w:r>
       <w:bookmarkStart w:id="0" w:name="_GoBack"/>
       <w:bookmarkEnd w:id="0"/>
@@ -1216,11 +238,1041 @@
           <w:szCs w:val="28"/>
           <w:rtl/>
         </w:rPr>
-        <w:t>חוסרים/קשיים</w:t>
+        <w:t>תהליך ההתקפה:</w:t>
       </w:r>
     </w:p>
     <w:p>
       <w:pPr>
+        <w:bidi/>
+        <w:ind w:left="708"/>
+        <w:rPr>
+          <w:rFonts w:ascii="David" w:hAnsi="David" w:cs="David"/>
+          <w:sz w:val="28"/>
+          <w:szCs w:val="28"/>
+          <w:rtl/>
+        </w:rPr>
+      </w:pPr>
+      <w:r>
+        <w:rPr>
+          <w:rFonts w:ascii="David" w:hAnsi="David" w:cs="David" w:hint="cs"/>
+          <w:sz w:val="28"/>
+          <w:szCs w:val="28"/>
+          <w:rtl/>
+        </w:rPr>
+        <w:t>התוקף ביצע</w:t>
+      </w:r>
+      <w:r>
+        <w:rPr>
+          <w:rFonts w:ascii="David" w:hAnsi="David" w:cs="David" w:hint="cs"/>
+          <w:sz w:val="28"/>
+          <w:szCs w:val="28"/>
+          <w:rtl/>
+        </w:rPr>
+        <w:t xml:space="preserve"> סריקת פורטים וניחוש סיסמאות לשרת </w:t>
+      </w:r>
+      <w:r>
+        <w:rPr>
+          <w:rFonts w:ascii="David" w:hAnsi="David" w:cs="David" w:hint="cs"/>
+          <w:sz w:val="28"/>
+          <w:szCs w:val="28"/>
+        </w:rPr>
+        <w:t>Apache</w:t>
+      </w:r>
+      <w:r>
+        <w:rPr>
+          <w:rFonts w:ascii="David" w:hAnsi="David" w:cs="David"/>
+          <w:sz w:val="28"/>
+          <w:szCs w:val="28"/>
+        </w:rPr>
+        <w:t>1</w:t>
+      </w:r>
+      <w:r>
+        <w:rPr>
+          <w:rFonts w:ascii="David" w:hAnsi="David" w:cs="David" w:hint="cs"/>
+          <w:sz w:val="28"/>
+          <w:szCs w:val="28"/>
+          <w:rtl/>
+        </w:rPr>
+        <w:t>. הפורץ הצליח להתחבר לשרת והחל</w:t>
+      </w:r>
+      <w:r>
+        <w:rPr>
+          <w:rFonts w:ascii="David" w:hAnsi="David" w:cs="David" w:hint="cs"/>
+          <w:sz w:val="28"/>
+          <w:szCs w:val="28"/>
+          <w:rtl/>
+        </w:rPr>
+        <w:t xml:space="preserve"> </w:t>
+      </w:r>
+      <w:r>
+        <w:rPr>
+          <w:rFonts w:ascii="David" w:hAnsi="David" w:cs="David" w:hint="cs"/>
+          <w:sz w:val="28"/>
+          <w:szCs w:val="28"/>
+          <w:rtl/>
+        </w:rPr>
+        <w:t>להעביר לתוך השרת נוזקה</w:t>
+      </w:r>
+      <w:r>
+        <w:rPr>
+          <w:rFonts w:ascii="David" w:hAnsi="David" w:cs="David" w:hint="cs"/>
+          <w:sz w:val="28"/>
+          <w:szCs w:val="28"/>
+          <w:rtl/>
+        </w:rPr>
+        <w:t xml:space="preserve"> ש</w:t>
+      </w:r>
+      <w:r>
+        <w:rPr>
+          <w:rFonts w:ascii="David" w:hAnsi="David" w:cs="David" w:hint="cs"/>
+          <w:sz w:val="28"/>
+          <w:szCs w:val="28"/>
+          <w:rtl/>
+        </w:rPr>
+        <w:t>תפקידה גם להפיל</w:t>
+      </w:r>
+      <w:r>
+        <w:rPr>
+          <w:rFonts w:ascii="David" w:hAnsi="David" w:cs="David" w:hint="cs"/>
+          <w:sz w:val="28"/>
+          <w:szCs w:val="28"/>
+          <w:rtl/>
+        </w:rPr>
+        <w:t xml:space="preserve"> את השרת כל דקה</w:t>
+      </w:r>
+      <w:r>
+        <w:rPr>
+          <w:rFonts w:ascii="David" w:hAnsi="David" w:cs="David" w:hint="cs"/>
+          <w:sz w:val="28"/>
+          <w:szCs w:val="28"/>
+          <w:rtl/>
+        </w:rPr>
+        <w:t xml:space="preserve"> מחדש, וגם לשלוח לפורץ</w:t>
+      </w:r>
+      <w:r>
+        <w:rPr>
+          <w:rFonts w:ascii="David" w:hAnsi="David" w:cs="David" w:hint="cs"/>
+          <w:sz w:val="28"/>
+          <w:szCs w:val="28"/>
+          <w:rtl/>
+        </w:rPr>
+        <w:t xml:space="preserve"> את הקבצים </w:t>
+      </w:r>
+      <w:proofErr w:type="spellStart"/>
+      <w:r>
+        <w:rPr>
+          <w:rFonts w:ascii="David" w:hAnsi="David" w:cs="David"/>
+          <w:sz w:val="28"/>
+          <w:szCs w:val="28"/>
+        </w:rPr>
+        <w:t>passwd</w:t>
+      </w:r>
+      <w:proofErr w:type="spellEnd"/>
+      <w:r>
+        <w:rPr>
+          <w:rFonts w:ascii="David" w:hAnsi="David" w:cs="David" w:hint="cs"/>
+          <w:sz w:val="28"/>
+          <w:szCs w:val="28"/>
+          <w:rtl/>
+        </w:rPr>
+        <w:t xml:space="preserve"> ו-</w:t>
+      </w:r>
+      <w:r>
+        <w:rPr>
+          <w:rFonts w:ascii="David" w:hAnsi="David" w:cs="David"/>
+          <w:sz w:val="28"/>
+          <w:szCs w:val="28"/>
+        </w:rPr>
+        <w:t>shadow</w:t>
+      </w:r>
+      <w:r>
+        <w:rPr>
+          <w:rFonts w:ascii="David" w:hAnsi="David" w:cs="David" w:hint="cs"/>
+          <w:sz w:val="28"/>
+          <w:szCs w:val="28"/>
+          <w:rtl/>
+        </w:rPr>
+        <w:t>.</w:t>
+      </w:r>
+    </w:p>
+    <w:p>
+      <w:pPr>
+        <w:pStyle w:val="Heading1"/>
+        <w:bidi/>
+        <w:jc w:val="both"/>
+        <w:rPr>
+          <w:rFonts w:ascii="David" w:hAnsi="David" w:cs="David"/>
+          <w:sz w:val="28"/>
+          <w:szCs w:val="28"/>
+        </w:rPr>
+      </w:pPr>
+      <w:r>
+        <w:rPr>
+          <w:rFonts w:ascii="David" w:hAnsi="David" w:cs="David"/>
+          <w:sz w:val="28"/>
+          <w:szCs w:val="28"/>
+          <w:rtl/>
+        </w:rPr>
+        <w:t>תהליך הזיהוי:</w:t>
+      </w:r>
+    </w:p>
+    <w:p>
+      <w:pPr>
+        <w:bidi/>
+        <w:ind w:left="708"/>
+        <w:rPr>
+          <w:rFonts w:ascii="David" w:hAnsi="David" w:cs="David"/>
+          <w:sz w:val="28"/>
+          <w:szCs w:val="28"/>
+          <w:rtl/>
+        </w:rPr>
+      </w:pPr>
+      <w:r>
+        <w:rPr>
+          <w:rFonts w:ascii="David" w:hAnsi="David" w:cs="David" w:hint="cs"/>
+          <w:sz w:val="28"/>
+          <w:szCs w:val="28"/>
+          <w:rtl/>
+        </w:rPr>
+        <w:t xml:space="preserve">בשעה 13:11 התחילה מערכה נוספת שבה כתובת </w:t>
+      </w:r>
+      <w:r>
+        <w:rPr>
+          <w:rFonts w:ascii="David" w:hAnsi="David" w:cs="David" w:hint="cs"/>
+          <w:sz w:val="28"/>
+          <w:szCs w:val="28"/>
+        </w:rPr>
+        <w:t>IP</w:t>
+      </w:r>
+      <w:r>
+        <w:rPr>
+          <w:rFonts w:ascii="David" w:hAnsi="David" w:cs="David" w:hint="cs"/>
+          <w:sz w:val="28"/>
+          <w:szCs w:val="28"/>
+          <w:rtl/>
+        </w:rPr>
+        <w:t xml:space="preserve"> 199.203.100.30 ביצעה </w:t>
+      </w:r>
+      <w:r>
+        <w:rPr>
+          <w:rFonts w:ascii="David" w:hAnsi="David" w:cs="David" w:hint="cs"/>
+          <w:sz w:val="28"/>
+          <w:szCs w:val="28"/>
+        </w:rPr>
+        <w:t>P</w:t>
+      </w:r>
+      <w:r>
+        <w:rPr>
+          <w:rFonts w:ascii="David" w:hAnsi="David" w:cs="David"/>
+          <w:sz w:val="28"/>
+          <w:szCs w:val="28"/>
+        </w:rPr>
+        <w:t>assword guessing</w:t>
+      </w:r>
+      <w:r>
+        <w:rPr>
+          <w:rFonts w:ascii="David" w:hAnsi="David" w:cs="David" w:hint="cs"/>
+          <w:sz w:val="28"/>
+          <w:szCs w:val="28"/>
+          <w:rtl/>
+        </w:rPr>
+        <w:t xml:space="preserve"> לשרת </w:t>
+      </w:r>
+      <w:r>
+        <w:rPr>
+          <w:rFonts w:ascii="David" w:hAnsi="David" w:cs="David" w:hint="cs"/>
+          <w:sz w:val="28"/>
+          <w:szCs w:val="28"/>
+        </w:rPr>
+        <w:t>Apache</w:t>
+      </w:r>
+      <w:r>
+        <w:rPr>
+          <w:rFonts w:ascii="David" w:hAnsi="David" w:cs="David"/>
+          <w:sz w:val="28"/>
+          <w:szCs w:val="28"/>
+        </w:rPr>
+        <w:t>3</w:t>
+      </w:r>
+      <w:r>
+        <w:rPr>
+          <w:rFonts w:ascii="David" w:hAnsi="David" w:cs="David" w:hint="cs"/>
+          <w:sz w:val="28"/>
+          <w:szCs w:val="28"/>
+          <w:rtl/>
+        </w:rPr>
+        <w:t>. בדקנו את קבצי הלוגים בשרת זה וראינו שהפורץ לא התחבר לשרת.</w:t>
+      </w:r>
+    </w:p>
+    <w:p>
+      <w:pPr>
+        <w:bidi/>
+        <w:ind w:left="708"/>
+        <w:rPr>
+          <w:rFonts w:ascii="David" w:hAnsi="David" w:cs="David"/>
+          <w:sz w:val="28"/>
+          <w:szCs w:val="28"/>
+          <w:rtl/>
+        </w:rPr>
+      </w:pPr>
+      <w:r>
+        <w:rPr>
+          <w:rFonts w:ascii="David" w:hAnsi="David" w:cs="David" w:hint="cs"/>
+          <w:sz w:val="28"/>
+          <w:szCs w:val="28"/>
+          <w:rtl/>
+        </w:rPr>
+        <w:t>בשעה 13:16</w:t>
+      </w:r>
+      <w:r>
+        <w:rPr>
+          <w:rFonts w:ascii="David" w:hAnsi="David" w:cs="David" w:hint="cs"/>
+          <w:sz w:val="28"/>
+          <w:szCs w:val="28"/>
+          <w:rtl/>
+        </w:rPr>
+        <w:t xml:space="preserve"> התחילה מערכה נוספת ש</w:t>
+      </w:r>
+      <w:r>
+        <w:rPr>
+          <w:rFonts w:ascii="David" w:hAnsi="David" w:cs="David" w:hint="cs"/>
+          <w:sz w:val="28"/>
+          <w:szCs w:val="28"/>
+          <w:rtl/>
+        </w:rPr>
+        <w:t>זיהינו ב</w:t>
+      </w:r>
+      <w:r>
+        <w:rPr>
+          <w:rFonts w:ascii="David" w:hAnsi="David" w:cs="David" w:hint="cs"/>
+          <w:sz w:val="28"/>
+          <w:szCs w:val="28"/>
+          <w:rtl/>
+        </w:rPr>
+        <w:t>עזרת ה-</w:t>
+      </w:r>
+      <w:proofErr w:type="spellStart"/>
+      <w:r>
+        <w:rPr>
+          <w:rFonts w:ascii="David" w:hAnsi="David" w:cs="David" w:hint="cs"/>
+          <w:sz w:val="28"/>
+          <w:szCs w:val="28"/>
+        </w:rPr>
+        <w:t>ArcSight</w:t>
+      </w:r>
+      <w:proofErr w:type="spellEnd"/>
+      <w:r>
+        <w:rPr>
+          <w:rFonts w:ascii="David" w:hAnsi="David" w:cs="David" w:hint="cs"/>
+          <w:sz w:val="28"/>
+          <w:szCs w:val="28"/>
+          <w:rtl/>
+        </w:rPr>
+        <w:t xml:space="preserve">. ראינו </w:t>
+      </w:r>
+      <w:r>
+        <w:rPr>
+          <w:rFonts w:ascii="David" w:hAnsi="David" w:cs="David" w:hint="cs"/>
+          <w:sz w:val="28"/>
+          <w:szCs w:val="28"/>
+          <w:rtl/>
+        </w:rPr>
+        <w:t xml:space="preserve">שכתובת </w:t>
+      </w:r>
+      <w:r>
+        <w:rPr>
+          <w:rFonts w:ascii="David" w:hAnsi="David" w:cs="David" w:hint="cs"/>
+          <w:sz w:val="28"/>
+          <w:szCs w:val="28"/>
+        </w:rPr>
+        <w:t>IP</w:t>
+      </w:r>
+      <w:r>
+        <w:rPr>
+          <w:rFonts w:ascii="David" w:hAnsi="David" w:cs="David" w:hint="cs"/>
+          <w:sz w:val="28"/>
+          <w:szCs w:val="28"/>
+          <w:rtl/>
+        </w:rPr>
+        <w:t xml:space="preserve"> חיצונית 199.203.100.178 מבצעת סריקת פורטים על המחשב </w:t>
+      </w:r>
+      <w:r>
+        <w:rPr>
+          <w:rFonts w:ascii="David" w:hAnsi="David" w:cs="David" w:hint="cs"/>
+          <w:sz w:val="28"/>
+          <w:szCs w:val="28"/>
+        </w:rPr>
+        <w:t>Apache</w:t>
+      </w:r>
+      <w:r>
+        <w:rPr>
+          <w:rFonts w:ascii="David" w:hAnsi="David" w:cs="David"/>
+          <w:sz w:val="28"/>
+          <w:szCs w:val="28"/>
+        </w:rPr>
+        <w:t>1 (</w:t>
+      </w:r>
+      <w:proofErr w:type="spellStart"/>
+      <w:r>
+        <w:rPr>
+          <w:rFonts w:ascii="David" w:hAnsi="David" w:cs="David"/>
+          <w:sz w:val="28"/>
+          <w:szCs w:val="28"/>
+        </w:rPr>
+        <w:fldChar w:fldCharType="begin"/>
+      </w:r>
+      <w:r>
+        <w:rPr>
+          <w:rFonts w:ascii="David" w:hAnsi="David" w:cs="David"/>
+          <w:sz w:val="28"/>
+          <w:szCs w:val="28"/>
+        </w:rPr>
+        <w:instrText xml:space="preserve"> HYPERLINK "http://www.Fox" </w:instrText>
+      </w:r>
+      <w:r>
+        <w:rPr>
+          <w:rFonts w:ascii="David" w:hAnsi="David" w:cs="David"/>
+          <w:sz w:val="28"/>
+          <w:szCs w:val="28"/>
+        </w:rPr>
+        <w:fldChar w:fldCharType="separate"/>
+      </w:r>
+      <w:r>
+        <w:rPr>
+          <w:rFonts w:ascii="David" w:hAnsi="David" w:cs="David"/>
+          <w:sz w:val="28"/>
+          <w:szCs w:val="28"/>
+        </w:rPr>
+        <w:t>Fox</w:t>
+      </w:r>
+      <w:r>
+        <w:rPr>
+          <w:rFonts w:ascii="David" w:hAnsi="David" w:cs="David"/>
+          <w:sz w:val="28"/>
+          <w:szCs w:val="28"/>
+        </w:rPr>
+        <w:fldChar w:fldCharType="end"/>
+      </w:r>
+      <w:r>
+        <w:rPr>
+          <w:rFonts w:ascii="David" w:hAnsi="David" w:cs="David"/>
+          <w:sz w:val="28"/>
+          <w:szCs w:val="28"/>
+        </w:rPr>
+        <w:t>N</w:t>
+      </w:r>
+      <w:r>
+        <w:rPr>
+          <w:rFonts w:ascii="David" w:hAnsi="David" w:cs="David"/>
+          <w:sz w:val="28"/>
+          <w:szCs w:val="28"/>
+        </w:rPr>
+        <w:t>ews</w:t>
+      </w:r>
+      <w:proofErr w:type="spellEnd"/>
+      <w:r>
+        <w:rPr>
+          <w:rFonts w:ascii="David" w:hAnsi="David" w:cs="David"/>
+          <w:sz w:val="28"/>
+          <w:szCs w:val="28"/>
+        </w:rPr>
+        <w:t>)</w:t>
+      </w:r>
+      <w:r>
+        <w:rPr>
+          <w:rFonts w:ascii="David" w:hAnsi="David" w:cs="David" w:hint="cs"/>
+          <w:sz w:val="28"/>
+          <w:szCs w:val="28"/>
+          <w:rtl/>
+        </w:rPr>
+        <w:t xml:space="preserve"> אחרי זה</w:t>
+      </w:r>
+      <w:r>
+        <w:rPr>
+          <w:rFonts w:ascii="David" w:hAnsi="David" w:cs="David" w:hint="cs"/>
+          <w:sz w:val="28"/>
+          <w:szCs w:val="28"/>
+          <w:rtl/>
+        </w:rPr>
+        <w:t xml:space="preserve"> (</w:t>
+      </w:r>
+      <w:r>
+        <w:rPr>
+          <w:rFonts w:ascii="David" w:hAnsi="David" w:cs="David" w:hint="cs"/>
+          <w:sz w:val="28"/>
+          <w:szCs w:val="28"/>
+          <w:rtl/>
+        </w:rPr>
+        <w:t>בשעה 13:18</w:t>
+      </w:r>
+      <w:r>
+        <w:rPr>
+          <w:rFonts w:ascii="David" w:hAnsi="David" w:cs="David" w:hint="cs"/>
+          <w:sz w:val="28"/>
+          <w:szCs w:val="28"/>
+          <w:rtl/>
+        </w:rPr>
+        <w:t xml:space="preserve">) מבצעת </w:t>
+      </w:r>
+      <w:r>
+        <w:rPr>
+          <w:rFonts w:ascii="David" w:hAnsi="David" w:cs="David"/>
+          <w:sz w:val="28"/>
+          <w:szCs w:val="28"/>
+        </w:rPr>
+        <w:t>Password guessing</w:t>
+      </w:r>
+      <w:r>
+        <w:rPr>
+          <w:rFonts w:ascii="David" w:hAnsi="David" w:cs="David" w:hint="cs"/>
+          <w:sz w:val="28"/>
+          <w:szCs w:val="28"/>
+          <w:rtl/>
+        </w:rPr>
+        <w:t xml:space="preserve">. </w:t>
+      </w:r>
+      <w:r>
+        <w:rPr>
+          <w:rFonts w:ascii="David" w:hAnsi="David" w:cs="David" w:hint="cs"/>
+          <w:sz w:val="28"/>
+          <w:szCs w:val="28"/>
+          <w:rtl/>
+        </w:rPr>
+        <w:t>ראינו בקבצי הלוגים</w:t>
+      </w:r>
+      <w:r>
+        <w:rPr>
+          <w:rFonts w:ascii="David" w:hAnsi="David" w:cs="David" w:hint="cs"/>
+          <w:sz w:val="28"/>
+          <w:szCs w:val="28"/>
+          <w:rtl/>
+        </w:rPr>
+        <w:t xml:space="preserve"> ש</w:t>
+      </w:r>
+      <w:r>
+        <w:rPr>
+          <w:rFonts w:ascii="David" w:hAnsi="David" w:cs="David" w:hint="cs"/>
+          <w:sz w:val="28"/>
+          <w:szCs w:val="28"/>
+          <w:rtl/>
+        </w:rPr>
+        <w:t xml:space="preserve">בדקה זו </w:t>
+      </w:r>
+      <w:r>
+        <w:rPr>
+          <w:rFonts w:ascii="David" w:hAnsi="David" w:cs="David" w:hint="cs"/>
+          <w:sz w:val="28"/>
+          <w:szCs w:val="28"/>
+          <w:rtl/>
+        </w:rPr>
+        <w:t>הפורץ הצליח לחדור לשרת</w:t>
+      </w:r>
+      <w:r>
+        <w:rPr>
+          <w:rFonts w:ascii="David" w:hAnsi="David" w:cs="David" w:hint="cs"/>
+          <w:sz w:val="28"/>
+          <w:szCs w:val="28"/>
+          <w:rtl/>
+        </w:rPr>
+        <w:t xml:space="preserve"> דרך שירות </w:t>
+      </w:r>
+      <w:r>
+        <w:rPr>
+          <w:rFonts w:ascii="David" w:hAnsi="David" w:cs="David" w:hint="cs"/>
+          <w:sz w:val="28"/>
+          <w:szCs w:val="28"/>
+        </w:rPr>
+        <w:t>SSH</w:t>
+      </w:r>
+      <w:r>
+        <w:rPr>
+          <w:rFonts w:ascii="David" w:hAnsi="David" w:cs="David" w:hint="cs"/>
+          <w:sz w:val="28"/>
+          <w:szCs w:val="28"/>
+          <w:rtl/>
+        </w:rPr>
+        <w:t>. בנוסף כשבדקנו את שרת</w:t>
+      </w:r>
+      <w:r>
+        <w:rPr>
+          <w:rFonts w:ascii="David" w:hAnsi="David" w:cs="David" w:hint="cs"/>
+          <w:sz w:val="28"/>
+          <w:szCs w:val="28"/>
+          <w:rtl/>
+        </w:rPr>
+        <w:t xml:space="preserve"> ה</w:t>
+      </w:r>
+      <w:proofErr w:type="spellStart"/>
+      <w:r>
+        <w:rPr>
+          <w:rFonts w:ascii="David" w:hAnsi="David" w:cs="David" w:hint="cs"/>
+          <w:sz w:val="28"/>
+          <w:szCs w:val="28"/>
+        </w:rPr>
+        <w:t>Zenoss</w:t>
+      </w:r>
+      <w:proofErr w:type="spellEnd"/>
+      <w:r>
+        <w:rPr>
+          <w:rFonts w:ascii="David" w:hAnsi="David" w:cs="David" w:hint="cs"/>
+          <w:sz w:val="28"/>
+          <w:szCs w:val="28"/>
+          <w:rtl/>
+        </w:rPr>
+        <w:t xml:space="preserve"> הופיע לנו </w:t>
+      </w:r>
+      <w:r>
+        <w:rPr>
+          <w:rFonts w:ascii="David" w:hAnsi="David" w:cs="David" w:hint="cs"/>
+          <w:sz w:val="28"/>
+          <w:szCs w:val="28"/>
+          <w:rtl/>
+        </w:rPr>
+        <w:t>שה</w:t>
+      </w:r>
+      <w:r>
+        <w:rPr>
+          <w:rFonts w:ascii="David" w:hAnsi="David" w:cs="David" w:hint="cs"/>
+          <w:sz w:val="28"/>
+          <w:szCs w:val="28"/>
+          <w:rtl/>
+        </w:rPr>
+        <w:t xml:space="preserve">סרוויס </w:t>
+      </w:r>
+      <w:r>
+        <w:rPr>
+          <w:rFonts w:ascii="David" w:hAnsi="David" w:cs="David" w:hint="cs"/>
+          <w:sz w:val="28"/>
+          <w:szCs w:val="28"/>
+        </w:rPr>
+        <w:t>Apache</w:t>
+      </w:r>
+      <w:r>
+        <w:rPr>
+          <w:rFonts w:ascii="David" w:hAnsi="David" w:cs="David"/>
+          <w:sz w:val="28"/>
+          <w:szCs w:val="28"/>
+        </w:rPr>
+        <w:t>2</w:t>
+      </w:r>
+      <w:r>
+        <w:rPr>
+          <w:rFonts w:ascii="David" w:hAnsi="David" w:cs="David" w:hint="cs"/>
+          <w:sz w:val="28"/>
+          <w:szCs w:val="28"/>
+          <w:rtl/>
+        </w:rPr>
+        <w:t xml:space="preserve"> </w:t>
+      </w:r>
+      <w:r>
+        <w:rPr>
+          <w:rFonts w:ascii="David" w:hAnsi="David" w:cs="David" w:hint="cs"/>
+          <w:sz w:val="28"/>
+          <w:szCs w:val="28"/>
+          <w:rtl/>
+        </w:rPr>
+        <w:t xml:space="preserve">בשרת </w:t>
+      </w:r>
+      <w:r>
+        <w:rPr>
+          <w:rFonts w:ascii="David" w:hAnsi="David" w:cs="David" w:hint="cs"/>
+          <w:sz w:val="28"/>
+          <w:szCs w:val="28"/>
+        </w:rPr>
+        <w:t>Apache</w:t>
+      </w:r>
+      <w:r>
+        <w:rPr>
+          <w:rFonts w:ascii="David" w:hAnsi="David" w:cs="David"/>
+          <w:sz w:val="28"/>
+          <w:szCs w:val="28"/>
+        </w:rPr>
+        <w:t>1</w:t>
+      </w:r>
+      <w:r>
+        <w:rPr>
+          <w:rFonts w:ascii="David" w:hAnsi="David" w:cs="David" w:hint="cs"/>
+          <w:sz w:val="28"/>
+          <w:szCs w:val="28"/>
+          <w:rtl/>
+        </w:rPr>
+        <w:t xml:space="preserve"> נפל</w:t>
+      </w:r>
+      <w:r>
+        <w:rPr>
+          <w:rFonts w:ascii="David" w:hAnsi="David" w:cs="David" w:hint="cs"/>
+          <w:sz w:val="28"/>
+          <w:szCs w:val="28"/>
+          <w:rtl/>
+        </w:rPr>
+        <w:t>.</w:t>
+      </w:r>
+    </w:p>
+    <w:p>
+      <w:pPr>
+        <w:bidi/>
+        <w:ind w:left="708"/>
+        <w:rPr>
+          <w:rFonts w:ascii="David" w:hAnsi="David" w:cs="David"/>
+          <w:sz w:val="28"/>
+          <w:szCs w:val="28"/>
+          <w:rtl/>
+        </w:rPr>
+      </w:pPr>
+      <w:r>
+        <w:rPr>
+          <w:rFonts w:ascii="David" w:hAnsi="David" w:cs="David" w:hint="cs"/>
+          <w:sz w:val="28"/>
+          <w:szCs w:val="28"/>
+          <w:rtl/>
+        </w:rPr>
+        <w:t>בשעה 13:19 זיהינו ב</w:t>
+      </w:r>
+      <w:proofErr w:type="spellStart"/>
+      <w:r>
+        <w:rPr>
+          <w:rFonts w:ascii="David" w:hAnsi="David" w:cs="David"/>
+          <w:sz w:val="28"/>
+          <w:szCs w:val="28"/>
+        </w:rPr>
+        <w:t>ArcSight</w:t>
+      </w:r>
+      <w:proofErr w:type="spellEnd"/>
+      <w:r>
+        <w:rPr>
+          <w:rFonts w:ascii="David" w:hAnsi="David" w:cs="David" w:hint="cs"/>
+          <w:sz w:val="28"/>
+          <w:szCs w:val="28"/>
+          <w:rtl/>
+        </w:rPr>
+        <w:t xml:space="preserve"> שהשרת </w:t>
+      </w:r>
+      <w:r>
+        <w:rPr>
+          <w:rFonts w:ascii="David" w:hAnsi="David" w:cs="David" w:hint="cs"/>
+          <w:sz w:val="28"/>
+          <w:szCs w:val="28"/>
+        </w:rPr>
+        <w:t>Apache</w:t>
+      </w:r>
+      <w:r>
+        <w:rPr>
+          <w:rFonts w:ascii="David" w:hAnsi="David" w:cs="David"/>
+          <w:sz w:val="28"/>
+          <w:szCs w:val="28"/>
+        </w:rPr>
+        <w:t>1</w:t>
+      </w:r>
+      <w:r>
+        <w:rPr>
+          <w:rFonts w:ascii="David" w:hAnsi="David" w:cs="David" w:hint="cs"/>
+          <w:sz w:val="28"/>
+          <w:szCs w:val="28"/>
+          <w:rtl/>
+        </w:rPr>
+        <w:t xml:space="preserve"> מנסה ליצור תקשורת</w:t>
+      </w:r>
+      <w:r>
+        <w:rPr>
+          <w:rFonts w:ascii="David" w:hAnsi="David" w:cs="David" w:hint="cs"/>
+          <w:sz w:val="28"/>
+          <w:szCs w:val="28"/>
+          <w:rtl/>
+        </w:rPr>
+        <w:t xml:space="preserve"> </w:t>
+      </w:r>
+      <w:r>
+        <w:rPr>
+          <w:rFonts w:ascii="David" w:hAnsi="David" w:cs="David" w:hint="cs"/>
+          <w:sz w:val="28"/>
+          <w:szCs w:val="28"/>
+          <w:rtl/>
+        </w:rPr>
+        <w:t>עם הפורץ</w:t>
+      </w:r>
+      <w:r>
+        <w:rPr>
+          <w:rFonts w:ascii="David" w:hAnsi="David" w:cs="David" w:hint="cs"/>
+          <w:sz w:val="28"/>
+          <w:szCs w:val="28"/>
+          <w:rtl/>
+        </w:rPr>
+        <w:t xml:space="preserve"> בפורט 80 (199.203.100.194) .</w:t>
+      </w:r>
+    </w:p>
+    <w:p>
+      <w:pPr>
+        <w:bidi/>
+        <w:ind w:left="708"/>
+        <w:rPr>
+          <w:rFonts w:ascii="David" w:hAnsi="David" w:cs="David"/>
+          <w:sz w:val="28"/>
+          <w:szCs w:val="28"/>
+          <w:rtl/>
+        </w:rPr>
+      </w:pPr>
+      <w:r>
+        <w:rPr>
+          <w:rFonts w:ascii="David" w:hAnsi="David" w:cs="David" w:hint="cs"/>
+          <w:sz w:val="28"/>
+          <w:szCs w:val="28"/>
+          <w:rtl/>
+        </w:rPr>
+        <w:t xml:space="preserve">בנוסף </w:t>
+      </w:r>
+      <w:r>
+        <w:rPr>
+          <w:rFonts w:ascii="David" w:hAnsi="David" w:cs="David" w:hint="cs"/>
+          <w:sz w:val="28"/>
+          <w:szCs w:val="28"/>
+          <w:rtl/>
+        </w:rPr>
+        <w:t>זיהינו ב-</w:t>
+      </w:r>
+      <w:r>
+        <w:rPr>
+          <w:rFonts w:ascii="David" w:hAnsi="David" w:cs="David" w:hint="cs"/>
+          <w:sz w:val="28"/>
+          <w:szCs w:val="28"/>
+        </w:rPr>
+        <w:t xml:space="preserve">CRON </w:t>
+      </w:r>
+      <w:r>
+        <w:rPr>
+          <w:rFonts w:ascii="David" w:hAnsi="David" w:cs="David" w:hint="cs"/>
+          <w:sz w:val="28"/>
+          <w:szCs w:val="28"/>
+          <w:rtl/>
+        </w:rPr>
+        <w:t xml:space="preserve"> (מתזמן תהליכים בלינוקס) שיש קובץ שרץ כל דקה מחדש</w:t>
+      </w:r>
+      <w:r>
+        <w:rPr>
+          <w:rFonts w:ascii="David" w:hAnsi="David" w:cs="David" w:hint="cs"/>
+          <w:sz w:val="28"/>
+          <w:szCs w:val="28"/>
+          <w:rtl/>
+        </w:rPr>
+        <w:t xml:space="preserve"> על השרת.</w:t>
+      </w:r>
+      <w:r>
+        <w:rPr>
+          <w:rFonts w:ascii="David" w:hAnsi="David" w:cs="David" w:hint="cs"/>
+          <w:sz w:val="28"/>
+          <w:szCs w:val="28"/>
+          <w:rtl/>
+        </w:rPr>
+        <w:t xml:space="preserve"> </w:t>
+      </w:r>
+    </w:p>
+    <w:p>
+      <w:pPr>
+        <w:pStyle w:val="Heading1"/>
+        <w:bidi/>
+        <w:jc w:val="both"/>
+        <w:rPr>
+          <w:rFonts w:ascii="David" w:hAnsi="David" w:cs="David"/>
+          <w:sz w:val="28"/>
+          <w:szCs w:val="28"/>
+        </w:rPr>
+      </w:pPr>
+      <w:r>
+        <w:rPr>
+          <w:rFonts w:ascii="David" w:hAnsi="David" w:cs="David"/>
+          <w:sz w:val="28"/>
+          <w:szCs w:val="28"/>
+          <w:rtl/>
+        </w:rPr>
+        <w:lastRenderedPageBreak/>
+        <w:t>תהליך הגנה:</w:t>
+      </w:r>
+    </w:p>
+    <w:p>
+      <w:pPr>
+        <w:bidi/>
+        <w:ind w:left="708"/>
+        <w:rPr>
+          <w:rFonts w:ascii="David" w:hAnsi="David" w:cs="David"/>
+          <w:sz w:val="28"/>
+          <w:szCs w:val="28"/>
+          <w:rtl/>
+        </w:rPr>
+      </w:pPr>
+      <w:r>
+        <w:rPr>
+          <w:rFonts w:ascii="David" w:hAnsi="David" w:cs="David" w:hint="cs"/>
+          <w:sz w:val="28"/>
+          <w:szCs w:val="28"/>
+          <w:rtl/>
+        </w:rPr>
+        <w:t>כשזיהינו מי התוקפים ומה היעד שלהם ראשית כל חוקקנו חוקים חדשים ב</w:t>
+      </w:r>
+      <w:proofErr w:type="spellStart"/>
+      <w:r>
+        <w:rPr>
+          <w:rFonts w:ascii="David" w:hAnsi="David" w:cs="David" w:hint="cs"/>
+          <w:sz w:val="28"/>
+          <w:szCs w:val="28"/>
+        </w:rPr>
+        <w:t>F</w:t>
+      </w:r>
+      <w:r>
+        <w:rPr>
+          <w:rFonts w:ascii="David" w:hAnsi="David" w:cs="David"/>
+          <w:sz w:val="28"/>
+          <w:szCs w:val="28"/>
+        </w:rPr>
+        <w:t>ireWall</w:t>
+      </w:r>
+      <w:proofErr w:type="spellEnd"/>
+      <w:r>
+        <w:rPr>
+          <w:rFonts w:ascii="David" w:hAnsi="David" w:cs="David" w:hint="cs"/>
+          <w:sz w:val="28"/>
+          <w:szCs w:val="28"/>
+          <w:rtl/>
+        </w:rPr>
+        <w:t xml:space="preserve"> שיחסמו כל תעבורה נכנסת ויוצאת בין הרשת שלנו לפורצים</w:t>
+      </w:r>
+      <w:r>
+        <w:rPr>
+          <w:rFonts w:ascii="David" w:hAnsi="David" w:cs="David" w:hint="cs"/>
+          <w:sz w:val="28"/>
+          <w:szCs w:val="28"/>
+          <w:rtl/>
+        </w:rPr>
+        <w:t xml:space="preserve">. בנוסף שינינו את הסיסמה לשרת כדי למנוע נסיון חדירה נוסף דרך כתובת שונה. ניסינו להרים חזרה את השרת אך הוא נפל כל פעם מחדש. הבנו שכנראה מדובר בנוזקה שמפילה את השרת באופן אוטומטי. משם התחלנו לחפש בתוך השרת </w:t>
+      </w:r>
+      <w:r>
+        <w:rPr>
+          <w:rFonts w:ascii="David" w:hAnsi="David" w:cs="David" w:hint="cs"/>
+          <w:sz w:val="28"/>
+          <w:szCs w:val="28"/>
+        </w:rPr>
+        <w:t>Apache</w:t>
+      </w:r>
+      <w:r>
+        <w:rPr>
+          <w:rFonts w:ascii="David" w:hAnsi="David" w:cs="David"/>
+          <w:sz w:val="28"/>
+          <w:szCs w:val="28"/>
+        </w:rPr>
+        <w:t>1</w:t>
+      </w:r>
+      <w:r>
+        <w:rPr>
+          <w:rFonts w:ascii="David" w:hAnsi="David" w:cs="David" w:hint="cs"/>
+          <w:sz w:val="28"/>
+          <w:szCs w:val="28"/>
+          <w:rtl/>
+        </w:rPr>
+        <w:t xml:space="preserve"> אחר שינויים שנעשו בעקבות הפריצה ונסיון להבין מה הנוזקה שגורמת לנפילת השרת. </w:t>
+      </w:r>
+      <w:r>
+        <w:rPr>
+          <w:rFonts w:ascii="David" w:hAnsi="David" w:cs="David" w:hint="cs"/>
+          <w:sz w:val="28"/>
+          <w:szCs w:val="28"/>
+          <w:rtl/>
+        </w:rPr>
+        <w:t>זיהינו ב-</w:t>
+      </w:r>
+      <w:r>
+        <w:rPr>
+          <w:rFonts w:ascii="David" w:hAnsi="David" w:cs="David" w:hint="cs"/>
+          <w:sz w:val="28"/>
+          <w:szCs w:val="28"/>
+        </w:rPr>
+        <w:t xml:space="preserve">CRON </w:t>
+      </w:r>
+      <w:r>
+        <w:rPr>
+          <w:rFonts w:ascii="David" w:hAnsi="David" w:cs="David" w:hint="cs"/>
+          <w:sz w:val="28"/>
+          <w:szCs w:val="28"/>
+          <w:rtl/>
+        </w:rPr>
+        <w:t xml:space="preserve"> (מתזמן תהליכים בלינוקס) שיש קובץ שרץ כל דקה מחדש עם שתי פקודות, ואחת מהן אחראית על נפילת השרת. הפקודה השנייה אחראית על הרצת קובץ נוסף בשם </w:t>
+      </w:r>
+      <w:proofErr w:type="spellStart"/>
+      <w:r>
+        <w:rPr>
+          <w:rFonts w:ascii="David" w:hAnsi="David" w:cs="David"/>
+          <w:sz w:val="28"/>
+          <w:szCs w:val="28"/>
+        </w:rPr>
+        <w:t>bd_bash</w:t>
+      </w:r>
+      <w:proofErr w:type="spellEnd"/>
+      <w:r>
+        <w:rPr>
+          <w:rFonts w:ascii="David" w:hAnsi="David" w:cs="David" w:hint="cs"/>
+          <w:sz w:val="28"/>
+          <w:szCs w:val="28"/>
+          <w:rtl/>
+        </w:rPr>
+        <w:t xml:space="preserve"> שגם אחראי על הרצת קובץ פייתון. זיהינו שמטרת התוקף בקבצים אלו הייתה לגנוב את קבצי ה- </w:t>
+      </w:r>
+      <w:proofErr w:type="spellStart"/>
+      <w:r>
+        <w:rPr>
+          <w:rFonts w:ascii="David" w:hAnsi="David" w:cs="David"/>
+          <w:sz w:val="28"/>
+          <w:szCs w:val="28"/>
+        </w:rPr>
+        <w:t>passwd</w:t>
+      </w:r>
+      <w:proofErr w:type="spellEnd"/>
+      <w:r>
+        <w:rPr>
+          <w:rFonts w:ascii="David" w:hAnsi="David" w:cs="David" w:hint="cs"/>
+          <w:sz w:val="28"/>
+          <w:szCs w:val="28"/>
+          <w:rtl/>
+        </w:rPr>
+        <w:t xml:space="preserve"> ו- </w:t>
+      </w:r>
+      <w:r>
+        <w:rPr>
+          <w:rFonts w:ascii="David" w:hAnsi="David" w:cs="David"/>
+          <w:sz w:val="28"/>
+          <w:szCs w:val="28"/>
+        </w:rPr>
+        <w:t>shadow</w:t>
+      </w:r>
+      <w:r>
+        <w:rPr>
+          <w:rFonts w:ascii="David" w:hAnsi="David" w:cs="David" w:hint="cs"/>
+          <w:sz w:val="28"/>
+          <w:szCs w:val="28"/>
+          <w:rtl/>
+        </w:rPr>
+        <w:t>. בגניבת קבצים אלו המשתמש השיג את דרך הצפנת הססמאות של הארגון, וע"י כך יכול לפענח את כל הססמאות בארגון.</w:t>
+      </w:r>
+    </w:p>
+    <w:p>
+      <w:pPr>
+        <w:pStyle w:val="Heading1"/>
+        <w:bidi/>
+        <w:jc w:val="both"/>
+        <w:rPr>
+          <w:rFonts w:ascii="David" w:hAnsi="David" w:cs="David"/>
+          <w:sz w:val="28"/>
+          <w:szCs w:val="28"/>
+        </w:rPr>
+      </w:pPr>
+      <w:r>
+        <w:rPr>
+          <w:rFonts w:ascii="David" w:hAnsi="David" w:cs="David"/>
+          <w:sz w:val="28"/>
+          <w:szCs w:val="28"/>
+          <w:rtl/>
+        </w:rPr>
+        <w:t>תהליך הגנה מונעת:</w:t>
+      </w:r>
+    </w:p>
+    <w:p>
+      <w:pPr>
         <w:pStyle w:val="ListParagraph"/>
         <w:bidi/>
         <w:rPr>
@@ -1237,117 +1289,212 @@
           <w:szCs w:val="28"/>
           <w:rtl/>
         </w:rPr>
-        <w:t xml:space="preserve">קושי בזיהוי מטרת הפורצים ומה בדיוק הם ניסו לעשות בתוך השרתים. בנוסף אחרי שהשירות </w:t>
-      </w:r>
-      <w:r>
-        <w:rPr>
-          <w:rFonts w:ascii="David" w:hAnsi="David" w:cs="David" w:hint="cs"/>
-          <w:sz w:val="28"/>
-          <w:szCs w:val="28"/>
-        </w:rPr>
-        <w:t>HTTP</w:t>
-      </w:r>
-      <w:r>
-        <w:rPr>
-          <w:rFonts w:ascii="David" w:hAnsi="David" w:cs="David" w:hint="cs"/>
-          <w:sz w:val="28"/>
-          <w:szCs w:val="28"/>
-          <w:rtl/>
-        </w:rPr>
-        <w:t xml:space="preserve"> בשרת </w:t>
-      </w:r>
-      <w:r>
-        <w:rPr>
-          <w:rFonts w:ascii="David" w:hAnsi="David" w:cs="David" w:hint="cs"/>
-          <w:sz w:val="28"/>
-          <w:szCs w:val="28"/>
-        </w:rPr>
-        <w:t>A</w:t>
-      </w:r>
-      <w:r>
-        <w:rPr>
-          <w:rFonts w:ascii="David" w:hAnsi="David" w:cs="David"/>
-          <w:sz w:val="28"/>
-          <w:szCs w:val="28"/>
-        </w:rPr>
-        <w:t>pachi1</w:t>
-      </w:r>
-      <w:r>
-        <w:rPr>
-          <w:rFonts w:ascii="David" w:hAnsi="David" w:cs="David" w:hint="cs"/>
-          <w:sz w:val="28"/>
-          <w:szCs w:val="28"/>
-          <w:rtl/>
-        </w:rPr>
-        <w:t xml:space="preserve"> נפל התקשנו להעלות אותו מחדש, אנו חשדנו שיש ווירוס שמפיל את השרת כל פעם מחדש וזה לא אירוע חד פעמי.</w:t>
+        <w:t>שינוי סיסמאות בארגון. אילולא סיסמאות כאלו פשוטות (פריצה לאחר ניחוש חמישי!) הפורץ לא היה מצליח להחדיר ולגנוב קבצים ממחשבי הארגון. בנוסף כדאי לסגור את פורט 20 לפחות לתקשורת חיצונית, ובאופן כללי להיות בביקורת עליו ולאפשר גישות באופן נקודתי בעת הצורך. הגנה נוספת אפשרית היא לא ליצור הרשאות גישה (</w:t>
+      </w:r>
+      <w:r>
+        <w:rPr>
+          <w:rFonts w:ascii="David" w:hAnsi="David" w:cs="David"/>
+          <w:sz w:val="28"/>
+          <w:szCs w:val="28"/>
+        </w:rPr>
+        <w:t>read only</w:t>
+      </w:r>
+      <w:r>
+        <w:rPr>
+          <w:rFonts w:ascii="David" w:hAnsi="David" w:cs="David" w:hint="cs"/>
+          <w:sz w:val="28"/>
+          <w:szCs w:val="28"/>
+          <w:rtl/>
+        </w:rPr>
+        <w:t xml:space="preserve"> למי שאינו </w:t>
+      </w:r>
+      <w:r>
+        <w:rPr>
+          <w:rFonts w:ascii="David" w:hAnsi="David" w:cs="David"/>
+          <w:sz w:val="28"/>
+          <w:szCs w:val="28"/>
+        </w:rPr>
+        <w:t>root</w:t>
+      </w:r>
+      <w:r>
+        <w:rPr>
+          <w:rFonts w:ascii="David" w:hAnsi="David" w:cs="David" w:hint="cs"/>
+          <w:sz w:val="28"/>
+          <w:szCs w:val="28"/>
+          <w:rtl/>
+        </w:rPr>
+        <w:t xml:space="preserve"> וכדומה), למרות שבמקרה שלנו הפורץ הגיע להרשאת </w:t>
+      </w:r>
+      <w:r>
+        <w:rPr>
+          <w:rFonts w:ascii="David" w:hAnsi="David" w:cs="David"/>
+          <w:sz w:val="28"/>
+          <w:szCs w:val="28"/>
+        </w:rPr>
+        <w:t>root</w:t>
+      </w:r>
+      <w:r>
+        <w:rPr>
+          <w:rFonts w:ascii="David" w:hAnsi="David" w:cs="David" w:hint="cs"/>
+          <w:sz w:val="28"/>
+          <w:szCs w:val="28"/>
+          <w:rtl/>
+        </w:rPr>
+        <w:t>.</w:t>
       </w:r>
     </w:p>
     <w:p>
       <w:pPr>
+        <w:pStyle w:val="Heading1"/>
+        <w:bidi/>
+        <w:jc w:val="both"/>
+        <w:rPr>
+          <w:rFonts w:ascii="David" w:hAnsi="David" w:cs="David"/>
+          <w:sz w:val="28"/>
+          <w:szCs w:val="28"/>
+        </w:rPr>
+      </w:pPr>
+      <w:r>
+        <w:rPr>
+          <w:rFonts w:ascii="David" w:hAnsi="David" w:cs="David"/>
+          <w:sz w:val="28"/>
+          <w:szCs w:val="28"/>
+          <w:rtl/>
+        </w:rPr>
+        <w:t>הפרצות באבטחת הארגון</w:t>
+      </w:r>
+    </w:p>
+    <w:p>
+      <w:pPr>
+        <w:bidi/>
+        <w:ind w:left="708"/>
+        <w:rPr>
+          <w:rFonts w:ascii="David" w:hAnsi="David" w:cs="David"/>
+          <w:sz w:val="28"/>
+          <w:szCs w:val="28"/>
+          <w:rtl/>
+        </w:rPr>
+      </w:pPr>
+      <w:r>
+        <w:rPr>
+          <w:rFonts w:ascii="David" w:hAnsi="David" w:cs="David" w:hint="cs"/>
+          <w:sz w:val="28"/>
+          <w:szCs w:val="28"/>
+          <w:rtl/>
+        </w:rPr>
+        <w:t>סיסמאות פשוטות מידי. הרשאות לשינוי כתיבה וקריאה לכל אדם.</w:t>
+      </w:r>
+      <w:r>
+        <w:rPr>
+          <w:rFonts w:ascii="David" w:hAnsi="David" w:cs="David" w:hint="cs"/>
+          <w:sz w:val="28"/>
+          <w:szCs w:val="28"/>
+          <w:rtl/>
+        </w:rPr>
+        <w:t xml:space="preserve"> פורט 20 פתוח בשרתי הארגון.</w:t>
+      </w:r>
+    </w:p>
+    <w:p>
+      <w:pPr>
+        <w:pStyle w:val="Heading1"/>
+        <w:bidi/>
+        <w:jc w:val="both"/>
+        <w:rPr>
+          <w:rFonts w:ascii="David" w:hAnsi="David" w:cs="David"/>
+          <w:sz w:val="28"/>
+          <w:szCs w:val="28"/>
+        </w:rPr>
+      </w:pPr>
+      <w:r>
+        <w:rPr>
+          <w:rFonts w:ascii="David" w:hAnsi="David" w:cs="David"/>
+          <w:sz w:val="28"/>
+          <w:szCs w:val="28"/>
+          <w:rtl/>
+        </w:rPr>
+        <w:t>אופן עבודת הצוות</w:t>
+      </w:r>
+    </w:p>
+    <w:p>
+      <w:pPr>
         <w:pStyle w:val="ListParagraph"/>
         <w:bidi/>
         <w:rPr>
-          <w:rFonts w:ascii="David" w:hAnsi="David" w:cs="David" w:hint="cs"/>
-          <w:sz w:val="28"/>
-          <w:szCs w:val="28"/>
-          <w:rtl/>
-        </w:rPr>
-      </w:pPr>
-      <w:r>
-        <w:rPr>
-          <w:rFonts w:ascii="David" w:hAnsi="David" w:cs="David" w:hint="cs"/>
-          <w:sz w:val="28"/>
-          <w:szCs w:val="28"/>
-          <w:rtl/>
-        </w:rPr>
-        <w:t xml:space="preserve">קושי נוסף היה שהפורץ עשה "רעש" </w:t>
-      </w:r>
-      <w:r>
-        <w:rPr>
-          <w:rFonts w:ascii="David" w:hAnsi="David" w:cs="David" w:hint="cs"/>
-          <w:sz w:val="28"/>
-          <w:szCs w:val="28"/>
-          <w:rtl/>
-        </w:rPr>
-        <w:t>וניסה לפרוץ גם ל</w:t>
-      </w:r>
-      <w:r>
-        <w:rPr>
-          <w:rFonts w:ascii="David" w:hAnsi="David" w:cs="David" w:hint="cs"/>
-          <w:sz w:val="28"/>
-          <w:szCs w:val="28"/>
-          <w:rtl/>
-        </w:rPr>
-        <w:t xml:space="preserve">שרת </w:t>
-      </w:r>
-      <w:r>
-        <w:rPr>
-          <w:rFonts w:ascii="David" w:hAnsi="David" w:cs="David" w:hint="cs"/>
-          <w:sz w:val="28"/>
-          <w:szCs w:val="28"/>
-        </w:rPr>
-        <w:t>A</w:t>
-      </w:r>
-      <w:r>
-        <w:rPr>
-          <w:rFonts w:ascii="David" w:hAnsi="David" w:cs="David"/>
-          <w:sz w:val="28"/>
-          <w:szCs w:val="28"/>
-        </w:rPr>
-        <w:t>pachi3</w:t>
-      </w:r>
-      <w:r>
-        <w:rPr>
-          <w:rFonts w:ascii="David" w:hAnsi="David" w:cs="David" w:hint="cs"/>
-          <w:sz w:val="28"/>
-          <w:szCs w:val="28"/>
-          <w:rtl/>
-        </w:rPr>
-        <w:t>.</w:t>
+          <w:rFonts w:ascii="David" w:hAnsi="David" w:cs="David"/>
+          <w:sz w:val="28"/>
+          <w:szCs w:val="28"/>
+          <w:rtl/>
+        </w:rPr>
+      </w:pPr>
+      <w:r>
+        <w:rPr>
+          <w:rFonts w:ascii="David" w:hAnsi="David" w:cs="David" w:hint="cs"/>
+          <w:sz w:val="28"/>
+          <w:szCs w:val="28"/>
+          <w:rtl/>
+        </w:rPr>
+        <w:t>הייתה עמדת "מחוקק" שדאגה לחסום את התוקפים ב-</w:t>
+      </w:r>
+      <w:r>
+        <w:rPr>
+          <w:rFonts w:ascii="David" w:hAnsi="David" w:cs="David"/>
+          <w:sz w:val="28"/>
+          <w:szCs w:val="28"/>
+        </w:rPr>
+        <w:t>Firewall</w:t>
+      </w:r>
+      <w:r>
+        <w:rPr>
+          <w:rFonts w:ascii="David" w:hAnsi="David" w:cs="David" w:hint="cs"/>
+          <w:sz w:val="28"/>
+          <w:szCs w:val="28"/>
+          <w:rtl/>
+        </w:rPr>
+        <w:t xml:space="preserve"> לאחר שזיהינו אותם. באופן כללי היינו כל הזמן בביקורת על הכלים השונים ודאגנו לפקח ולאתר ארועים חשודים. לאחר שנטרלנו את התוקף וחסמנו </w:t>
+      </w:r>
+      <w:r>
+        <w:rPr>
+          <w:rFonts w:ascii="David" w:hAnsi="David" w:cs="David" w:hint="cs"/>
+          <w:sz w:val="28"/>
+          <w:szCs w:val="28"/>
+          <w:rtl/>
+        </w:rPr>
+        <w:lastRenderedPageBreak/>
+        <w:t>אותו, נרתמנו לאיתור הבעייה שגורמת לשרת ליפול ע"מ לטפל בנזק שנגרם. החיפוש לקח זמן רב יחסית ודרש גם קריאה ולמידה של דברים חדשים באינטרנט שלא ידענו את משמעותם קודם לכן.</w:t>
+      </w:r>
+      <w:r>
+        <w:rPr>
+          <w:rFonts w:ascii="David" w:hAnsi="David" w:cs="David" w:hint="cs"/>
+          <w:sz w:val="28"/>
+          <w:szCs w:val="28"/>
+          <w:rtl/>
+        </w:rPr>
+        <w:t xml:space="preserve"> דאגנו לעדכן אחד את השני על כל פיסת מידע חדשה שהבנו ותיעדנו את מהלכי התרחיש על הלוח כדי שיהיה לנו נוח לעקוב אחרי מה שקורה.</w:t>
       </w:r>
     </w:p>
     <w:p>
       <w:pPr>
+        <w:pStyle w:val="Heading1"/>
+        <w:bidi/>
+        <w:jc w:val="both"/>
+        <w:rPr>
+          <w:rFonts w:ascii="David" w:hAnsi="David" w:cs="David"/>
+          <w:sz w:val="28"/>
+          <w:szCs w:val="28"/>
+        </w:rPr>
+      </w:pPr>
+      <w:r>
+        <w:rPr>
+          <w:rFonts w:ascii="David" w:hAnsi="David" w:cs="David"/>
+          <w:sz w:val="28"/>
+          <w:szCs w:val="28"/>
+          <w:rtl/>
+        </w:rPr>
+        <w:t>חוסרים/קשיים</w:t>
+      </w:r>
+    </w:p>
+    <w:p>
+      <w:pPr>
         <w:pStyle w:val="ListParagraph"/>
         <w:bidi/>
         <w:rPr>
@@ -1357,9 +1504,555 @@
           <w:rtl/>
         </w:rPr>
       </w:pPr>
+      <w:r>
+        <w:rPr>
+          <w:rFonts w:ascii="David" w:hAnsi="David" w:cs="David" w:hint="cs"/>
+          <w:sz w:val="28"/>
+          <w:szCs w:val="28"/>
+          <w:rtl/>
+        </w:rPr>
+        <w:t xml:space="preserve">קושי בזיהוי מטרת הפורצים ומה בדיוק הם ניסו לעשות בתוך השרתים. בנוסף אחרי שהשירות </w:t>
+      </w:r>
+      <w:r>
+        <w:rPr>
+          <w:rFonts w:ascii="David" w:hAnsi="David" w:cs="David" w:hint="cs"/>
+          <w:sz w:val="28"/>
+          <w:szCs w:val="28"/>
+        </w:rPr>
+        <w:t>HTTP</w:t>
+      </w:r>
+      <w:r>
+        <w:rPr>
+          <w:rFonts w:ascii="David" w:hAnsi="David" w:cs="David" w:hint="cs"/>
+          <w:sz w:val="28"/>
+          <w:szCs w:val="28"/>
+          <w:rtl/>
+        </w:rPr>
+        <w:t xml:space="preserve"> בשרת </w:t>
+      </w:r>
+      <w:r>
+        <w:rPr>
+          <w:rFonts w:ascii="David" w:hAnsi="David" w:cs="David" w:hint="cs"/>
+          <w:sz w:val="28"/>
+          <w:szCs w:val="28"/>
+        </w:rPr>
+        <w:t>Apache</w:t>
+      </w:r>
+      <w:r>
+        <w:rPr>
+          <w:rFonts w:ascii="David" w:hAnsi="David" w:cs="David"/>
+          <w:sz w:val="28"/>
+          <w:szCs w:val="28"/>
+        </w:rPr>
+        <w:t>1</w:t>
+      </w:r>
+      <w:r>
+        <w:rPr>
+          <w:rFonts w:ascii="David" w:hAnsi="David" w:cs="David" w:hint="cs"/>
+          <w:sz w:val="28"/>
+          <w:szCs w:val="28"/>
+          <w:rtl/>
+        </w:rPr>
+        <w:t xml:space="preserve"> נפל התקשנו להעלות אותו מחדש, אנו חשדנו שיש ווירוס שמפיל את השרת כל פעם מחדש וזה לא אירוע חד פעמי.</w:t>
+      </w:r>
+    </w:p>
+    <w:p>
+      <w:pPr>
+        <w:pStyle w:val="ListParagraph"/>
+        <w:bidi/>
+        <w:rPr>
+          <w:rFonts w:ascii="David" w:hAnsi="David" w:cs="David" w:hint="cs"/>
+          <w:sz w:val="28"/>
+          <w:szCs w:val="28"/>
+          <w:rtl/>
+        </w:rPr>
+      </w:pPr>
+      <w:r>
+        <w:rPr>
+          <w:rFonts w:ascii="David" w:hAnsi="David" w:cs="David" w:hint="cs"/>
+          <w:sz w:val="28"/>
+          <w:szCs w:val="28"/>
+          <w:rtl/>
+        </w:rPr>
+        <w:t xml:space="preserve">קושי נוסף היה שהפורץ עשה "רעש" </w:t>
+      </w:r>
+      <w:r>
+        <w:rPr>
+          <w:rFonts w:ascii="David" w:hAnsi="David" w:cs="David" w:hint="cs"/>
+          <w:sz w:val="28"/>
+          <w:szCs w:val="28"/>
+          <w:rtl/>
+        </w:rPr>
+        <w:t>וניסה לפרוץ גם ל</w:t>
+      </w:r>
+      <w:r>
+        <w:rPr>
+          <w:rFonts w:ascii="David" w:hAnsi="David" w:cs="David" w:hint="cs"/>
+          <w:sz w:val="28"/>
+          <w:szCs w:val="28"/>
+          <w:rtl/>
+        </w:rPr>
+        <w:t xml:space="preserve">שרת </w:t>
+      </w:r>
+      <w:r>
+        <w:rPr>
+          <w:rFonts w:ascii="David" w:hAnsi="David" w:cs="David" w:hint="cs"/>
+          <w:sz w:val="28"/>
+          <w:szCs w:val="28"/>
+        </w:rPr>
+        <w:t>Apache</w:t>
+      </w:r>
+      <w:r>
+        <w:rPr>
+          <w:rFonts w:ascii="David" w:hAnsi="David" w:cs="David"/>
+          <w:sz w:val="28"/>
+          <w:szCs w:val="28"/>
+        </w:rPr>
+        <w:t>3</w:t>
+      </w:r>
+      <w:r>
+        <w:rPr>
+          <w:rFonts w:ascii="David" w:hAnsi="David" w:cs="David" w:hint="cs"/>
+          <w:sz w:val="28"/>
+          <w:szCs w:val="28"/>
+          <w:rtl/>
+        </w:rPr>
+        <w:t>.</w:t>
+      </w:r>
+    </w:p>
+    <w:p>
+      <w:pPr>
+        <w:pStyle w:val="Heading1"/>
+        <w:bidi/>
+        <w:jc w:val="both"/>
+        <w:rPr>
+          <w:rFonts w:ascii="David" w:hAnsi="David" w:cs="David" w:hint="cs"/>
+          <w:sz w:val="28"/>
+          <w:szCs w:val="28"/>
+          <w:rtl/>
+        </w:rPr>
+      </w:pPr>
+      <w:r>
+        <w:rPr>
+          <w:rFonts w:ascii="David" w:hAnsi="David" w:cs="David" w:hint="cs"/>
+          <w:sz w:val="28"/>
+          <w:szCs w:val="28"/>
+          <w:rtl/>
+        </w:rPr>
+        <w:t>ת</w:t>
+      </w:r>
+      <w:r>
+        <w:rPr>
+          <w:rFonts w:ascii="David" w:hAnsi="David" w:cs="David" w:hint="cs"/>
+          <w:sz w:val="28"/>
+          <w:szCs w:val="28"/>
+          <w:rtl/>
+        </w:rPr>
+        <w:t>מונות למזכרת</w:t>
+      </w:r>
+    </w:p>
+    <w:p>
+      <w:pPr>
+        <w:pStyle w:val="ListParagraph"/>
+        <w:bidi/>
+      </w:pPr>
+    </w:p>
+    <w:p>
+      <w:pPr>
+        <w:pStyle w:val="ListParagraph"/>
+        <w:keepNext/>
+        <w:bidi/>
+      </w:pPr>
+      <w:r>
+        <w:rPr>
+          <w:rFonts w:hint="cs"/>
+          <w:noProof/>
+        </w:rPr>
+        <w:drawing>
+          <wp:inline distT="0" distB="0" distL="0" distR="0">
+            <wp:extent cx="5943600" cy="2971800"/>
+            <wp:effectExtent l="0" t="0" r="0" b="0"/>
+            <wp:docPr id="2" name="Picture 2" descr="C:\Users\dvir\AppData\Local\Microsoft\Windows\INetCache\Content.Word\4dd30192-3566-4da0-8023-f2120d387d17.jpg"/>
+            <wp:cNvGraphicFramePr>
+              <a:graphicFrameLocks xmlns:a="http://schemas.openxmlformats.org/drawingml/2006/main" noChangeAspect="1"/>
+            </wp:cNvGraphicFramePr>
+            <a:graphic xmlns:a="http://schemas.openxmlformats.org/drawingml/2006/main">
+              <a:graphicData uri="http://schemas.openxmlformats.org/drawingml/2006/picture">
+                <pic:pic xmlns:pic="http://schemas.openxmlformats.org/drawingml/2006/picture">
+                  <pic:nvPicPr>
+                    <pic:cNvPr id="0" name="Picture 26" descr="C:\Users\dvir\AppData\Local\Microsoft\Windows\INetCache\Content.Word\4dd30192-3566-4da0-8023-f2120d387d17.jpg"/>
+                    <pic:cNvPicPr>
+                      <a:picLocks noChangeAspect="1" noChangeArrowheads="1"/>
+                    </pic:cNvPicPr>
+                  </pic:nvPicPr>
+                  <pic:blipFill>
+                    <a:blip r:embed="rId8" cstate="print">
+                      <a:extLst>
+                        <a:ext uri="{28A0092B-C50C-407E-A947-70E740481C1C}">
+                          <a14:useLocalDpi xmlns:a14="http://schemas.microsoft.com/office/drawing/2010/main" val="0"/>
+                        </a:ext>
+                      </a:extLst>
+                    </a:blip>
+                    <a:srcRect/>
+                    <a:stretch>
+                      <a:fillRect/>
+                    </a:stretch>
+                  </pic:blipFill>
+                  <pic:spPr bwMode="auto">
+                    <a:xfrm>
+                      <a:off x="0" y="0"/>
+                      <a:ext cx="5943600" cy="2971800"/>
+                    </a:xfrm>
+                    <a:prstGeom prst="rect">
+                      <a:avLst/>
+                    </a:prstGeom>
+                    <a:noFill/>
+                    <a:ln>
+                      <a:noFill/>
+                    </a:ln>
+                  </pic:spPr>
+                </pic:pic>
+              </a:graphicData>
+            </a:graphic>
+          </wp:inline>
+        </w:drawing>
+      </w:r>
+    </w:p>
+    <w:p>
+      <w:pPr>
+        <w:pStyle w:val="Caption"/>
+        <w:bidi/>
+        <w:ind w:firstLine="708"/>
+        <w:rPr>
+          <w:rFonts w:ascii="David" w:hAnsi="David" w:cs="David"/>
+          <w:noProof/>
+          <w:sz w:val="28"/>
+          <w:szCs w:val="28"/>
+          <w:rtl/>
+        </w:rPr>
+      </w:pPr>
+      <w:r>
+        <w:rPr>
+          <w:rFonts w:hint="cs"/>
+          <w:noProof/>
+          <w:rtl/>
+        </w:rPr>
+        <w:t>תיעוד על הלוח</w:t>
+      </w:r>
+    </w:p>
+    <w:p>
+      <w:pPr>
+        <w:pStyle w:val="ListParagraph"/>
+        <w:keepNext/>
+        <w:bidi/>
+      </w:pPr>
+      <w:r>
+        <w:rPr>
+          <w:rFonts w:ascii="David" w:hAnsi="David" w:cs="David" w:hint="cs"/>
+          <w:noProof/>
+          <w:sz w:val="28"/>
+          <w:szCs w:val="28"/>
+        </w:rPr>
+        <w:lastRenderedPageBreak/>
+        <w:drawing>
+          <wp:inline distT="0" distB="0" distL="0" distR="0">
+            <wp:extent cx="5554980" cy="1295400"/>
+            <wp:effectExtent l="0" t="0" r="7620" b="0"/>
+            <wp:docPr id="1" name="Picture 1" descr="C:\Users\dvir\AppData\Local\Microsoft\Windows\INetCache\Content.Word\2cae565d-e5ef-48e5-9061-758efe2783af.jpg"/>
+            <wp:cNvGraphicFramePr>
+              <a:graphicFrameLocks xmlns:a="http://schemas.openxmlformats.org/drawingml/2006/main" noChangeAspect="1"/>
+            </wp:cNvGraphicFramePr>
+            <a:graphic xmlns:a="http://schemas.openxmlformats.org/drawingml/2006/main">
+              <a:graphicData uri="http://schemas.openxmlformats.org/drawingml/2006/picture">
+                <pic:pic xmlns:pic="http://schemas.openxmlformats.org/drawingml/2006/picture">
+                  <pic:nvPicPr>
+                    <pic:cNvPr id="0" name="Picture 21" descr="C:\Users\dvir\AppData\Local\Microsoft\Windows\INetCache\Content.Word\2cae565d-e5ef-48e5-9061-758efe2783af.jpg"/>
+                    <pic:cNvPicPr>
+                      <a:picLocks noChangeAspect="1" noChangeArrowheads="1"/>
+                    </pic:cNvPicPr>
+                  </pic:nvPicPr>
+                  <pic:blipFill rotWithShape="1">
+                    <a:blip r:embed="rId9" cstate="print">
+                      <a:extLst>
+                        <a:ext uri="{28A0092B-C50C-407E-A947-70E740481C1C}">
+                          <a14:useLocalDpi xmlns:a14="http://schemas.microsoft.com/office/drawing/2010/main" val="0"/>
+                        </a:ext>
+                      </a:extLst>
+                    </a:blip>
+                    <a:srcRect l="6539" t="4445" b="66496"/>
+                    <a:stretch/>
+                  </pic:blipFill>
+                  <pic:spPr bwMode="auto">
+                    <a:xfrm>
+                      <a:off x="0" y="0"/>
+                      <a:ext cx="5554980" cy="1295400"/>
+                    </a:xfrm>
+                    <a:prstGeom prst="rect">
+                      <a:avLst/>
+                    </a:prstGeom>
+                    <a:noFill/>
+                    <a:ln>
+                      <a:noFill/>
+                    </a:ln>
+                    <a:extLst>
+                      <a:ext uri="{53640926-AAD7-44D8-BBD7-CCE9431645EC}">
+                        <a14:shadowObscured xmlns:a14="http://schemas.microsoft.com/office/drawing/2010/main"/>
+                      </a:ext>
+                    </a:extLst>
+                  </pic:spPr>
+                </pic:pic>
+              </a:graphicData>
+            </a:graphic>
+          </wp:inline>
+        </w:drawing>
+      </w:r>
+    </w:p>
+    <w:p>
+      <w:pPr>
+        <w:pStyle w:val="Caption"/>
+        <w:ind w:left="2124" w:firstLine="708"/>
+        <w:jc w:val="right"/>
+      </w:pPr>
+      <w:r>
+        <w:rPr>
+          <w:noProof/>
+          <w:rtl/>
+        </w:rPr>
+        <w:t>חסימת תקשורת עם הפורצים</w:t>
+      </w:r>
+      <w:r>
+        <w:tab/>
+      </w:r>
+    </w:p>
+    <w:p>
+      <w:pPr>
+        <w:pStyle w:val="ListParagraph"/>
+        <w:keepNext/>
+        <w:bidi/>
+      </w:pPr>
+      <w:r>
+        <w:rPr>
+          <w:rFonts w:ascii="David" w:hAnsi="David" w:cs="David"/>
+          <w:noProof/>
+          <w:sz w:val="28"/>
+          <w:szCs w:val="28"/>
+        </w:rPr>
+        <w:drawing>
+          <wp:inline distT="0" distB="0" distL="0" distR="0">
+            <wp:extent cx="5814060" cy="1303020"/>
+            <wp:effectExtent l="0" t="0" r="0" b="0"/>
+            <wp:docPr id="3" name="Picture 3" descr="C:\Users\dvir\AppData\Local\Microsoft\Windows\INetCache\Content.Word\b972079b-9b0b-4194-aa5c-06b1e4ab1394.jpg"/>
+            <wp:cNvGraphicFramePr>
+              <a:graphicFrameLocks xmlns:a="http://schemas.openxmlformats.org/drawingml/2006/main" noChangeAspect="1"/>
+            </wp:cNvGraphicFramePr>
+            <a:graphic xmlns:a="http://schemas.openxmlformats.org/drawingml/2006/main">
+              <a:graphicData uri="http://schemas.openxmlformats.org/drawingml/2006/picture">
+                <pic:pic xmlns:pic="http://schemas.openxmlformats.org/drawingml/2006/picture">
+                  <pic:nvPicPr>
+                    <pic:cNvPr id="0" name="Picture 29" descr="C:\Users\dvir\AppData\Local\Microsoft\Windows\INetCache\Content.Word\b972079b-9b0b-4194-aa5c-06b1e4ab1394.jpg"/>
+                    <pic:cNvPicPr>
+                      <a:picLocks noChangeAspect="1" noChangeArrowheads="1"/>
+                    </pic:cNvPicPr>
+                  </pic:nvPicPr>
+                  <pic:blipFill rotWithShape="1">
+                    <a:blip r:embed="rId10" cstate="print">
+                      <a:extLst>
+                        <a:ext uri="{28A0092B-C50C-407E-A947-70E740481C1C}">
+                          <a14:useLocalDpi xmlns:a14="http://schemas.microsoft.com/office/drawing/2010/main" val="0"/>
+                        </a:ext>
+                      </a:extLst>
+                    </a:blip>
+                    <a:srcRect l="2179" b="61048"/>
+                    <a:stretch/>
+                  </pic:blipFill>
+                  <pic:spPr bwMode="auto">
+                    <a:xfrm>
+                      <a:off x="0" y="0"/>
+                      <a:ext cx="5814060" cy="1303020"/>
+                    </a:xfrm>
+                    <a:prstGeom prst="rect">
+                      <a:avLst/>
+                    </a:prstGeom>
+                    <a:noFill/>
+                    <a:ln>
+                      <a:noFill/>
+                    </a:ln>
+                    <a:extLst>
+                      <a:ext uri="{53640926-AAD7-44D8-BBD7-CCE9431645EC}">
+                        <a14:shadowObscured xmlns:a14="http://schemas.microsoft.com/office/drawing/2010/main"/>
+                      </a:ext>
+                    </a:extLst>
+                  </pic:spPr>
+                </pic:pic>
+              </a:graphicData>
+            </a:graphic>
+          </wp:inline>
+        </w:drawing>
+      </w:r>
+    </w:p>
+    <w:p>
+      <w:pPr>
+        <w:pStyle w:val="Caption"/>
+        <w:bidi/>
+        <w:ind w:firstLine="708"/>
+        <w:rPr>
+          <w:rFonts w:hint="cs"/>
+          <w:rtl/>
+        </w:rPr>
+      </w:pPr>
+      <w:r>
+        <w:rPr>
+          <w:noProof/>
+        </w:rPr>
+        <w:t xml:space="preserve">Apache1 </w:t>
+      </w:r>
+      <w:r>
+        <w:rPr>
+          <w:rFonts w:hint="cs"/>
+          <w:noProof/>
+          <w:rtl/>
+        </w:rPr>
+        <w:t xml:space="preserve"> נפל</w:t>
+      </w:r>
+    </w:p>
+    <w:p>
+      <w:pPr>
+        <w:pStyle w:val="ListParagraph"/>
+        <w:keepNext/>
+        <w:bidi/>
+      </w:pPr>
+      <w:r>
+        <w:pict>
+          <v:shapetype id="_x0000_t75" coordsize="21600,21600" o:spt="75" o:preferrelative="t" path="m@4@5l@4@11@9@11@9@5xe" filled="f" stroked="f">
+            <v:stroke joinstyle="miter"/>
+            <v:formulas>
+              <v:f eqn="if lineDrawn pixelLineWidth 0"/>
+              <v:f eqn="sum @0 1 0"/>
+              <v:f eqn="sum 0 0 @1"/>
+              <v:f eqn="prod @2 1 2"/>
+              <v:f eqn="prod @3 21600 pixelWidth"/>
+              <v:f eqn="prod @3 21600 pixelHeight"/>
+              <v:f eqn="sum @0 0 1"/>
+              <v:f eqn="prod @6 1 2"/>
+              <v:f eqn="prod @7 21600 pixelWidth"/>
+              <v:f eqn="sum @8 21600 0"/>
+              <v:f eqn="prod @7 21600 pixelHeight"/>
+              <v:f eqn="sum @10 21600 0"/>
+            </v:formulas>
+            <v:path o:extrusionok="f" gradientshapeok="t" o:connecttype="rect"/>
+            <o:lock v:ext="edit" aspectratio="t"/>
+          </v:shapetype>
+          <v:shape id="_x0000_i1026" type="#_x0000_t75" style="width:220.8pt;height:118.2pt;mso-position-horizontal:absolute;mso-position-horizontal-relative:text;mso-position-vertical:bottom;mso-position-vertical-relative:text;mso-width-relative:page;mso-height-relative:page">
+            <v:imagedata r:id="rId11" o:title="5797a095-9b88-4683-b552-0e87488cd0f9" cropbottom="33737f" cropleft="4448f" cropright="27825f"/>
+          </v:shape>
+        </w:pict>
+      </w:r>
+    </w:p>
+    <w:p>
+      <w:pPr>
+        <w:pStyle w:val="Caption"/>
+        <w:ind w:left="708" w:firstLine="708"/>
+        <w:jc w:val="right"/>
+        <w:rPr>
+          <w:rFonts w:ascii="David" w:hAnsi="David" w:cs="David"/>
+          <w:sz w:val="28"/>
+          <w:szCs w:val="28"/>
+          <w:rtl/>
+        </w:rPr>
+      </w:pPr>
+      <w:r>
+        <w:rPr>
+          <w:rtl/>
+        </w:rPr>
+        <w:t xml:space="preserve">הקובץ שרץ כל דקה. הפיל את השרת </w:t>
+      </w:r>
+      <w:r>
+        <w:rPr>
+          <w:rtl/>
+        </w:rPr>
+        <w:t>והעביר קבצים עם מידע רגיש לפורץ</w:t>
+      </w:r>
+      <w:r>
+        <w:rPr>
+          <w:rFonts w:hint="cs"/>
+          <w:rtl/>
+        </w:rPr>
+        <w:t>.</w:t>
+      </w:r>
+      <w:r>
+        <w:tab/>
+      </w:r>
+    </w:p>
+    <w:p>
+      <w:pPr>
+        <w:pStyle w:val="ListParagraph"/>
+        <w:keepNext/>
+        <w:bidi/>
+      </w:pPr>
+      <w:r>
+        <w:rPr>
+          <w:rFonts w:ascii="David" w:hAnsi="David" w:cs="David"/>
+          <w:sz w:val="28"/>
+          <w:szCs w:val="28"/>
+        </w:rPr>
+        <w:pict>
+          <v:shape id="_x0000_i1025" type="#_x0000_t75" style="width:368.4pt;height:147pt">
+            <v:imagedata r:id="rId12" o:title="313c14ac-7e16-4619-8026-ed17de5118ea" croptop="20565f" cropbottom="17700f" cropleft="5965f" cropright="8139f"/>
+          </v:shape>
+        </w:pict>
+      </w:r>
+    </w:p>
+    <w:p>
+      <w:pPr>
+        <w:pStyle w:val="Caption"/>
+        <w:bidi/>
+        <w:ind w:firstLine="708"/>
+        <w:rPr>
+          <w:rFonts w:ascii="David" w:hAnsi="David" w:cs="David"/>
+          <w:sz w:val="28"/>
+          <w:szCs w:val="28"/>
+          <w:rtl/>
+        </w:rPr>
+      </w:pPr>
+      <w:r>
+        <w:rPr>
+          <w:noProof/>
+          <w:rtl/>
+        </w:rPr>
+        <w:t xml:space="preserve">גנב קבצים עם מידע רגיש: </w:t>
+      </w:r>
+      <w:r>
+        <w:rPr>
+          <w:noProof/>
+        </w:rPr>
+        <w:t>passwd &amp; shadow</w:t>
+      </w:r>
+    </w:p>
+    <w:p>
+      <w:pPr>
+        <w:pStyle w:val="ListParagraph"/>
+        <w:bidi/>
+        <w:rPr>
+          <w:rFonts w:ascii="David" w:hAnsi="David" w:cs="David"/>
+          <w:sz w:val="28"/>
+          <w:szCs w:val="28"/>
+        </w:rPr>
+      </w:pPr>
+    </w:p>
+    <w:p>
+      <w:pPr>
+        <w:pStyle w:val="ListParagraph"/>
+        <w:bidi/>
+        <w:rPr>
+          <w:rFonts w:ascii="David" w:hAnsi="David" w:cs="David" w:hint="cs"/>
+          <w:sz w:val="28"/>
+          <w:szCs w:val="28"/>
+          <w:rtl/>
+        </w:rPr>
+      </w:pPr>
     </w:p>
     <w:sectPr>
-      <w:headerReference w:type="default" r:id="rId8"/>
+      <w:headerReference w:type="default" r:id="rId13"/>
       <w:pgSz w:w="12240" w:h="15840"/>
       <w:pgMar w:top="1440" w:right="1440" w:bottom="1440" w:left="1440" w:header="720" w:footer="720" w:gutter="0"/>
       <w:cols w:space="720"/>
@@ -3233,7 +3926,6 @@
     <w:basedOn w:val="Normal"/>
     <w:next w:val="Normal"/>
     <w:uiPriority w:val="35"/>
-    <w:semiHidden/>
     <w:unhideWhenUsed/>
     <w:qFormat/>
     <w:pPr>

</xml_diff>

<commit_message>
Edit lab report of senario 1
</commit_message>
<xml_diff>
--- a/Scenario 1 - Apachi shut down (lab report).docx
+++ b/Scenario 1 - Apachi shut down (lab report).docx
@@ -217,8 +217,6 @@
         </w:rPr>
         <w:t xml:space="preserve"> shut down</w:t>
       </w:r>
-      <w:bookmarkStart w:id="0" w:name="_GoBack"/>
-      <w:bookmarkEnd w:id="0"/>
     </w:p>
     <w:p>
       <w:pPr>
@@ -434,7 +432,18 @@
           <w:szCs w:val="28"/>
           <w:rtl/>
         </w:rPr>
-        <w:t xml:space="preserve">בשעה 13:11 התחילה מערכה נוספת שבה כתובת </w:t>
+        <w:t xml:space="preserve">בשעה 13:11 </w:t>
+      </w:r>
+      <w:bookmarkStart w:id="0" w:name="_GoBack"/>
+      <w:bookmarkEnd w:id="0"/>
+      <w:r>
+        <w:rPr>
+          <w:rFonts w:ascii="David" w:hAnsi="David" w:cs="David" w:hint="cs"/>
+          <w:sz w:val="28"/>
+          <w:szCs w:val="28"/>
+          <w:rtl/>
+        </w:rPr>
+        <w:t xml:space="preserve">כתובת </w:t>
       </w:r>
       <w:r>
         <w:rPr>
@@ -522,16 +531,7 @@
           <w:szCs w:val="28"/>
           <w:rtl/>
         </w:rPr>
-        <w:t>בשעה 13:16</w:t>
-      </w:r>
-      <w:r>
-        <w:rPr>
-          <w:rFonts w:ascii="David" w:hAnsi="David" w:cs="David" w:hint="cs"/>
-          <w:sz w:val="28"/>
-          <w:szCs w:val="28"/>
-          <w:rtl/>
-        </w:rPr>
-        <w:t xml:space="preserve"> התחילה מערכה נוספת ש</w:t>
+        <w:t>בשעה 13:16 התחילה מערכה נוספת ש</w:t>
       </w:r>
       <w:r>
         <w:rPr>
@@ -694,25 +694,7 @@
           <w:szCs w:val="28"/>
           <w:rtl/>
         </w:rPr>
-        <w:t xml:space="preserve"> (</w:t>
-      </w:r>
-      <w:r>
-        <w:rPr>
-          <w:rFonts w:ascii="David" w:hAnsi="David" w:cs="David" w:hint="cs"/>
-          <w:sz w:val="28"/>
-          <w:szCs w:val="28"/>
-          <w:rtl/>
-        </w:rPr>
-        <w:t>בשעה 13:18</w:t>
-      </w:r>
-      <w:r>
-        <w:rPr>
-          <w:rFonts w:ascii="David" w:hAnsi="David" w:cs="David" w:hint="cs"/>
-          <w:sz w:val="28"/>
-          <w:szCs w:val="28"/>
-          <w:rtl/>
-        </w:rPr>
-        <w:t xml:space="preserve">) מבצעת </w:t>
+        <w:t xml:space="preserve"> (בשעה 13:18) מבצעת </w:t>
       </w:r>
       <w:r>
         <w:rPr>
@@ -729,25 +711,7 @@
           <w:szCs w:val="28"/>
           <w:rtl/>
         </w:rPr>
-        <w:t xml:space="preserve">. </w:t>
-      </w:r>
-      <w:r>
-        <w:rPr>
-          <w:rFonts w:ascii="David" w:hAnsi="David" w:cs="David" w:hint="cs"/>
-          <w:sz w:val="28"/>
-          <w:szCs w:val="28"/>
-          <w:rtl/>
-        </w:rPr>
-        <w:t>ראינו בקבצי הלוגים</w:t>
-      </w:r>
-      <w:r>
-        <w:rPr>
-          <w:rFonts w:ascii="David" w:hAnsi="David" w:cs="David" w:hint="cs"/>
-          <w:sz w:val="28"/>
-          <w:szCs w:val="28"/>
-          <w:rtl/>
-        </w:rPr>
-        <w:t xml:space="preserve"> ש</w:t>
+        <w:t>. ראינו בקבצי הלוגים ש</w:t>
       </w:r>
       <w:r>
         <w:rPr>
@@ -979,16 +943,7 @@
           <w:szCs w:val="28"/>
           <w:rtl/>
         </w:rPr>
-        <w:t xml:space="preserve"> </w:t>
-      </w:r>
-      <w:r>
-        <w:rPr>
-          <w:rFonts w:ascii="David" w:hAnsi="David" w:cs="David" w:hint="cs"/>
-          <w:sz w:val="28"/>
-          <w:szCs w:val="28"/>
-          <w:rtl/>
-        </w:rPr>
-        <w:t>עם הפורץ</w:t>
+        <w:t xml:space="preserve"> עם הפורץ</w:t>
       </w:r>
       <w:r>
         <w:rPr>
@@ -1044,16 +999,7 @@
           <w:szCs w:val="28"/>
           <w:rtl/>
         </w:rPr>
-        <w:t xml:space="preserve"> (מתזמן תהליכים בלינוקס) שיש קובץ שרץ כל דקה מחדש</w:t>
-      </w:r>
-      <w:r>
-        <w:rPr>
-          <w:rFonts w:ascii="David" w:hAnsi="David" w:cs="David" w:hint="cs"/>
-          <w:sz w:val="28"/>
-          <w:szCs w:val="28"/>
-          <w:rtl/>
-        </w:rPr>
-        <w:t xml:space="preserve"> על השרת.</w:t>
+        <w:t xml:space="preserve"> (מתזמן תהליכים בלינוקס) שיש קובץ שרץ כל דקה מחדש על השרת.</w:t>
       </w:r>
       <w:r>
         <w:rPr>
@@ -1561,7 +1507,7 @@
         <w:pStyle w:val="ListParagraph"/>
         <w:bidi/>
         <w:rPr>
-          <w:rFonts w:ascii="David" w:hAnsi="David" w:cs="David" w:hint="cs"/>
+          <w:rFonts w:ascii="David" w:hAnsi="David" w:cs="David"/>
           <w:sz w:val="28"/>
           <w:szCs w:val="28"/>
           <w:rtl/>
@@ -1626,7 +1572,7 @@
         <w:bidi/>
         <w:jc w:val="both"/>
         <w:rPr>
-          <w:rFonts w:ascii="David" w:hAnsi="David" w:cs="David" w:hint="cs"/>
+          <w:rFonts w:ascii="David" w:hAnsi="David" w:cs="David"/>
           <w:sz w:val="28"/>
           <w:szCs w:val="28"/>
           <w:rtl/>
@@ -1896,7 +1842,6 @@
         <w:bidi/>
         <w:ind w:firstLine="708"/>
         <w:rPr>
-          <w:rFonts w:hint="cs"/>
           <w:rtl/>
         </w:rPr>
       </w:pPr>
@@ -1942,7 +1887,7 @@
             <v:path o:extrusionok="f" gradientshapeok="t" o:connecttype="rect"/>
             <o:lock v:ext="edit" aspectratio="t"/>
           </v:shapetype>
-          <v:shape id="_x0000_i1026" type="#_x0000_t75" style="width:220.8pt;height:118.2pt;mso-position-horizontal:absolute;mso-position-horizontal-relative:text;mso-position-vertical:bottom;mso-position-vertical-relative:text;mso-width-relative:page;mso-height-relative:page">
+          <v:shape id="_x0000_i1025" type="#_x0000_t75" style="width:220.8pt;height:118.2pt;mso-position-horizontal:absolute;mso-position-horizontal-relative:text;mso-position-vertical:bottom;mso-position-vertical-relative:text;mso-width-relative:page;mso-height-relative:page">
             <v:imagedata r:id="rId11" o:title="5797a095-9b88-4683-b552-0e87488cd0f9" cropbottom="33737f" cropleft="4448f" cropright="27825f"/>
           </v:shape>
         </w:pict>
@@ -1996,7 +1941,7 @@
           <w:szCs w:val="28"/>
         </w:rPr>
         <w:pict>
-          <v:shape id="_x0000_i1025" type="#_x0000_t75" style="width:368.4pt;height:147pt">
+          <v:shape id="_x0000_i1026" type="#_x0000_t75" style="width:368.4pt;height:147pt">
             <v:imagedata r:id="rId12" o:title="313c14ac-7e16-4619-8026-ed17de5118ea" croptop="20565f" cropbottom="17700f" cropleft="5965f" cropright="8139f"/>
           </v:shape>
         </w:pict>
@@ -2044,7 +1989,7 @@
         <w:pStyle w:val="ListParagraph"/>
         <w:bidi/>
         <w:rPr>
-          <w:rFonts w:ascii="David" w:hAnsi="David" w:cs="David" w:hint="cs"/>
+          <w:rFonts w:ascii="David" w:hAnsi="David" w:cs="David"/>
           <w:sz w:val="28"/>
           <w:szCs w:val="28"/>
           <w:rtl/>

</xml_diff>

<commit_message>
Fix some mistakes in lab reports
</commit_message>
<xml_diff>
--- a/Scenario 1 - Apachi shut down (lab report).docx
+++ b/Scenario 1 - Apachi shut down (lab report).docx
@@ -1296,7 +1296,25 @@
           <w:szCs w:val="28"/>
           <w:rtl/>
         </w:rPr>
-        <w:t>שינוי סיסמאות בארגון. אילולא סיסמאות כאלו פשוטות (פריצה לאחר ניחוש חמישי!) הפורץ לא היה מצליח להחדיר ולגנוב קבצים ממחשבי הארגון. בנוסף כדאי לסגור את פורט 20 לפחות לתקשורת חיצונית, ובאופן כללי להיות בביקורת עליו ולאפשר גישות באופן נקודתי בעת הצורך</w:t>
+        <w:t>שינוי סיסמאות בארגון. אילולא סיסמאות כאלו פשוטות (פריצה לאחר ניחוש חמישי!) הפורץ לא היה מצליח להחדיר ולגנוב קבצים ממחשבי הארגון. בנוסף כדאי לסגור את פורט 2</w:t>
+      </w:r>
+      <w:r>
+        <w:rPr>
+          <w:rFonts w:ascii="David" w:hAnsi="David" w:cs="David" w:hint="cs"/>
+          <w:sz w:val="28"/>
+          <w:szCs w:val="28"/>
+          <w:rtl/>
+        </w:rPr>
+        <w:t>2</w:t>
+      </w:r>
+      <w:r>
+        <w:rPr>
+          <w:rFonts w:ascii="David" w:hAnsi="David" w:cs="David" w:hint="cs"/>
+          <w:sz w:val="28"/>
+          <w:szCs w:val="28"/>
+          <w:rtl/>
+        </w:rPr>
+        <w:t xml:space="preserve"> לפחות לתקשורת חיצונית, ובאופן כללי להיות בביקורת עליו ולאפשר גישות באופן נקודתי בעת הצורך</w:t>
       </w:r>
       <w:r>
         <w:rPr>
@@ -1307,8 +1325,6 @@
         </w:rPr>
         <w:t>. הגנה נוספת אפשרית היא לנהל</w:t>
       </w:r>
-      <w:bookmarkStart w:id="0" w:name="_GoBack"/>
-      <w:bookmarkEnd w:id="0"/>
       <w:r>
         <w:rPr>
           <w:rFonts w:ascii="David" w:hAnsi="David" w:cs="David" w:hint="cs"/>
@@ -1418,7 +1434,25 @@
           <w:szCs w:val="28"/>
           <w:rtl/>
         </w:rPr>
-        <w:t xml:space="preserve"> פורט 20 פתוח בשרתי הארגון.</w:t>
+        <w:t xml:space="preserve"> פורט 2</w:t>
+      </w:r>
+      <w:r>
+        <w:rPr>
+          <w:rFonts w:ascii="David" w:hAnsi="David" w:cs="David" w:hint="cs"/>
+          <w:sz w:val="28"/>
+          <w:szCs w:val="28"/>
+          <w:rtl/>
+        </w:rPr>
+        <w:t>2</w:t>
+      </w:r>
+      <w:r>
+        <w:rPr>
+          <w:rFonts w:ascii="David" w:hAnsi="David" w:cs="David" w:hint="cs"/>
+          <w:sz w:val="28"/>
+          <w:szCs w:val="28"/>
+          <w:rtl/>
+        </w:rPr>
+        <w:t xml:space="preserve"> פתוח בשרתי הארגון.</w:t>
       </w:r>
     </w:p>
     <w:p>
@@ -1677,6 +1711,8 @@
         </w:rPr>
         <w:t>מונות למזכרת</w:t>
       </w:r>
+      <w:bookmarkStart w:id="0" w:name="_GoBack"/>
+      <w:bookmarkEnd w:id="0"/>
     </w:p>
     <w:p>
       <w:pPr>

</xml_diff>

<commit_message>
Update previous lab reports
</commit_message>
<xml_diff>
--- a/Scenario 1 - Apachi shut down (lab report).docx
+++ b/Scenario 1 - Apachi shut down (lab report).docx
@@ -104,7 +104,6 @@
     <w:p>
       <w:pPr>
         <w:bidi/>
-        <w:ind w:firstLine="708"/>
         <w:jc w:val="both"/>
         <w:rPr>
           <w:rFonts w:ascii="David" w:hAnsi="David" w:cs="David"/>
@@ -138,7 +137,6 @@
     <w:p>
       <w:pPr>
         <w:bidi/>
-        <w:ind w:left="708"/>
         <w:jc w:val="both"/>
         <w:rPr>
           <w:rFonts w:ascii="David" w:hAnsi="David" w:cs="David"/>
@@ -172,7 +170,6 @@
     <w:p>
       <w:pPr>
         <w:bidi/>
-        <w:ind w:left="708"/>
         <w:jc w:val="both"/>
         <w:rPr>
           <w:rFonts w:ascii="David" w:hAnsi="David" w:cs="David"/>
@@ -242,7 +239,6 @@
     <w:p>
       <w:pPr>
         <w:bidi/>
-        <w:ind w:left="708"/>
         <w:rPr>
           <w:rFonts w:ascii="David" w:hAnsi="David" w:cs="David"/>
           <w:sz w:val="28"/>
@@ -392,1333 +388,6 @@
         </w:rPr>
         <w:t>.</w:t>
       </w:r>
-    </w:p>
-    <w:p>
-      <w:pPr>
-        <w:pStyle w:val="Heading1"/>
-        <w:bidi/>
-        <w:jc w:val="both"/>
-        <w:rPr>
-          <w:rFonts w:ascii="David" w:hAnsi="David" w:cs="David"/>
-          <w:sz w:val="28"/>
-          <w:szCs w:val="28"/>
-        </w:rPr>
-      </w:pPr>
-      <w:r>
-        <w:rPr>
-          <w:rFonts w:ascii="David" w:hAnsi="David" w:cs="David"/>
-          <w:sz w:val="28"/>
-          <w:szCs w:val="28"/>
-          <w:rtl/>
-        </w:rPr>
-        <w:t>תהליך הזיהוי:</w:t>
-      </w:r>
-    </w:p>
-    <w:p>
-      <w:pPr>
-        <w:bidi/>
-        <w:ind w:left="708"/>
-        <w:rPr>
-          <w:rFonts w:ascii="David" w:hAnsi="David" w:cs="David"/>
-          <w:sz w:val="28"/>
-          <w:szCs w:val="28"/>
-          <w:rtl/>
-        </w:rPr>
-      </w:pPr>
-      <w:r>
-        <w:rPr>
-          <w:rFonts w:ascii="David" w:hAnsi="David" w:cs="David" w:hint="cs"/>
-          <w:sz w:val="28"/>
-          <w:szCs w:val="28"/>
-          <w:rtl/>
-        </w:rPr>
-        <w:t xml:space="preserve">בשעה 13:11 כתובת </w:t>
-      </w:r>
-      <w:r>
-        <w:rPr>
-          <w:rFonts w:ascii="David" w:hAnsi="David" w:cs="David" w:hint="cs"/>
-          <w:sz w:val="28"/>
-          <w:szCs w:val="28"/>
-        </w:rPr>
-        <w:t>IP</w:t>
-      </w:r>
-      <w:r>
-        <w:rPr>
-          <w:rFonts w:ascii="David" w:hAnsi="David" w:cs="David" w:hint="cs"/>
-          <w:sz w:val="28"/>
-          <w:szCs w:val="28"/>
-          <w:rtl/>
-        </w:rPr>
-        <w:t xml:space="preserve"> 199.203.100.30 ביצעה </w:t>
-      </w:r>
-      <w:r>
-        <w:rPr>
-          <w:rFonts w:ascii="David" w:hAnsi="David" w:cs="David" w:hint="cs"/>
-          <w:sz w:val="28"/>
-          <w:szCs w:val="28"/>
-        </w:rPr>
-        <w:t>P</w:t>
-      </w:r>
-      <w:r>
-        <w:rPr>
-          <w:rFonts w:ascii="David" w:hAnsi="David" w:cs="David"/>
-          <w:sz w:val="28"/>
-          <w:szCs w:val="28"/>
-        </w:rPr>
-        <w:t>assword guessing</w:t>
-      </w:r>
-      <w:r>
-        <w:rPr>
-          <w:rFonts w:ascii="David" w:hAnsi="David" w:cs="David" w:hint="cs"/>
-          <w:sz w:val="28"/>
-          <w:szCs w:val="28"/>
-          <w:rtl/>
-        </w:rPr>
-        <w:t xml:space="preserve"> לשרת </w:t>
-      </w:r>
-      <w:r>
-        <w:rPr>
-          <w:rFonts w:ascii="David" w:hAnsi="David" w:cs="David" w:hint="cs"/>
-          <w:sz w:val="28"/>
-          <w:szCs w:val="28"/>
-        </w:rPr>
-        <w:t>Apache</w:t>
-      </w:r>
-      <w:r>
-        <w:rPr>
-          <w:rFonts w:ascii="David" w:hAnsi="David" w:cs="David"/>
-          <w:sz w:val="28"/>
-          <w:szCs w:val="28"/>
-        </w:rPr>
-        <w:t>3</w:t>
-      </w:r>
-      <w:r>
-        <w:rPr>
-          <w:rFonts w:ascii="David" w:hAnsi="David" w:cs="David" w:hint="cs"/>
-          <w:sz w:val="28"/>
-          <w:szCs w:val="28"/>
-          <w:rtl/>
-        </w:rPr>
-        <w:t>. בדקנו את קבצי הלוגים בשר</w:t>
-      </w:r>
-      <w:r>
-        <w:rPr>
-          <w:rFonts w:ascii="David" w:hAnsi="David" w:cs="David" w:hint="cs"/>
-          <w:sz w:val="28"/>
-          <w:szCs w:val="28"/>
-          <w:rtl/>
-        </w:rPr>
-        <w:t>ת זה וראינו שהפורץ לא התחבר אליו</w:t>
-      </w:r>
-      <w:r>
-        <w:rPr>
-          <w:rFonts w:ascii="David" w:hAnsi="David" w:cs="David" w:hint="cs"/>
-          <w:sz w:val="28"/>
-          <w:szCs w:val="28"/>
-          <w:rtl/>
-        </w:rPr>
-        <w:t>.</w:t>
-      </w:r>
-    </w:p>
-    <w:p>
-      <w:pPr>
-        <w:bidi/>
-        <w:ind w:left="708"/>
-        <w:rPr>
-          <w:rFonts w:ascii="David" w:hAnsi="David" w:cs="David"/>
-          <w:sz w:val="28"/>
-          <w:szCs w:val="28"/>
-          <w:rtl/>
-        </w:rPr>
-      </w:pPr>
-      <w:r>
-        <w:rPr>
-          <w:rFonts w:ascii="David" w:hAnsi="David" w:cs="David" w:hint="cs"/>
-          <w:sz w:val="28"/>
-          <w:szCs w:val="28"/>
-          <w:rtl/>
-        </w:rPr>
-        <w:t>בשעה 13:16 התחילה מערכה נוספת ש</w:t>
-      </w:r>
-      <w:r>
-        <w:rPr>
-          <w:rFonts w:ascii="David" w:hAnsi="David" w:cs="David" w:hint="cs"/>
-          <w:sz w:val="28"/>
-          <w:szCs w:val="28"/>
-          <w:rtl/>
-        </w:rPr>
-        <w:t>זיהינו ב</w:t>
-      </w:r>
-      <w:r>
-        <w:rPr>
-          <w:rFonts w:ascii="David" w:hAnsi="David" w:cs="David" w:hint="cs"/>
-          <w:sz w:val="28"/>
-          <w:szCs w:val="28"/>
-          <w:rtl/>
-        </w:rPr>
-        <w:t>עזרת ה-</w:t>
-      </w:r>
-      <w:proofErr w:type="spellStart"/>
-      <w:r>
-        <w:rPr>
-          <w:rFonts w:ascii="David" w:hAnsi="David" w:cs="David" w:hint="cs"/>
-          <w:sz w:val="28"/>
-          <w:szCs w:val="28"/>
-        </w:rPr>
-        <w:t>ArcSight</w:t>
-      </w:r>
-      <w:proofErr w:type="spellEnd"/>
-      <w:r>
-        <w:rPr>
-          <w:rFonts w:ascii="David" w:hAnsi="David" w:cs="David" w:hint="cs"/>
-          <w:sz w:val="28"/>
-          <w:szCs w:val="28"/>
-          <w:rtl/>
-        </w:rPr>
-        <w:t xml:space="preserve">. ראינו </w:t>
-      </w:r>
-      <w:r>
-        <w:rPr>
-          <w:rFonts w:ascii="David" w:hAnsi="David" w:cs="David" w:hint="cs"/>
-          <w:sz w:val="28"/>
-          <w:szCs w:val="28"/>
-          <w:rtl/>
-        </w:rPr>
-        <w:t xml:space="preserve">שכתובת </w:t>
-      </w:r>
-      <w:r>
-        <w:rPr>
-          <w:rFonts w:ascii="David" w:hAnsi="David" w:cs="David" w:hint="cs"/>
-          <w:sz w:val="28"/>
-          <w:szCs w:val="28"/>
-        </w:rPr>
-        <w:t>IP</w:t>
-      </w:r>
-      <w:r>
-        <w:rPr>
-          <w:rFonts w:ascii="David" w:hAnsi="David" w:cs="David" w:hint="cs"/>
-          <w:sz w:val="28"/>
-          <w:szCs w:val="28"/>
-          <w:rtl/>
-        </w:rPr>
-        <w:t xml:space="preserve"> חיצונית 199.203.100.178 מבצעת סריקת פורטים על המחשב </w:t>
-      </w:r>
-      <w:r>
-        <w:rPr>
-          <w:rFonts w:ascii="David" w:hAnsi="David" w:cs="David" w:hint="cs"/>
-          <w:sz w:val="28"/>
-          <w:szCs w:val="28"/>
-        </w:rPr>
-        <w:t>Apache</w:t>
-      </w:r>
-      <w:r>
-        <w:rPr>
-          <w:rFonts w:ascii="David" w:hAnsi="David" w:cs="David"/>
-          <w:sz w:val="28"/>
-          <w:szCs w:val="28"/>
-        </w:rPr>
-        <w:t>1 (</w:t>
-      </w:r>
-      <w:proofErr w:type="spellStart"/>
-      <w:r>
-        <w:rPr>
-          <w:rFonts w:ascii="David" w:hAnsi="David" w:cs="David"/>
-          <w:sz w:val="28"/>
-          <w:szCs w:val="28"/>
-        </w:rPr>
-        <w:fldChar w:fldCharType="begin"/>
-      </w:r>
-      <w:r>
-        <w:rPr>
-          <w:rFonts w:ascii="David" w:hAnsi="David" w:cs="David"/>
-          <w:sz w:val="28"/>
-          <w:szCs w:val="28"/>
-        </w:rPr>
-        <w:instrText xml:space="preserve"> HYPERLINK "http://www.Fox" </w:instrText>
-      </w:r>
-      <w:r>
-        <w:rPr>
-          <w:rFonts w:ascii="David" w:hAnsi="David" w:cs="David"/>
-          <w:sz w:val="28"/>
-          <w:szCs w:val="28"/>
-        </w:rPr>
-        <w:fldChar w:fldCharType="separate"/>
-      </w:r>
-      <w:r>
-        <w:rPr>
-          <w:rFonts w:ascii="David" w:hAnsi="David" w:cs="David"/>
-          <w:sz w:val="28"/>
-          <w:szCs w:val="28"/>
-        </w:rPr>
-        <w:t>Fox</w:t>
-      </w:r>
-      <w:r>
-        <w:rPr>
-          <w:rFonts w:ascii="David" w:hAnsi="David" w:cs="David"/>
-          <w:sz w:val="28"/>
-          <w:szCs w:val="28"/>
-        </w:rPr>
-        <w:fldChar w:fldCharType="end"/>
-      </w:r>
-      <w:r>
-        <w:rPr>
-          <w:rFonts w:ascii="David" w:hAnsi="David" w:cs="David"/>
-          <w:sz w:val="28"/>
-          <w:szCs w:val="28"/>
-        </w:rPr>
-        <w:t>N</w:t>
-      </w:r>
-      <w:r>
-        <w:rPr>
-          <w:rFonts w:ascii="David" w:hAnsi="David" w:cs="David"/>
-          <w:sz w:val="28"/>
-          <w:szCs w:val="28"/>
-        </w:rPr>
-        <w:t>ews</w:t>
-      </w:r>
-      <w:proofErr w:type="spellEnd"/>
-      <w:r>
-        <w:rPr>
-          <w:rFonts w:ascii="David" w:hAnsi="David" w:cs="David"/>
-          <w:sz w:val="28"/>
-          <w:szCs w:val="28"/>
-        </w:rPr>
-        <w:t>)</w:t>
-      </w:r>
-      <w:r>
-        <w:rPr>
-          <w:rFonts w:ascii="David" w:hAnsi="David" w:cs="David" w:hint="cs"/>
-          <w:sz w:val="28"/>
-          <w:szCs w:val="28"/>
-          <w:rtl/>
-        </w:rPr>
-        <w:t xml:space="preserve"> </w:t>
-      </w:r>
-      <w:r>
-        <w:rPr>
-          <w:rFonts w:ascii="David" w:hAnsi="David" w:cs="David" w:hint="cs"/>
-          <w:sz w:val="28"/>
-          <w:szCs w:val="28"/>
-          <w:rtl/>
-        </w:rPr>
-        <w:t>ו</w:t>
-      </w:r>
-      <w:r>
-        <w:rPr>
-          <w:rFonts w:ascii="David" w:hAnsi="David" w:cs="David" w:hint="cs"/>
-          <w:sz w:val="28"/>
-          <w:szCs w:val="28"/>
-          <w:rtl/>
-        </w:rPr>
-        <w:t>אחרי זה</w:t>
-      </w:r>
-      <w:r>
-        <w:rPr>
-          <w:rFonts w:ascii="David" w:hAnsi="David" w:cs="David" w:hint="cs"/>
-          <w:sz w:val="28"/>
-          <w:szCs w:val="28"/>
-          <w:rtl/>
-        </w:rPr>
-        <w:t xml:space="preserve"> (בשעה 13:18) מבצעת </w:t>
-      </w:r>
-      <w:r>
-        <w:rPr>
-          <w:rFonts w:ascii="David" w:hAnsi="David" w:cs="David"/>
-          <w:sz w:val="28"/>
-          <w:szCs w:val="28"/>
-        </w:rPr>
-        <w:t>Password guessing</w:t>
-      </w:r>
-      <w:r>
-        <w:rPr>
-          <w:rFonts w:ascii="David" w:hAnsi="David" w:cs="David" w:hint="cs"/>
-          <w:sz w:val="28"/>
-          <w:szCs w:val="28"/>
-          <w:rtl/>
-        </w:rPr>
-        <w:t>. ראינו בקבצי הלוגים ש</w:t>
-      </w:r>
-      <w:r>
-        <w:rPr>
-          <w:rFonts w:ascii="David" w:hAnsi="David" w:cs="David" w:hint="cs"/>
-          <w:sz w:val="28"/>
-          <w:szCs w:val="28"/>
-          <w:rtl/>
-        </w:rPr>
-        <w:t xml:space="preserve">בדקה זו </w:t>
-      </w:r>
-      <w:r>
-        <w:rPr>
-          <w:rFonts w:ascii="David" w:hAnsi="David" w:cs="David" w:hint="cs"/>
-          <w:sz w:val="28"/>
-          <w:szCs w:val="28"/>
-          <w:rtl/>
-        </w:rPr>
-        <w:t>הפורץ הצליח לחדור לשרת</w:t>
-      </w:r>
-      <w:r>
-        <w:rPr>
-          <w:rFonts w:ascii="David" w:hAnsi="David" w:cs="David" w:hint="cs"/>
-          <w:sz w:val="28"/>
-          <w:szCs w:val="28"/>
-          <w:rtl/>
-        </w:rPr>
-        <w:t xml:space="preserve"> דרך שירות </w:t>
-      </w:r>
-      <w:r>
-        <w:rPr>
-          <w:rFonts w:ascii="David" w:hAnsi="David" w:cs="David" w:hint="cs"/>
-          <w:sz w:val="28"/>
-          <w:szCs w:val="28"/>
-        </w:rPr>
-        <w:t>SSH</w:t>
-      </w:r>
-      <w:r>
-        <w:rPr>
-          <w:rFonts w:ascii="David" w:hAnsi="David" w:cs="David" w:hint="cs"/>
-          <w:sz w:val="28"/>
-          <w:szCs w:val="28"/>
-          <w:rtl/>
-        </w:rPr>
-        <w:t>. בנוסף כשבדקנו את שרת</w:t>
-      </w:r>
-      <w:r>
-        <w:rPr>
-          <w:rFonts w:ascii="David" w:hAnsi="David" w:cs="David" w:hint="cs"/>
-          <w:sz w:val="28"/>
-          <w:szCs w:val="28"/>
-          <w:rtl/>
-        </w:rPr>
-        <w:t xml:space="preserve"> ה</w:t>
-      </w:r>
-      <w:proofErr w:type="spellStart"/>
-      <w:r>
-        <w:rPr>
-          <w:rFonts w:ascii="David" w:hAnsi="David" w:cs="David" w:hint="cs"/>
-          <w:sz w:val="28"/>
-          <w:szCs w:val="28"/>
-        </w:rPr>
-        <w:t>Zenoss</w:t>
-      </w:r>
-      <w:proofErr w:type="spellEnd"/>
-      <w:r>
-        <w:rPr>
-          <w:rFonts w:ascii="David" w:hAnsi="David" w:cs="David" w:hint="cs"/>
-          <w:sz w:val="28"/>
-          <w:szCs w:val="28"/>
-          <w:rtl/>
-        </w:rPr>
-        <w:t xml:space="preserve"> הופיע לנו </w:t>
-      </w:r>
-      <w:r>
-        <w:rPr>
-          <w:rFonts w:ascii="David" w:hAnsi="David" w:cs="David" w:hint="cs"/>
-          <w:sz w:val="28"/>
-          <w:szCs w:val="28"/>
-          <w:rtl/>
-        </w:rPr>
-        <w:t>שה</w:t>
-      </w:r>
-      <w:r>
-        <w:rPr>
-          <w:rFonts w:ascii="David" w:hAnsi="David" w:cs="David" w:hint="cs"/>
-          <w:sz w:val="28"/>
-          <w:szCs w:val="28"/>
-          <w:rtl/>
-        </w:rPr>
-        <w:t xml:space="preserve">סרוויס </w:t>
-      </w:r>
-      <w:r>
-        <w:rPr>
-          <w:rFonts w:ascii="David" w:hAnsi="David" w:cs="David" w:hint="cs"/>
-          <w:sz w:val="28"/>
-          <w:szCs w:val="28"/>
-        </w:rPr>
-        <w:t>Apache</w:t>
-      </w:r>
-      <w:r>
-        <w:rPr>
-          <w:rFonts w:ascii="David" w:hAnsi="David" w:cs="David"/>
-          <w:sz w:val="28"/>
-          <w:szCs w:val="28"/>
-        </w:rPr>
-        <w:t>2</w:t>
-      </w:r>
-      <w:r>
-        <w:rPr>
-          <w:rFonts w:ascii="David" w:hAnsi="David" w:cs="David" w:hint="cs"/>
-          <w:sz w:val="28"/>
-          <w:szCs w:val="28"/>
-          <w:rtl/>
-        </w:rPr>
-        <w:t xml:space="preserve"> </w:t>
-      </w:r>
-      <w:r>
-        <w:rPr>
-          <w:rFonts w:ascii="David" w:hAnsi="David" w:cs="David" w:hint="cs"/>
-          <w:sz w:val="28"/>
-          <w:szCs w:val="28"/>
-          <w:rtl/>
-        </w:rPr>
-        <w:t xml:space="preserve">בשרת </w:t>
-      </w:r>
-      <w:r>
-        <w:rPr>
-          <w:rFonts w:ascii="David" w:hAnsi="David" w:cs="David" w:hint="cs"/>
-          <w:sz w:val="28"/>
-          <w:szCs w:val="28"/>
-        </w:rPr>
-        <w:t>Apache</w:t>
-      </w:r>
-      <w:r>
-        <w:rPr>
-          <w:rFonts w:ascii="David" w:hAnsi="David" w:cs="David"/>
-          <w:sz w:val="28"/>
-          <w:szCs w:val="28"/>
-        </w:rPr>
-        <w:t>1</w:t>
-      </w:r>
-      <w:r>
-        <w:rPr>
-          <w:rFonts w:ascii="David" w:hAnsi="David" w:cs="David" w:hint="cs"/>
-          <w:sz w:val="28"/>
-          <w:szCs w:val="28"/>
-          <w:rtl/>
-        </w:rPr>
-        <w:t xml:space="preserve"> נפל</w:t>
-      </w:r>
-      <w:r>
-        <w:rPr>
-          <w:rFonts w:ascii="David" w:hAnsi="David" w:cs="David" w:hint="cs"/>
-          <w:sz w:val="28"/>
-          <w:szCs w:val="28"/>
-          <w:rtl/>
-        </w:rPr>
-        <w:t>.</w:t>
-      </w:r>
-    </w:p>
-    <w:p>
-      <w:pPr>
-        <w:bidi/>
-        <w:ind w:left="708"/>
-        <w:rPr>
-          <w:rFonts w:ascii="David" w:hAnsi="David" w:cs="David"/>
-          <w:sz w:val="28"/>
-          <w:szCs w:val="28"/>
-          <w:rtl/>
-        </w:rPr>
-      </w:pPr>
-      <w:r>
-        <w:rPr>
-          <w:rFonts w:ascii="David" w:hAnsi="David" w:cs="David" w:hint="cs"/>
-          <w:sz w:val="28"/>
-          <w:szCs w:val="28"/>
-          <w:rtl/>
-        </w:rPr>
-        <w:t>בשעה 13:19 זיהינו ב</w:t>
-      </w:r>
-      <w:proofErr w:type="spellStart"/>
-      <w:r>
-        <w:rPr>
-          <w:rFonts w:ascii="David" w:hAnsi="David" w:cs="David"/>
-          <w:sz w:val="28"/>
-          <w:szCs w:val="28"/>
-        </w:rPr>
-        <w:t>ArcSight</w:t>
-      </w:r>
-      <w:proofErr w:type="spellEnd"/>
-      <w:r>
-        <w:rPr>
-          <w:rFonts w:ascii="David" w:hAnsi="David" w:cs="David" w:hint="cs"/>
-          <w:sz w:val="28"/>
-          <w:szCs w:val="28"/>
-          <w:rtl/>
-        </w:rPr>
-        <w:t xml:space="preserve"> שהשרת </w:t>
-      </w:r>
-      <w:r>
-        <w:rPr>
-          <w:rFonts w:ascii="David" w:hAnsi="David" w:cs="David" w:hint="cs"/>
-          <w:sz w:val="28"/>
-          <w:szCs w:val="28"/>
-        </w:rPr>
-        <w:t>Apache</w:t>
-      </w:r>
-      <w:r>
-        <w:rPr>
-          <w:rFonts w:ascii="David" w:hAnsi="David" w:cs="David"/>
-          <w:sz w:val="28"/>
-          <w:szCs w:val="28"/>
-        </w:rPr>
-        <w:t>1</w:t>
-      </w:r>
-      <w:r>
-        <w:rPr>
-          <w:rFonts w:ascii="David" w:hAnsi="David" w:cs="David" w:hint="cs"/>
-          <w:sz w:val="28"/>
-          <w:szCs w:val="28"/>
-          <w:rtl/>
-        </w:rPr>
-        <w:t xml:space="preserve"> מנסה ליצור תקשורת</w:t>
-      </w:r>
-      <w:r>
-        <w:rPr>
-          <w:rFonts w:ascii="David" w:hAnsi="David" w:cs="David" w:hint="cs"/>
-          <w:sz w:val="28"/>
-          <w:szCs w:val="28"/>
-          <w:rtl/>
-        </w:rPr>
-        <w:t xml:space="preserve"> עם הפורץ</w:t>
-      </w:r>
-      <w:r>
-        <w:rPr>
-          <w:rFonts w:ascii="David" w:hAnsi="David" w:cs="David" w:hint="cs"/>
-          <w:sz w:val="28"/>
-          <w:szCs w:val="28"/>
-          <w:rtl/>
-        </w:rPr>
-        <w:t xml:space="preserve"> בפורט 80 (199.203.100.194) .</w:t>
-      </w:r>
-    </w:p>
-    <w:p>
-      <w:pPr>
-        <w:bidi/>
-        <w:ind w:left="708"/>
-        <w:rPr>
-          <w:rFonts w:ascii="David" w:hAnsi="David" w:cs="David"/>
-          <w:sz w:val="28"/>
-          <w:szCs w:val="28"/>
-          <w:rtl/>
-        </w:rPr>
-      </w:pPr>
-      <w:r>
-        <w:rPr>
-          <w:rFonts w:ascii="David" w:hAnsi="David" w:cs="David" w:hint="cs"/>
-          <w:sz w:val="28"/>
-          <w:szCs w:val="28"/>
-          <w:rtl/>
-        </w:rPr>
-        <w:t xml:space="preserve">בנוסף </w:t>
-      </w:r>
-      <w:r>
-        <w:rPr>
-          <w:rFonts w:ascii="David" w:hAnsi="David" w:cs="David" w:hint="cs"/>
-          <w:sz w:val="28"/>
-          <w:szCs w:val="28"/>
-          <w:rtl/>
-        </w:rPr>
-        <w:t>זיהינו ב-</w:t>
-      </w:r>
-      <w:r>
-        <w:rPr>
-          <w:rFonts w:ascii="David" w:hAnsi="David" w:cs="David" w:hint="cs"/>
-          <w:sz w:val="28"/>
-          <w:szCs w:val="28"/>
-        </w:rPr>
-        <w:t xml:space="preserve">CRON </w:t>
-      </w:r>
-      <w:r>
-        <w:rPr>
-          <w:rFonts w:ascii="David" w:hAnsi="David" w:cs="David" w:hint="cs"/>
-          <w:sz w:val="28"/>
-          <w:szCs w:val="28"/>
-          <w:rtl/>
-        </w:rPr>
-        <w:t xml:space="preserve"> (מתזמן </w:t>
-      </w:r>
-      <w:r>
-        <w:rPr>
-          <w:rFonts w:ascii="David" w:hAnsi="David" w:cs="David" w:hint="cs"/>
-          <w:sz w:val="28"/>
-          <w:szCs w:val="28"/>
-          <w:rtl/>
-        </w:rPr>
-        <w:t>ה</w:t>
-      </w:r>
-      <w:r>
-        <w:rPr>
-          <w:rFonts w:ascii="David" w:hAnsi="David" w:cs="David" w:hint="cs"/>
-          <w:sz w:val="28"/>
-          <w:szCs w:val="28"/>
-          <w:rtl/>
-        </w:rPr>
-        <w:t>תהליכים בלינוקס) שיש קובץ שרץ כל דקה מחדש על השרת.</w:t>
-      </w:r>
-      <w:r>
-        <w:rPr>
-          <w:rFonts w:ascii="David" w:hAnsi="David" w:cs="David" w:hint="cs"/>
-          <w:sz w:val="28"/>
-          <w:szCs w:val="28"/>
-          <w:rtl/>
-        </w:rPr>
-        <w:t xml:space="preserve"> </w:t>
-      </w:r>
-    </w:p>
-    <w:p>
-      <w:pPr>
-        <w:pStyle w:val="Heading1"/>
-        <w:bidi/>
-        <w:jc w:val="both"/>
-        <w:rPr>
-          <w:rFonts w:ascii="David" w:hAnsi="David" w:cs="David"/>
-          <w:sz w:val="28"/>
-          <w:szCs w:val="28"/>
-        </w:rPr>
-      </w:pPr>
-      <w:r>
-        <w:rPr>
-          <w:rFonts w:ascii="David" w:hAnsi="David" w:cs="David"/>
-          <w:sz w:val="28"/>
-          <w:szCs w:val="28"/>
-          <w:rtl/>
-        </w:rPr>
-        <w:lastRenderedPageBreak/>
-        <w:t>תהליך הגנה:</w:t>
-      </w:r>
-    </w:p>
-    <w:p>
-      <w:pPr>
-        <w:bidi/>
-        <w:ind w:left="708"/>
-        <w:rPr>
-          <w:rFonts w:ascii="David" w:hAnsi="David" w:cs="David"/>
-          <w:sz w:val="28"/>
-          <w:szCs w:val="28"/>
-          <w:rtl/>
-        </w:rPr>
-      </w:pPr>
-      <w:r>
-        <w:rPr>
-          <w:rFonts w:ascii="David" w:hAnsi="David" w:cs="David" w:hint="cs"/>
-          <w:sz w:val="28"/>
-          <w:szCs w:val="28"/>
-          <w:rtl/>
-        </w:rPr>
-        <w:t>כשזיהינו מי התוקפים ומה היעד שלהם ראשית כל חוקקנו חוקים חדשים ב</w:t>
-      </w:r>
-      <w:proofErr w:type="spellStart"/>
-      <w:r>
-        <w:rPr>
-          <w:rFonts w:ascii="David" w:hAnsi="David" w:cs="David" w:hint="cs"/>
-          <w:sz w:val="28"/>
-          <w:szCs w:val="28"/>
-        </w:rPr>
-        <w:t>F</w:t>
-      </w:r>
-      <w:r>
-        <w:rPr>
-          <w:rFonts w:ascii="David" w:hAnsi="David" w:cs="David"/>
-          <w:sz w:val="28"/>
-          <w:szCs w:val="28"/>
-        </w:rPr>
-        <w:t>ireWall</w:t>
-      </w:r>
-      <w:proofErr w:type="spellEnd"/>
-      <w:r>
-        <w:rPr>
-          <w:rFonts w:ascii="David" w:hAnsi="David" w:cs="David" w:hint="cs"/>
-          <w:sz w:val="28"/>
-          <w:szCs w:val="28"/>
-          <w:rtl/>
-        </w:rPr>
-        <w:t xml:space="preserve"> שיחסמו כל תעבורה נכנסת ויוצאת בין הרשת שלנו לפורצים</w:t>
-      </w:r>
-      <w:r>
-        <w:rPr>
-          <w:rFonts w:ascii="David" w:hAnsi="David" w:cs="David" w:hint="cs"/>
-          <w:sz w:val="28"/>
-          <w:szCs w:val="28"/>
-          <w:rtl/>
-        </w:rPr>
-        <w:t xml:space="preserve">. בנוסף שינינו את הסיסמה לשרת כדי למנוע נסיון חדירה נוסף דרך כתובת שונה. ניסינו להרים חזרה את השרת אך הוא נפל כל פעם מחדש. הבנו שכנראה מדובר בנוזקה שמפילה את השרת באופן אוטומטי. משם התחלנו לחפש בתוך השרת </w:t>
-      </w:r>
-      <w:r>
-        <w:rPr>
-          <w:rFonts w:ascii="David" w:hAnsi="David" w:cs="David" w:hint="cs"/>
-          <w:sz w:val="28"/>
-          <w:szCs w:val="28"/>
-        </w:rPr>
-        <w:t>Apache</w:t>
-      </w:r>
-      <w:r>
-        <w:rPr>
-          <w:rFonts w:ascii="David" w:hAnsi="David" w:cs="David"/>
-          <w:sz w:val="28"/>
-          <w:szCs w:val="28"/>
-        </w:rPr>
-        <w:t>1</w:t>
-      </w:r>
-      <w:r>
-        <w:rPr>
-          <w:rFonts w:ascii="David" w:hAnsi="David" w:cs="David" w:hint="cs"/>
-          <w:sz w:val="28"/>
-          <w:szCs w:val="28"/>
-          <w:rtl/>
-        </w:rPr>
-        <w:t xml:space="preserve"> אחר שינויים שנעשו בעקבות הפריצה ונסיון להבין מה הנוזקה שגורמת לנפילת השרת. </w:t>
-      </w:r>
-      <w:r>
-        <w:rPr>
-          <w:rFonts w:ascii="David" w:hAnsi="David" w:cs="David" w:hint="cs"/>
-          <w:sz w:val="28"/>
-          <w:szCs w:val="28"/>
-          <w:rtl/>
-        </w:rPr>
-        <w:t>זיהינו ב-</w:t>
-      </w:r>
-      <w:r>
-        <w:rPr>
-          <w:rFonts w:ascii="David" w:hAnsi="David" w:cs="David" w:hint="cs"/>
-          <w:sz w:val="28"/>
-          <w:szCs w:val="28"/>
-        </w:rPr>
-        <w:t xml:space="preserve">CRON </w:t>
-      </w:r>
-      <w:r>
-        <w:rPr>
-          <w:rFonts w:ascii="David" w:hAnsi="David" w:cs="David" w:hint="cs"/>
-          <w:sz w:val="28"/>
-          <w:szCs w:val="28"/>
-          <w:rtl/>
-        </w:rPr>
-        <w:t xml:space="preserve"> (מתזמן תהליכים בלינוקס) שיש קובץ שרץ כל דקה מחדש עם שתי פקודות, ואחת מהן אחראית על נפילת השרת. הפקודה </w:t>
-      </w:r>
-      <w:r>
-        <w:rPr>
-          <w:rFonts w:ascii="David" w:hAnsi="David" w:cs="David" w:hint="cs"/>
-          <w:sz w:val="28"/>
-          <w:szCs w:val="28"/>
-          <w:rtl/>
-        </w:rPr>
-        <w:t xml:space="preserve">השנייה אחראית על הרצת קובץ </w:t>
-      </w:r>
-      <w:r>
-        <w:rPr>
-          <w:rFonts w:ascii="David" w:hAnsi="David" w:cs="David" w:hint="cs"/>
-          <w:sz w:val="28"/>
-          <w:szCs w:val="28"/>
-          <w:rtl/>
-        </w:rPr>
-        <w:t xml:space="preserve">בשם </w:t>
-      </w:r>
-      <w:proofErr w:type="spellStart"/>
-      <w:r>
-        <w:rPr>
-          <w:rFonts w:ascii="David" w:hAnsi="David" w:cs="David"/>
-          <w:sz w:val="28"/>
-          <w:szCs w:val="28"/>
-        </w:rPr>
-        <w:t>bd_bash</w:t>
-      </w:r>
-      <w:proofErr w:type="spellEnd"/>
-      <w:r>
-        <w:rPr>
-          <w:rFonts w:ascii="David" w:hAnsi="David" w:cs="David" w:hint="cs"/>
-          <w:sz w:val="28"/>
-          <w:szCs w:val="28"/>
-          <w:rtl/>
-        </w:rPr>
-        <w:t xml:space="preserve"> שגם אחראי על הרצת קובץ פייתון. זיהינו שמטרת התוקף בקבצים אלו הייתה לגנוב את קבצי ה- </w:t>
-      </w:r>
-      <w:proofErr w:type="spellStart"/>
-      <w:r>
-        <w:rPr>
-          <w:rFonts w:ascii="David" w:hAnsi="David" w:cs="David"/>
-          <w:sz w:val="28"/>
-          <w:szCs w:val="28"/>
-        </w:rPr>
-        <w:t>passwd</w:t>
-      </w:r>
-      <w:proofErr w:type="spellEnd"/>
-      <w:r>
-        <w:rPr>
-          <w:rFonts w:ascii="David" w:hAnsi="David" w:cs="David" w:hint="cs"/>
-          <w:sz w:val="28"/>
-          <w:szCs w:val="28"/>
-          <w:rtl/>
-        </w:rPr>
-        <w:t xml:space="preserve"> ו- </w:t>
-      </w:r>
-      <w:r>
-        <w:rPr>
-          <w:rFonts w:ascii="David" w:hAnsi="David" w:cs="David"/>
-          <w:sz w:val="28"/>
-          <w:szCs w:val="28"/>
-        </w:rPr>
-        <w:t>shadow</w:t>
-      </w:r>
-      <w:r>
-        <w:rPr>
-          <w:rFonts w:ascii="David" w:hAnsi="David" w:cs="David" w:hint="cs"/>
-          <w:sz w:val="28"/>
-          <w:szCs w:val="28"/>
-          <w:rtl/>
-        </w:rPr>
-        <w:t>. בגניבת קבצים אלו המשתמש השיג את דרך הצפנת הססמאות של הארגון, וע"י כך יכול לפענח את כל הססמאות בארגון.</w:t>
-      </w:r>
-    </w:p>
-    <w:p>
-      <w:pPr>
-        <w:pStyle w:val="Heading1"/>
-        <w:bidi/>
-        <w:jc w:val="both"/>
-        <w:rPr>
-          <w:rFonts w:ascii="David" w:hAnsi="David" w:cs="David"/>
-          <w:sz w:val="28"/>
-          <w:szCs w:val="28"/>
-        </w:rPr>
-      </w:pPr>
-      <w:r>
-        <w:rPr>
-          <w:rFonts w:ascii="David" w:hAnsi="David" w:cs="David"/>
-          <w:sz w:val="28"/>
-          <w:szCs w:val="28"/>
-          <w:rtl/>
-        </w:rPr>
-        <w:t>תהליך הגנה מונעת:</w:t>
-      </w:r>
-    </w:p>
-    <w:p>
-      <w:pPr>
-        <w:pStyle w:val="ListParagraph"/>
-        <w:bidi/>
-        <w:rPr>
-          <w:rFonts w:ascii="David" w:hAnsi="David" w:cs="David"/>
-          <w:sz w:val="28"/>
-          <w:szCs w:val="28"/>
-          <w:rtl/>
-        </w:rPr>
-      </w:pPr>
-      <w:r>
-        <w:rPr>
-          <w:rFonts w:ascii="David" w:hAnsi="David" w:cs="David" w:hint="cs"/>
-          <w:sz w:val="28"/>
-          <w:szCs w:val="28"/>
-          <w:rtl/>
-        </w:rPr>
-        <w:t>שינוי סיסמאות בארגון. אילולא סיסמאות כאלו פשוטות (פריצה לאחר ניחוש חמישי!) הפורץ לא היה מצליח להחדיר ולגנוב קבצים ממחשבי הארגון. בנוסף כדאי לסגור את פורט 2</w:t>
-      </w:r>
-      <w:r>
-        <w:rPr>
-          <w:rFonts w:ascii="David" w:hAnsi="David" w:cs="David" w:hint="cs"/>
-          <w:sz w:val="28"/>
-          <w:szCs w:val="28"/>
-          <w:rtl/>
-        </w:rPr>
-        <w:t>2</w:t>
-      </w:r>
-      <w:r>
-        <w:rPr>
-          <w:rFonts w:ascii="David" w:hAnsi="David" w:cs="David" w:hint="cs"/>
-          <w:sz w:val="28"/>
-          <w:szCs w:val="28"/>
-          <w:rtl/>
-        </w:rPr>
-        <w:t xml:space="preserve"> לפחות לתקשורת חיצונית, ובאופן כללי להיות בביקורת עליו ולאפשר גישות באופן נקודתי בעת הצורך</w:t>
-      </w:r>
-      <w:r>
-        <w:rPr>
-          <w:rFonts w:ascii="David" w:hAnsi="David" w:cs="David" w:hint="cs"/>
-          <w:sz w:val="28"/>
-          <w:szCs w:val="28"/>
-          <w:rtl/>
-        </w:rPr>
-        <w:t>. הגנה נוספת אפשרית היא לנהל</w:t>
-      </w:r>
-      <w:r>
-        <w:rPr>
-          <w:rFonts w:ascii="David" w:hAnsi="David" w:cs="David" w:hint="cs"/>
-          <w:sz w:val="28"/>
-          <w:szCs w:val="28"/>
-          <w:rtl/>
-        </w:rPr>
-        <w:t xml:space="preserve"> הרשאות גישה (</w:t>
-      </w:r>
-      <w:r>
-        <w:rPr>
-          <w:rFonts w:ascii="David" w:hAnsi="David" w:cs="David"/>
-          <w:sz w:val="28"/>
-          <w:szCs w:val="28"/>
-        </w:rPr>
-        <w:t>read only</w:t>
-      </w:r>
-      <w:r>
-        <w:rPr>
-          <w:rFonts w:ascii="David" w:hAnsi="David" w:cs="David" w:hint="cs"/>
-          <w:sz w:val="28"/>
-          <w:szCs w:val="28"/>
-          <w:rtl/>
-        </w:rPr>
-        <w:t xml:space="preserve"> למי שאינו </w:t>
-      </w:r>
-      <w:r>
-        <w:rPr>
-          <w:rFonts w:ascii="David" w:hAnsi="David" w:cs="David"/>
-          <w:sz w:val="28"/>
-          <w:szCs w:val="28"/>
-        </w:rPr>
-        <w:t>root</w:t>
-      </w:r>
-      <w:r>
-        <w:rPr>
-          <w:rFonts w:ascii="David" w:hAnsi="David" w:cs="David" w:hint="cs"/>
-          <w:sz w:val="28"/>
-          <w:szCs w:val="28"/>
-          <w:rtl/>
-        </w:rPr>
-        <w:t xml:space="preserve"> וכדומה), למרות שבמקרה שלנו הפורץ הגיע להרשאת </w:t>
-      </w:r>
-      <w:r>
-        <w:rPr>
-          <w:rFonts w:ascii="David" w:hAnsi="David" w:cs="David"/>
-          <w:sz w:val="28"/>
-          <w:szCs w:val="28"/>
-        </w:rPr>
-        <w:t>root</w:t>
-      </w:r>
-      <w:r>
-        <w:rPr>
-          <w:rFonts w:ascii="David" w:hAnsi="David" w:cs="David" w:hint="cs"/>
-          <w:sz w:val="28"/>
-          <w:szCs w:val="28"/>
-          <w:rtl/>
-        </w:rPr>
-        <w:t>.</w:t>
-      </w:r>
-    </w:p>
-    <w:p>
-      <w:pPr>
-        <w:pStyle w:val="Heading1"/>
-        <w:bidi/>
-        <w:jc w:val="both"/>
-        <w:rPr>
-          <w:rFonts w:ascii="David" w:hAnsi="David" w:cs="David"/>
-          <w:sz w:val="28"/>
-          <w:szCs w:val="28"/>
-        </w:rPr>
-      </w:pPr>
-      <w:r>
-        <w:rPr>
-          <w:rFonts w:ascii="David" w:hAnsi="David" w:cs="David"/>
-          <w:sz w:val="28"/>
-          <w:szCs w:val="28"/>
-          <w:rtl/>
-        </w:rPr>
-        <w:t>הפרצות באבטחת הארגון</w:t>
-      </w:r>
-    </w:p>
-    <w:p>
-      <w:pPr>
-        <w:bidi/>
-        <w:ind w:left="708"/>
-        <w:rPr>
-          <w:rFonts w:ascii="David" w:hAnsi="David" w:cs="David"/>
-          <w:sz w:val="28"/>
-          <w:szCs w:val="28"/>
-          <w:rtl/>
-        </w:rPr>
-      </w:pPr>
-      <w:r>
-        <w:rPr>
-          <w:rFonts w:ascii="David" w:hAnsi="David" w:cs="David" w:hint="cs"/>
-          <w:sz w:val="28"/>
-          <w:szCs w:val="28"/>
-          <w:rtl/>
-        </w:rPr>
-        <w:t>סיסמאות פשוטות מידי. הרשאות לשינוי כתיבה וקריאה לכל אדם.</w:t>
-      </w:r>
-      <w:r>
-        <w:rPr>
-          <w:rFonts w:ascii="David" w:hAnsi="David" w:cs="David" w:hint="cs"/>
-          <w:sz w:val="28"/>
-          <w:szCs w:val="28"/>
-          <w:rtl/>
-        </w:rPr>
-        <w:t xml:space="preserve"> פורט 2</w:t>
-      </w:r>
-      <w:r>
-        <w:rPr>
-          <w:rFonts w:ascii="David" w:hAnsi="David" w:cs="David" w:hint="cs"/>
-          <w:sz w:val="28"/>
-          <w:szCs w:val="28"/>
-          <w:rtl/>
-        </w:rPr>
-        <w:t>2</w:t>
-      </w:r>
-      <w:r>
-        <w:rPr>
-          <w:rFonts w:ascii="David" w:hAnsi="David" w:cs="David" w:hint="cs"/>
-          <w:sz w:val="28"/>
-          <w:szCs w:val="28"/>
-          <w:rtl/>
-        </w:rPr>
-        <w:t xml:space="preserve"> פתוח בשרתי הארגון.</w:t>
-      </w:r>
-    </w:p>
-    <w:p>
-      <w:pPr>
-        <w:pStyle w:val="Heading1"/>
-        <w:bidi/>
-        <w:jc w:val="both"/>
-        <w:rPr>
-          <w:rFonts w:ascii="David" w:hAnsi="David" w:cs="David"/>
-          <w:sz w:val="28"/>
-          <w:szCs w:val="28"/>
-        </w:rPr>
-      </w:pPr>
-      <w:r>
-        <w:rPr>
-          <w:rFonts w:ascii="David" w:hAnsi="David" w:cs="David"/>
-          <w:sz w:val="28"/>
-          <w:szCs w:val="28"/>
-          <w:rtl/>
-        </w:rPr>
-        <w:t>אופן עבודת הצוות</w:t>
-      </w:r>
-    </w:p>
-    <w:p>
-      <w:pPr>
-        <w:pStyle w:val="ListParagraph"/>
-        <w:bidi/>
-        <w:rPr>
-          <w:rFonts w:ascii="David" w:hAnsi="David" w:cs="David"/>
-          <w:sz w:val="28"/>
-          <w:szCs w:val="28"/>
-          <w:rtl/>
-        </w:rPr>
-      </w:pPr>
-      <w:r>
-        <w:rPr>
-          <w:rFonts w:ascii="David" w:hAnsi="David" w:cs="David" w:hint="cs"/>
-          <w:sz w:val="28"/>
-          <w:szCs w:val="28"/>
-          <w:rtl/>
-        </w:rPr>
-        <w:t>הייתה עמדת "מחוקק" שדאגה לחסום את התוקפים ב-</w:t>
-      </w:r>
-      <w:r>
-        <w:rPr>
-          <w:rFonts w:ascii="David" w:hAnsi="David" w:cs="David"/>
-          <w:sz w:val="28"/>
-          <w:szCs w:val="28"/>
-        </w:rPr>
-        <w:t>Firewall</w:t>
-      </w:r>
-      <w:r>
-        <w:rPr>
-          <w:rFonts w:ascii="David" w:hAnsi="David" w:cs="David" w:hint="cs"/>
-          <w:sz w:val="28"/>
-          <w:szCs w:val="28"/>
-          <w:rtl/>
-        </w:rPr>
-        <w:t xml:space="preserve"> לאחר שזיהינו אותם. באופן כללי היינו כל הזמן בביקורת על הכלים השונים ודאגנו לפקח ולאתר ארועים חשודים. לאחר שנטרלנו את התוקף וחסמנו </w:t>
-      </w:r>
-      <w:r>
-        <w:rPr>
-          <w:rFonts w:ascii="David" w:hAnsi="David" w:cs="David" w:hint="cs"/>
-          <w:sz w:val="28"/>
-          <w:szCs w:val="28"/>
-          <w:rtl/>
-        </w:rPr>
-        <w:lastRenderedPageBreak/>
-        <w:t>אותו, נרתמנו לאיתור הבעייה שגורמת לשרת ליפול ע"מ לטפל בנזק שנגרם. החיפוש לקח זמן רב יחסית ודרש גם קריאה ולמידה של דברים חדשים באינטרנט שלא ידענו את משמעותם קודם לכן.</w:t>
-      </w:r>
-      <w:r>
-        <w:rPr>
-          <w:rFonts w:ascii="David" w:hAnsi="David" w:cs="David" w:hint="cs"/>
-          <w:sz w:val="28"/>
-          <w:szCs w:val="28"/>
-          <w:rtl/>
-        </w:rPr>
-        <w:t xml:space="preserve"> דאגנו לעדכן אחד את השני על כל פיסת מידע חדשה שהבנו ותיעדנו את מהלכי התרחיש על הלוח כדי שיהיה לנו נוח לעקוב אחרי מה שקורה.</w:t>
-      </w:r>
-    </w:p>
-    <w:p>
-      <w:pPr>
-        <w:pStyle w:val="Heading1"/>
-        <w:bidi/>
-        <w:jc w:val="both"/>
-        <w:rPr>
-          <w:rFonts w:ascii="David" w:hAnsi="David" w:cs="David"/>
-          <w:sz w:val="28"/>
-          <w:szCs w:val="28"/>
-        </w:rPr>
-      </w:pPr>
-      <w:r>
-        <w:rPr>
-          <w:rFonts w:ascii="David" w:hAnsi="David" w:cs="David"/>
-          <w:sz w:val="28"/>
-          <w:szCs w:val="28"/>
-          <w:rtl/>
-        </w:rPr>
-        <w:t>חוסרים/קשיים</w:t>
-      </w:r>
-    </w:p>
-    <w:p>
-      <w:pPr>
-        <w:pStyle w:val="ListParagraph"/>
-        <w:bidi/>
-        <w:rPr>
-          <w:rFonts w:ascii="David" w:hAnsi="David" w:cs="David"/>
-          <w:sz w:val="28"/>
-          <w:szCs w:val="28"/>
-          <w:rtl/>
-        </w:rPr>
-      </w:pPr>
-      <w:r>
-        <w:rPr>
-          <w:rFonts w:ascii="David" w:hAnsi="David" w:cs="David" w:hint="cs"/>
-          <w:sz w:val="28"/>
-          <w:szCs w:val="28"/>
-          <w:rtl/>
-        </w:rPr>
-        <w:t xml:space="preserve">קושי בזיהוי מטרת הפורצים ומה בדיוק הם ניסו לעשות בתוך השרתים. בנוסף אחרי שהשירות </w:t>
-      </w:r>
-      <w:r>
-        <w:rPr>
-          <w:rFonts w:ascii="David" w:hAnsi="David" w:cs="David" w:hint="cs"/>
-          <w:sz w:val="28"/>
-          <w:szCs w:val="28"/>
-        </w:rPr>
-        <w:t>HTTP</w:t>
-      </w:r>
-      <w:r>
-        <w:rPr>
-          <w:rFonts w:ascii="David" w:hAnsi="David" w:cs="David" w:hint="cs"/>
-          <w:sz w:val="28"/>
-          <w:szCs w:val="28"/>
-          <w:rtl/>
-        </w:rPr>
-        <w:t xml:space="preserve"> בשרת </w:t>
-      </w:r>
-      <w:r>
-        <w:rPr>
-          <w:rFonts w:ascii="David" w:hAnsi="David" w:cs="David" w:hint="cs"/>
-          <w:sz w:val="28"/>
-          <w:szCs w:val="28"/>
-        </w:rPr>
-        <w:t>Apache</w:t>
-      </w:r>
-      <w:r>
-        <w:rPr>
-          <w:rFonts w:ascii="David" w:hAnsi="David" w:cs="David"/>
-          <w:sz w:val="28"/>
-          <w:szCs w:val="28"/>
-        </w:rPr>
-        <w:t>1</w:t>
-      </w:r>
-      <w:r>
-        <w:rPr>
-          <w:rFonts w:ascii="David" w:hAnsi="David" w:cs="David" w:hint="cs"/>
-          <w:sz w:val="28"/>
-          <w:szCs w:val="28"/>
-          <w:rtl/>
-        </w:rPr>
-        <w:t xml:space="preserve"> נפל התקשנו להעלות אותו מחדש, אנו חשדנו שיש ווירוס שמפיל את השרת כל פעם מחדש וזה לא אירוע חד פעמי.</w:t>
-      </w:r>
-    </w:p>
-    <w:p>
-      <w:pPr>
-        <w:pStyle w:val="ListParagraph"/>
-        <w:bidi/>
-        <w:rPr>
-          <w:rFonts w:ascii="David" w:hAnsi="David" w:cs="David"/>
-          <w:sz w:val="28"/>
-          <w:szCs w:val="28"/>
-          <w:rtl/>
-        </w:rPr>
-      </w:pPr>
-      <w:r>
-        <w:rPr>
-          <w:rFonts w:ascii="David" w:hAnsi="David" w:cs="David" w:hint="cs"/>
-          <w:sz w:val="28"/>
-          <w:szCs w:val="28"/>
-          <w:rtl/>
-        </w:rPr>
-        <w:t xml:space="preserve">קושי נוסף היה שהפורץ עשה "רעש" </w:t>
-      </w:r>
-      <w:r>
-        <w:rPr>
-          <w:rFonts w:ascii="David" w:hAnsi="David" w:cs="David" w:hint="cs"/>
-          <w:sz w:val="28"/>
-          <w:szCs w:val="28"/>
-          <w:rtl/>
-        </w:rPr>
-        <w:t>וניסה לפרוץ גם ל</w:t>
-      </w:r>
-      <w:r>
-        <w:rPr>
-          <w:rFonts w:ascii="David" w:hAnsi="David" w:cs="David" w:hint="cs"/>
-          <w:sz w:val="28"/>
-          <w:szCs w:val="28"/>
-          <w:rtl/>
-        </w:rPr>
-        <w:t xml:space="preserve">שרת </w:t>
-      </w:r>
-      <w:r>
-        <w:rPr>
-          <w:rFonts w:ascii="David" w:hAnsi="David" w:cs="David" w:hint="cs"/>
-          <w:sz w:val="28"/>
-          <w:szCs w:val="28"/>
-        </w:rPr>
-        <w:t>Apache</w:t>
-      </w:r>
-      <w:r>
-        <w:rPr>
-          <w:rFonts w:ascii="David" w:hAnsi="David" w:cs="David"/>
-          <w:sz w:val="28"/>
-          <w:szCs w:val="28"/>
-        </w:rPr>
-        <w:t>3</w:t>
-      </w:r>
-      <w:r>
-        <w:rPr>
-          <w:rFonts w:ascii="David" w:hAnsi="David" w:cs="David" w:hint="cs"/>
-          <w:sz w:val="28"/>
-          <w:szCs w:val="28"/>
-          <w:rtl/>
-        </w:rPr>
-        <w:t>.</w:t>
-      </w:r>
-    </w:p>
-    <w:p>
-      <w:pPr>
-        <w:pStyle w:val="Heading1"/>
-        <w:bidi/>
-        <w:jc w:val="both"/>
-        <w:rPr>
-          <w:rFonts w:ascii="David" w:hAnsi="David" w:cs="David"/>
-          <w:sz w:val="28"/>
-          <w:szCs w:val="28"/>
-          <w:rtl/>
-        </w:rPr>
-      </w:pPr>
-      <w:r>
-        <w:rPr>
-          <w:rFonts w:ascii="David" w:hAnsi="David" w:cs="David" w:hint="cs"/>
-          <w:sz w:val="28"/>
-          <w:szCs w:val="28"/>
-          <w:rtl/>
-        </w:rPr>
-        <w:t>ת</w:t>
-      </w:r>
-      <w:r>
-        <w:rPr>
-          <w:rFonts w:ascii="David" w:hAnsi="David" w:cs="David" w:hint="cs"/>
-          <w:sz w:val="28"/>
-          <w:szCs w:val="28"/>
-          <w:rtl/>
-        </w:rPr>
-        <w:t>מונות למזכרת</w:t>
-      </w:r>
-      <w:bookmarkStart w:id="0" w:name="_GoBack"/>
-      <w:bookmarkEnd w:id="0"/>
-    </w:p>
-    <w:p>
-      <w:pPr>
-        <w:pStyle w:val="ListParagraph"/>
-        <w:bidi/>
-      </w:pPr>
     </w:p>
     <w:p>
       <w:pPr>
@@ -1728,14 +397,21 @@
       </w:pPr>
       <w:r>
         <w:rPr>
-          <w:rFonts w:hint="cs"/>
           <w:noProof/>
         </w:rPr>
         <w:drawing>
-          <wp:inline distT="0" distB="0" distL="0" distR="0">
-            <wp:extent cx="5943600" cy="2971800"/>
+          <wp:anchor distT="0" distB="0" distL="114300" distR="114300" simplePos="0" relativeHeight="251658240" behindDoc="0" locked="0" layoutInCell="1" allowOverlap="1">
+            <wp:simplePos x="0" y="0"/>
+            <wp:positionH relativeFrom="margin">
+              <wp:align>right</wp:align>
+            </wp:positionH>
+            <wp:positionV relativeFrom="paragraph">
+              <wp:posOffset>4445</wp:posOffset>
+            </wp:positionV>
+            <wp:extent cx="2819400" cy="1524000"/>
             <wp:effectExtent l="0" t="0" r="0" b="0"/>
-            <wp:docPr id="2" name="Picture 2" descr="C:\Users\dvir\AppData\Local\Microsoft\Windows\INetCache\Content.Word\4dd30192-3566-4da0-8023-f2120d387d17.jpg"/>
+            <wp:wrapNone/>
+            <wp:docPr id="5" name="Picture 5" descr="5797a095-9b88-4683-b552-0e87488cd0f9"/>
             <wp:cNvGraphicFramePr>
               <a:graphicFrameLocks xmlns:a="http://schemas.openxmlformats.org/drawingml/2006/main" noChangeAspect="1"/>
             </wp:cNvGraphicFramePr>
@@ -1743,7 +419,7 @@
               <a:graphicData uri="http://schemas.openxmlformats.org/drawingml/2006/picture">
                 <pic:pic xmlns:pic="http://schemas.openxmlformats.org/drawingml/2006/picture">
                   <pic:nvPicPr>
-                    <pic:cNvPr id="0" name="Picture 26" descr="C:\Users\dvir\AppData\Local\Microsoft\Windows\INetCache\Content.Word\4dd30192-3566-4da0-8023-f2120d387d17.jpg"/>
+                    <pic:cNvPr id="0" name="Picture 8" descr="5797a095-9b88-4683-b552-0e87488cd0f9"/>
                     <pic:cNvPicPr>
                       <a:picLocks noChangeAspect="1" noChangeArrowheads="1"/>
                     </pic:cNvPicPr>
@@ -1756,7 +432,7 @@
                         </a:ext>
                       </a:extLst>
                     </a:blip>
-                    <a:srcRect/>
+                    <a:srcRect l="6787" r="42458" b="51479"/>
                     <a:stretch>
                       <a:fillRect/>
                     </a:stretch>
@@ -1764,7 +440,168 @@
                   <pic:spPr bwMode="auto">
                     <a:xfrm>
                       <a:off x="0" y="0"/>
-                      <a:ext cx="5943600" cy="2971800"/>
+                      <a:ext cx="2819400" cy="1524000"/>
+                    </a:xfrm>
+                    <a:prstGeom prst="rect">
+                      <a:avLst/>
+                    </a:prstGeom>
+                    <a:noFill/>
+                    <a:ln>
+                      <a:noFill/>
+                    </a:ln>
+                  </pic:spPr>
+                </pic:pic>
+              </a:graphicData>
+            </a:graphic>
+          </wp:anchor>
+        </w:drawing>
+      </w:r>
+    </w:p>
+    <w:p>
+      <w:pPr>
+        <w:pStyle w:val="ListParagraph"/>
+        <w:keepNext/>
+        <w:bidi/>
+      </w:pPr>
+    </w:p>
+    <w:p>
+      <w:pPr>
+        <w:pStyle w:val="ListParagraph"/>
+        <w:keepNext/>
+        <w:bidi/>
+      </w:pPr>
+    </w:p>
+    <w:p>
+      <w:pPr>
+        <w:pStyle w:val="ListParagraph"/>
+        <w:keepNext/>
+        <w:bidi/>
+      </w:pPr>
+    </w:p>
+    <w:p>
+      <w:pPr>
+        <w:pStyle w:val="ListParagraph"/>
+        <w:keepNext/>
+        <w:bidi/>
+      </w:pPr>
+    </w:p>
+    <w:p>
+      <w:pPr>
+        <w:pStyle w:val="ListParagraph"/>
+        <w:keepNext/>
+        <w:bidi/>
+        <w:rPr>
+          <w:rtl/>
+        </w:rPr>
+      </w:pPr>
+    </w:p>
+    <w:p>
+      <w:pPr>
+        <w:pStyle w:val="ListParagraph"/>
+        <w:keepNext/>
+        <w:bidi/>
+        <w:rPr>
+          <w:rtl/>
+        </w:rPr>
+      </w:pPr>
+    </w:p>
+    <w:p>
+      <w:pPr>
+        <w:pStyle w:val="ListParagraph"/>
+        <w:keepNext/>
+        <w:bidi/>
+        <w:rPr>
+          <w:rFonts w:hint="cs"/>
+        </w:rPr>
+      </w:pPr>
+    </w:p>
+    <w:p>
+      <w:pPr>
+        <w:pStyle w:val="ListParagraph"/>
+        <w:keepNext/>
+        <w:bidi/>
+      </w:pPr>
+    </w:p>
+    <w:p>
+      <w:pPr>
+        <w:pStyle w:val="Caption"/>
+        <w:bidi/>
+        <w:rPr>
+          <w:noProof/>
+          <w:rtl/>
+        </w:rPr>
+      </w:pPr>
+      <w:r>
+        <w:rPr>
+          <w:noProof/>
+          <w:rtl/>
+        </w:rPr>
+        <w:t xml:space="preserve">הקובץ שרץ כל דקה. הפיל את השרת </w:t>
+      </w:r>
+      <w:r>
+        <w:rPr>
+          <w:noProof/>
+          <w:rtl/>
+        </w:rPr>
+        <w:t>והעביר קבצים עם מידע רגיש לפורץ</w:t>
+      </w:r>
+      <w:r>
+        <w:rPr>
+          <w:rFonts w:hint="cs"/>
+          <w:noProof/>
+          <w:rtl/>
+        </w:rPr>
+        <w:t>.</w:t>
+      </w:r>
+    </w:p>
+    <w:p>
+      <w:pPr>
+        <w:pStyle w:val="ListParagraph"/>
+        <w:keepNext/>
+        <w:bidi/>
+        <w:ind w:left="0"/>
+      </w:pPr>
+      <w:r>
+        <w:rPr>
+          <w:rFonts w:ascii="David" w:hAnsi="David" w:cs="David"/>
+          <w:noProof/>
+          <w:sz w:val="28"/>
+          <w:szCs w:val="28"/>
+        </w:rPr>
+        <w:drawing>
+          <wp:inline distT="0" distB="0" distL="0" distR="0">
+            <wp:extent cx="4678680" cy="1866900"/>
+            <wp:effectExtent l="0" t="0" r="7620" b="0"/>
+            <wp:docPr id="6" name="Picture 6" descr="313c14ac-7e16-4619-8026-ed17de5118ea"/>
+            <wp:cNvGraphicFramePr>
+              <a:graphicFrameLocks xmlns:a="http://schemas.openxmlformats.org/drawingml/2006/main" noChangeAspect="1"/>
+            </wp:cNvGraphicFramePr>
+            <a:graphic xmlns:a="http://schemas.openxmlformats.org/drawingml/2006/main">
+              <a:graphicData uri="http://schemas.openxmlformats.org/drawingml/2006/picture">
+                <pic:pic xmlns:pic="http://schemas.openxmlformats.org/drawingml/2006/picture">
+                  <pic:nvPicPr>
+                    <pic:cNvPr id="0" name="Picture 10" descr="313c14ac-7e16-4619-8026-ed17de5118ea"/>
+                    <pic:cNvPicPr>
+                      <a:picLocks noChangeAspect="1" noChangeArrowheads="1"/>
+                    </pic:cNvPicPr>
+                  </pic:nvPicPr>
+                  <pic:blipFill>
+                    <a:blip r:embed="rId9" cstate="print">
+                      <a:extLst>
+                        <a:ext uri="{28A0092B-C50C-407E-A947-70E740481C1C}">
+                          <a14:useLocalDpi xmlns:a14="http://schemas.microsoft.com/office/drawing/2010/main" val="0"/>
+                        </a:ext>
+                      </a:extLst>
+                    </a:blip>
+                    <a:srcRect l="9102" t="31380" r="12419" b="27008"/>
+                    <a:stretch>
+                      <a:fillRect/>
+                    </a:stretch>
+                  </pic:blipFill>
+                  <pic:spPr bwMode="auto">
+                    <a:xfrm>
+                      <a:off x="0" y="0"/>
+                      <a:ext cx="4678680" cy="1866900"/>
                     </a:xfrm>
                     <a:prstGeom prst="rect">
                       <a:avLst/>
@@ -1785,10 +622,8 @@
       <w:pPr>
         <w:pStyle w:val="Caption"/>
         <w:bidi/>
-        <w:ind w:firstLine="708"/>
-        <w:rPr>
-          <w:rFonts w:ascii="David" w:hAnsi="David" w:cs="David"/>
-          <w:noProof/>
+        <w:rPr>
+          <w:rFonts w:ascii="David" w:hAnsi="David" w:cs="David"/>
           <w:sz w:val="28"/>
           <w:szCs w:val="28"/>
           <w:rtl/>
@@ -1800,7 +635,715 @@
           <w:noProof/>
           <w:rtl/>
         </w:rPr>
-        <w:t>תיעוד על הלוח</w:t>
+        <w:t xml:space="preserve">הקובץ </w:t>
+      </w:r>
+      <w:r>
+        <w:rPr>
+          <w:noProof/>
+        </w:rPr>
+        <w:t>bd_bash.sh</w:t>
+      </w:r>
+      <w:r>
+        <w:rPr>
+          <w:rFonts w:hint="cs"/>
+          <w:noProof/>
+          <w:rtl/>
+        </w:rPr>
+        <w:t xml:space="preserve"> שמטרתו ל</w:t>
+      </w:r>
+      <w:r>
+        <w:rPr>
+          <w:noProof/>
+          <w:rtl/>
+        </w:rPr>
+        <w:t>גנ</w:t>
+      </w:r>
+      <w:r>
+        <w:rPr>
+          <w:rFonts w:hint="cs"/>
+          <w:noProof/>
+          <w:rtl/>
+        </w:rPr>
+        <w:t>ו</w:t>
+      </w:r>
+      <w:r>
+        <w:rPr>
+          <w:noProof/>
+          <w:rtl/>
+        </w:rPr>
+        <w:t xml:space="preserve">ב קבצים עם מידע רגיש: </w:t>
+      </w:r>
+      <w:r>
+        <w:rPr>
+          <w:noProof/>
+        </w:rPr>
+        <w:t>passwd &amp; shadow</w:t>
+      </w:r>
+    </w:p>
+    <w:p>
+      <w:pPr>
+        <w:bidi/>
+        <w:rPr>
+          <w:rtl/>
+        </w:rPr>
+      </w:pPr>
+    </w:p>
+    <w:p>
+      <w:pPr>
+        <w:pStyle w:val="Heading1"/>
+        <w:bidi/>
+        <w:jc w:val="both"/>
+        <w:rPr>
+          <w:rFonts w:ascii="David" w:hAnsi="David" w:cs="David"/>
+          <w:sz w:val="28"/>
+          <w:szCs w:val="28"/>
+        </w:rPr>
+      </w:pPr>
+      <w:r>
+        <w:rPr>
+          <w:rFonts w:ascii="David" w:hAnsi="David" w:cs="David"/>
+          <w:sz w:val="28"/>
+          <w:szCs w:val="28"/>
+          <w:rtl/>
+        </w:rPr>
+        <w:lastRenderedPageBreak/>
+        <w:t>תהליך הזיהוי:</w:t>
+      </w:r>
+    </w:p>
+    <w:p>
+      <w:pPr>
+        <w:bidi/>
+        <w:rPr>
+          <w:rFonts w:ascii="David" w:hAnsi="David" w:cs="David"/>
+          <w:sz w:val="28"/>
+          <w:szCs w:val="28"/>
+          <w:rtl/>
+        </w:rPr>
+      </w:pPr>
+      <w:r>
+        <w:rPr>
+          <w:rFonts w:ascii="David" w:hAnsi="David" w:cs="David" w:hint="cs"/>
+          <w:sz w:val="28"/>
+          <w:szCs w:val="28"/>
+          <w:rtl/>
+        </w:rPr>
+        <w:t xml:space="preserve">בשעה 13:11 כתובת </w:t>
+      </w:r>
+      <w:r>
+        <w:rPr>
+          <w:rFonts w:ascii="David" w:hAnsi="David" w:cs="David" w:hint="cs"/>
+          <w:sz w:val="28"/>
+          <w:szCs w:val="28"/>
+        </w:rPr>
+        <w:t>IP</w:t>
+      </w:r>
+      <w:r>
+        <w:rPr>
+          <w:rFonts w:ascii="David" w:hAnsi="David" w:cs="David" w:hint="cs"/>
+          <w:sz w:val="28"/>
+          <w:szCs w:val="28"/>
+          <w:rtl/>
+        </w:rPr>
+        <w:t xml:space="preserve"> 199.203.100.30 ביצעה </w:t>
+      </w:r>
+      <w:r>
+        <w:rPr>
+          <w:rFonts w:ascii="David" w:hAnsi="David" w:cs="David" w:hint="cs"/>
+          <w:sz w:val="28"/>
+          <w:szCs w:val="28"/>
+        </w:rPr>
+        <w:t>P</w:t>
+      </w:r>
+      <w:r>
+        <w:rPr>
+          <w:rFonts w:ascii="David" w:hAnsi="David" w:cs="David"/>
+          <w:sz w:val="28"/>
+          <w:szCs w:val="28"/>
+        </w:rPr>
+        <w:t>assword guessing</w:t>
+      </w:r>
+      <w:r>
+        <w:rPr>
+          <w:rFonts w:ascii="David" w:hAnsi="David" w:cs="David" w:hint="cs"/>
+          <w:sz w:val="28"/>
+          <w:szCs w:val="28"/>
+          <w:rtl/>
+        </w:rPr>
+        <w:t xml:space="preserve"> לשרת </w:t>
+      </w:r>
+      <w:r>
+        <w:rPr>
+          <w:rFonts w:ascii="David" w:hAnsi="David" w:cs="David" w:hint="cs"/>
+          <w:sz w:val="28"/>
+          <w:szCs w:val="28"/>
+        </w:rPr>
+        <w:t>Apache</w:t>
+      </w:r>
+      <w:r>
+        <w:rPr>
+          <w:rFonts w:ascii="David" w:hAnsi="David" w:cs="David"/>
+          <w:sz w:val="28"/>
+          <w:szCs w:val="28"/>
+        </w:rPr>
+        <w:t>3</w:t>
+      </w:r>
+      <w:r>
+        <w:rPr>
+          <w:rFonts w:ascii="David" w:hAnsi="David" w:cs="David" w:hint="cs"/>
+          <w:sz w:val="28"/>
+          <w:szCs w:val="28"/>
+          <w:rtl/>
+        </w:rPr>
+        <w:t>. בדקנו את קבצי הלוגים בשר</w:t>
+      </w:r>
+      <w:r>
+        <w:rPr>
+          <w:rFonts w:ascii="David" w:hAnsi="David" w:cs="David" w:hint="cs"/>
+          <w:sz w:val="28"/>
+          <w:szCs w:val="28"/>
+          <w:rtl/>
+        </w:rPr>
+        <w:t>ת זה וראינו שהפורץ לא התחבר אליו</w:t>
+      </w:r>
+      <w:r>
+        <w:rPr>
+          <w:rFonts w:ascii="David" w:hAnsi="David" w:cs="David" w:hint="cs"/>
+          <w:sz w:val="28"/>
+          <w:szCs w:val="28"/>
+          <w:rtl/>
+        </w:rPr>
+        <w:t>.</w:t>
+      </w:r>
+    </w:p>
+    <w:p>
+      <w:pPr>
+        <w:bidi/>
+        <w:rPr>
+          <w:rFonts w:ascii="David" w:hAnsi="David" w:cs="David"/>
+          <w:sz w:val="28"/>
+          <w:szCs w:val="28"/>
+          <w:rtl/>
+        </w:rPr>
+      </w:pPr>
+      <w:r>
+        <w:rPr>
+          <w:rFonts w:ascii="David" w:hAnsi="David" w:cs="David" w:hint="cs"/>
+          <w:sz w:val="28"/>
+          <w:szCs w:val="28"/>
+          <w:rtl/>
+        </w:rPr>
+        <w:t>בשעה 13:16 התחילה מערכה נוספת ש</w:t>
+      </w:r>
+      <w:r>
+        <w:rPr>
+          <w:rFonts w:ascii="David" w:hAnsi="David" w:cs="David" w:hint="cs"/>
+          <w:sz w:val="28"/>
+          <w:szCs w:val="28"/>
+          <w:rtl/>
+        </w:rPr>
+        <w:t>זיהינו ב</w:t>
+      </w:r>
+      <w:r>
+        <w:rPr>
+          <w:rFonts w:ascii="David" w:hAnsi="David" w:cs="David" w:hint="cs"/>
+          <w:sz w:val="28"/>
+          <w:szCs w:val="28"/>
+          <w:rtl/>
+        </w:rPr>
+        <w:t>עזרת ה-</w:t>
+      </w:r>
+      <w:proofErr w:type="spellStart"/>
+      <w:r>
+        <w:rPr>
+          <w:rFonts w:ascii="David" w:hAnsi="David" w:cs="David" w:hint="cs"/>
+          <w:sz w:val="28"/>
+          <w:szCs w:val="28"/>
+        </w:rPr>
+        <w:t>ArcSight</w:t>
+      </w:r>
+      <w:proofErr w:type="spellEnd"/>
+      <w:r>
+        <w:rPr>
+          <w:rFonts w:ascii="David" w:hAnsi="David" w:cs="David" w:hint="cs"/>
+          <w:sz w:val="28"/>
+          <w:szCs w:val="28"/>
+          <w:rtl/>
+        </w:rPr>
+        <w:t xml:space="preserve">. ראינו </w:t>
+      </w:r>
+      <w:r>
+        <w:rPr>
+          <w:rFonts w:ascii="David" w:hAnsi="David" w:cs="David" w:hint="cs"/>
+          <w:sz w:val="28"/>
+          <w:szCs w:val="28"/>
+          <w:rtl/>
+        </w:rPr>
+        <w:t xml:space="preserve">שכתובת </w:t>
+      </w:r>
+      <w:r>
+        <w:rPr>
+          <w:rFonts w:ascii="David" w:hAnsi="David" w:cs="David" w:hint="cs"/>
+          <w:sz w:val="28"/>
+          <w:szCs w:val="28"/>
+        </w:rPr>
+        <w:t>IP</w:t>
+      </w:r>
+      <w:r>
+        <w:rPr>
+          <w:rFonts w:ascii="David" w:hAnsi="David" w:cs="David" w:hint="cs"/>
+          <w:sz w:val="28"/>
+          <w:szCs w:val="28"/>
+          <w:rtl/>
+        </w:rPr>
+        <w:t xml:space="preserve"> חיצונית 199.203.100.178 מבצעת סריקת פורטים על המחשב </w:t>
+      </w:r>
+      <w:r>
+        <w:rPr>
+          <w:rFonts w:ascii="David" w:hAnsi="David" w:cs="David" w:hint="cs"/>
+          <w:sz w:val="28"/>
+          <w:szCs w:val="28"/>
+        </w:rPr>
+        <w:t>Apache</w:t>
+      </w:r>
+      <w:r>
+        <w:rPr>
+          <w:rFonts w:ascii="David" w:hAnsi="David" w:cs="David"/>
+          <w:sz w:val="28"/>
+          <w:szCs w:val="28"/>
+        </w:rPr>
+        <w:t>1 (</w:t>
+      </w:r>
+      <w:proofErr w:type="spellStart"/>
+      <w:r>
+        <w:rPr>
+          <w:rFonts w:ascii="David" w:hAnsi="David" w:cs="David"/>
+          <w:sz w:val="28"/>
+          <w:szCs w:val="28"/>
+        </w:rPr>
+        <w:fldChar w:fldCharType="begin"/>
+      </w:r>
+      <w:r>
+        <w:rPr>
+          <w:rFonts w:ascii="David" w:hAnsi="David" w:cs="David"/>
+          <w:sz w:val="28"/>
+          <w:szCs w:val="28"/>
+        </w:rPr>
+        <w:instrText xml:space="preserve"> HYPERLINK "http://www.Fox" </w:instrText>
+      </w:r>
+      <w:r>
+        <w:rPr>
+          <w:rFonts w:ascii="David" w:hAnsi="David" w:cs="David"/>
+          <w:sz w:val="28"/>
+          <w:szCs w:val="28"/>
+        </w:rPr>
+        <w:fldChar w:fldCharType="separate"/>
+      </w:r>
+      <w:r>
+        <w:rPr>
+          <w:rFonts w:ascii="David" w:hAnsi="David" w:cs="David"/>
+          <w:sz w:val="28"/>
+          <w:szCs w:val="28"/>
+        </w:rPr>
+        <w:t>Fox</w:t>
+      </w:r>
+      <w:r>
+        <w:rPr>
+          <w:rFonts w:ascii="David" w:hAnsi="David" w:cs="David"/>
+          <w:sz w:val="28"/>
+          <w:szCs w:val="28"/>
+        </w:rPr>
+        <w:fldChar w:fldCharType="end"/>
+      </w:r>
+      <w:r>
+        <w:rPr>
+          <w:rFonts w:ascii="David" w:hAnsi="David" w:cs="David"/>
+          <w:sz w:val="28"/>
+          <w:szCs w:val="28"/>
+        </w:rPr>
+        <w:t>N</w:t>
+      </w:r>
+      <w:r>
+        <w:rPr>
+          <w:rFonts w:ascii="David" w:hAnsi="David" w:cs="David"/>
+          <w:sz w:val="28"/>
+          <w:szCs w:val="28"/>
+        </w:rPr>
+        <w:t>ews</w:t>
+      </w:r>
+      <w:proofErr w:type="spellEnd"/>
+      <w:r>
+        <w:rPr>
+          <w:rFonts w:ascii="David" w:hAnsi="David" w:cs="David"/>
+          <w:sz w:val="28"/>
+          <w:szCs w:val="28"/>
+        </w:rPr>
+        <w:t>)</w:t>
+      </w:r>
+      <w:r>
+        <w:rPr>
+          <w:rFonts w:ascii="David" w:hAnsi="David" w:cs="David" w:hint="cs"/>
+          <w:sz w:val="28"/>
+          <w:szCs w:val="28"/>
+          <w:rtl/>
+        </w:rPr>
+        <w:t xml:space="preserve"> </w:t>
+      </w:r>
+      <w:r>
+        <w:rPr>
+          <w:rFonts w:ascii="David" w:hAnsi="David" w:cs="David" w:hint="cs"/>
+          <w:sz w:val="28"/>
+          <w:szCs w:val="28"/>
+          <w:rtl/>
+        </w:rPr>
+        <w:t>ו</w:t>
+      </w:r>
+      <w:r>
+        <w:rPr>
+          <w:rFonts w:ascii="David" w:hAnsi="David" w:cs="David" w:hint="cs"/>
+          <w:sz w:val="28"/>
+          <w:szCs w:val="28"/>
+          <w:rtl/>
+        </w:rPr>
+        <w:t>אחרי זה</w:t>
+      </w:r>
+      <w:r>
+        <w:rPr>
+          <w:rFonts w:ascii="David" w:hAnsi="David" w:cs="David" w:hint="cs"/>
+          <w:sz w:val="28"/>
+          <w:szCs w:val="28"/>
+          <w:rtl/>
+        </w:rPr>
+        <w:t xml:space="preserve"> (בשעה 13:18) מבצעת </w:t>
+      </w:r>
+      <w:r>
+        <w:rPr>
+          <w:rFonts w:ascii="David" w:hAnsi="David" w:cs="David"/>
+          <w:sz w:val="28"/>
+          <w:szCs w:val="28"/>
+        </w:rPr>
+        <w:t>Password guessing</w:t>
+      </w:r>
+      <w:r>
+        <w:rPr>
+          <w:rFonts w:ascii="David" w:hAnsi="David" w:cs="David" w:hint="cs"/>
+          <w:sz w:val="28"/>
+          <w:szCs w:val="28"/>
+          <w:rtl/>
+        </w:rPr>
+        <w:t>. ראינו בקבצי הלוגים ש</w:t>
+      </w:r>
+      <w:r>
+        <w:rPr>
+          <w:rFonts w:ascii="David" w:hAnsi="David" w:cs="David" w:hint="cs"/>
+          <w:sz w:val="28"/>
+          <w:szCs w:val="28"/>
+          <w:rtl/>
+        </w:rPr>
+        <w:t xml:space="preserve">בדקה זו </w:t>
+      </w:r>
+      <w:r>
+        <w:rPr>
+          <w:rFonts w:ascii="David" w:hAnsi="David" w:cs="David" w:hint="cs"/>
+          <w:sz w:val="28"/>
+          <w:szCs w:val="28"/>
+          <w:rtl/>
+        </w:rPr>
+        <w:t>הפורץ הצליח לחדור לשרת</w:t>
+      </w:r>
+      <w:r>
+        <w:rPr>
+          <w:rFonts w:ascii="David" w:hAnsi="David" w:cs="David" w:hint="cs"/>
+          <w:sz w:val="28"/>
+          <w:szCs w:val="28"/>
+          <w:rtl/>
+        </w:rPr>
+        <w:t xml:space="preserve"> דרך שירות </w:t>
+      </w:r>
+      <w:r>
+        <w:rPr>
+          <w:rFonts w:ascii="David" w:hAnsi="David" w:cs="David" w:hint="cs"/>
+          <w:sz w:val="28"/>
+          <w:szCs w:val="28"/>
+        </w:rPr>
+        <w:t>SSH</w:t>
+      </w:r>
+      <w:r>
+        <w:rPr>
+          <w:rFonts w:ascii="David" w:hAnsi="David" w:cs="David" w:hint="cs"/>
+          <w:sz w:val="28"/>
+          <w:szCs w:val="28"/>
+          <w:rtl/>
+        </w:rPr>
+        <w:t>. בנוסף כשבדקנו את שרת</w:t>
+      </w:r>
+      <w:r>
+        <w:rPr>
+          <w:rFonts w:ascii="David" w:hAnsi="David" w:cs="David" w:hint="cs"/>
+          <w:sz w:val="28"/>
+          <w:szCs w:val="28"/>
+          <w:rtl/>
+        </w:rPr>
+        <w:t xml:space="preserve"> ה</w:t>
+      </w:r>
+      <w:proofErr w:type="spellStart"/>
+      <w:r>
+        <w:rPr>
+          <w:rFonts w:ascii="David" w:hAnsi="David" w:cs="David" w:hint="cs"/>
+          <w:sz w:val="28"/>
+          <w:szCs w:val="28"/>
+        </w:rPr>
+        <w:t>Zenoss</w:t>
+      </w:r>
+      <w:proofErr w:type="spellEnd"/>
+      <w:r>
+        <w:rPr>
+          <w:rFonts w:ascii="David" w:hAnsi="David" w:cs="David" w:hint="cs"/>
+          <w:sz w:val="28"/>
+          <w:szCs w:val="28"/>
+          <w:rtl/>
+        </w:rPr>
+        <w:t xml:space="preserve"> הופיע לנו </w:t>
+      </w:r>
+      <w:r>
+        <w:rPr>
+          <w:rFonts w:ascii="David" w:hAnsi="David" w:cs="David" w:hint="cs"/>
+          <w:sz w:val="28"/>
+          <w:szCs w:val="28"/>
+          <w:rtl/>
+        </w:rPr>
+        <w:t>שה</w:t>
+      </w:r>
+      <w:r>
+        <w:rPr>
+          <w:rFonts w:ascii="David" w:hAnsi="David" w:cs="David" w:hint="cs"/>
+          <w:sz w:val="28"/>
+          <w:szCs w:val="28"/>
+          <w:rtl/>
+        </w:rPr>
+        <w:t xml:space="preserve">סרוויס </w:t>
+      </w:r>
+      <w:r>
+        <w:rPr>
+          <w:rFonts w:ascii="David" w:hAnsi="David" w:cs="David" w:hint="cs"/>
+          <w:sz w:val="28"/>
+          <w:szCs w:val="28"/>
+        </w:rPr>
+        <w:t>Apache</w:t>
+      </w:r>
+      <w:r>
+        <w:rPr>
+          <w:rFonts w:ascii="David" w:hAnsi="David" w:cs="David"/>
+          <w:sz w:val="28"/>
+          <w:szCs w:val="28"/>
+        </w:rPr>
+        <w:t>2</w:t>
+      </w:r>
+      <w:r>
+        <w:rPr>
+          <w:rFonts w:ascii="David" w:hAnsi="David" w:cs="David" w:hint="cs"/>
+          <w:sz w:val="28"/>
+          <w:szCs w:val="28"/>
+          <w:rtl/>
+        </w:rPr>
+        <w:t xml:space="preserve"> </w:t>
+      </w:r>
+      <w:r>
+        <w:rPr>
+          <w:rFonts w:ascii="David" w:hAnsi="David" w:cs="David" w:hint="cs"/>
+          <w:sz w:val="28"/>
+          <w:szCs w:val="28"/>
+          <w:rtl/>
+        </w:rPr>
+        <w:t xml:space="preserve">בשרת </w:t>
+      </w:r>
+      <w:r>
+        <w:rPr>
+          <w:rFonts w:ascii="David" w:hAnsi="David" w:cs="David" w:hint="cs"/>
+          <w:sz w:val="28"/>
+          <w:szCs w:val="28"/>
+        </w:rPr>
+        <w:t>Apache</w:t>
+      </w:r>
+      <w:r>
+        <w:rPr>
+          <w:rFonts w:ascii="David" w:hAnsi="David" w:cs="David"/>
+          <w:sz w:val="28"/>
+          <w:szCs w:val="28"/>
+        </w:rPr>
+        <w:t>1</w:t>
+      </w:r>
+      <w:r>
+        <w:rPr>
+          <w:rFonts w:ascii="David" w:hAnsi="David" w:cs="David" w:hint="cs"/>
+          <w:sz w:val="28"/>
+          <w:szCs w:val="28"/>
+          <w:rtl/>
+        </w:rPr>
+        <w:t xml:space="preserve"> נפל</w:t>
+      </w:r>
+      <w:r>
+        <w:rPr>
+          <w:rFonts w:ascii="David" w:hAnsi="David" w:cs="David" w:hint="cs"/>
+          <w:sz w:val="28"/>
+          <w:szCs w:val="28"/>
+          <w:rtl/>
+        </w:rPr>
+        <w:t>.</w:t>
+      </w:r>
+    </w:p>
+    <w:p>
+      <w:pPr>
+        <w:bidi/>
+        <w:rPr>
+          <w:rFonts w:ascii="David" w:hAnsi="David" w:cs="David"/>
+          <w:sz w:val="28"/>
+          <w:szCs w:val="28"/>
+          <w:rtl/>
+        </w:rPr>
+      </w:pPr>
+      <w:r>
+        <w:rPr>
+          <w:rFonts w:ascii="David" w:hAnsi="David" w:cs="David" w:hint="cs"/>
+          <w:sz w:val="28"/>
+          <w:szCs w:val="28"/>
+          <w:rtl/>
+        </w:rPr>
+        <w:t>בשעה 13:19 זיהינו ב</w:t>
+      </w:r>
+      <w:proofErr w:type="spellStart"/>
+      <w:r>
+        <w:rPr>
+          <w:rFonts w:ascii="David" w:hAnsi="David" w:cs="David"/>
+          <w:sz w:val="28"/>
+          <w:szCs w:val="28"/>
+        </w:rPr>
+        <w:t>ArcSight</w:t>
+      </w:r>
+      <w:proofErr w:type="spellEnd"/>
+      <w:r>
+        <w:rPr>
+          <w:rFonts w:ascii="David" w:hAnsi="David" w:cs="David" w:hint="cs"/>
+          <w:sz w:val="28"/>
+          <w:szCs w:val="28"/>
+          <w:rtl/>
+        </w:rPr>
+        <w:t xml:space="preserve"> שהשרת </w:t>
+      </w:r>
+      <w:r>
+        <w:rPr>
+          <w:rFonts w:ascii="David" w:hAnsi="David" w:cs="David" w:hint="cs"/>
+          <w:sz w:val="28"/>
+          <w:szCs w:val="28"/>
+        </w:rPr>
+        <w:t>Apache</w:t>
+      </w:r>
+      <w:r>
+        <w:rPr>
+          <w:rFonts w:ascii="David" w:hAnsi="David" w:cs="David"/>
+          <w:sz w:val="28"/>
+          <w:szCs w:val="28"/>
+        </w:rPr>
+        <w:t>1</w:t>
+      </w:r>
+      <w:r>
+        <w:rPr>
+          <w:rFonts w:ascii="David" w:hAnsi="David" w:cs="David" w:hint="cs"/>
+          <w:sz w:val="28"/>
+          <w:szCs w:val="28"/>
+          <w:rtl/>
+        </w:rPr>
+        <w:t xml:space="preserve"> מנסה ליצור תקשורת</w:t>
+      </w:r>
+      <w:r>
+        <w:rPr>
+          <w:rFonts w:ascii="David" w:hAnsi="David" w:cs="David" w:hint="cs"/>
+          <w:sz w:val="28"/>
+          <w:szCs w:val="28"/>
+          <w:rtl/>
+        </w:rPr>
+        <w:t xml:space="preserve"> עם הפורץ</w:t>
+      </w:r>
+      <w:r>
+        <w:rPr>
+          <w:rFonts w:ascii="David" w:hAnsi="David" w:cs="David" w:hint="cs"/>
+          <w:sz w:val="28"/>
+          <w:szCs w:val="28"/>
+          <w:rtl/>
+        </w:rPr>
+        <w:t xml:space="preserve"> בפורט 80 (199.203.100.194) .</w:t>
+      </w:r>
+    </w:p>
+    <w:p>
+      <w:pPr>
+        <w:bidi/>
+        <w:rPr>
+          <w:rFonts w:ascii="David" w:hAnsi="David" w:cs="David"/>
+          <w:sz w:val="28"/>
+          <w:szCs w:val="28"/>
+          <w:rtl/>
+        </w:rPr>
+      </w:pPr>
+      <w:r>
+        <w:rPr>
+          <w:rFonts w:ascii="David" w:hAnsi="David" w:cs="David" w:hint="cs"/>
+          <w:sz w:val="28"/>
+          <w:szCs w:val="28"/>
+          <w:rtl/>
+        </w:rPr>
+        <w:t xml:space="preserve">בנוסף </w:t>
+      </w:r>
+      <w:r>
+        <w:rPr>
+          <w:rFonts w:ascii="David" w:hAnsi="David" w:cs="David" w:hint="cs"/>
+          <w:sz w:val="28"/>
+          <w:szCs w:val="28"/>
+          <w:rtl/>
+        </w:rPr>
+        <w:t>זיהינו ב-</w:t>
+      </w:r>
+      <w:r>
+        <w:rPr>
+          <w:rFonts w:ascii="David" w:hAnsi="David" w:cs="David" w:hint="cs"/>
+          <w:sz w:val="28"/>
+          <w:szCs w:val="28"/>
+        </w:rPr>
+        <w:t xml:space="preserve">CRON </w:t>
+      </w:r>
+      <w:r>
+        <w:rPr>
+          <w:rFonts w:ascii="David" w:hAnsi="David" w:cs="David" w:hint="cs"/>
+          <w:sz w:val="28"/>
+          <w:szCs w:val="28"/>
+          <w:rtl/>
+        </w:rPr>
+        <w:t xml:space="preserve"> (מתזמן </w:t>
+      </w:r>
+      <w:r>
+        <w:rPr>
+          <w:rFonts w:ascii="David" w:hAnsi="David" w:cs="David" w:hint="cs"/>
+          <w:sz w:val="28"/>
+          <w:szCs w:val="28"/>
+          <w:rtl/>
+        </w:rPr>
+        <w:t>ה</w:t>
+      </w:r>
+      <w:r>
+        <w:rPr>
+          <w:rFonts w:ascii="David" w:hAnsi="David" w:cs="David" w:hint="cs"/>
+          <w:sz w:val="28"/>
+          <w:szCs w:val="28"/>
+          <w:rtl/>
+        </w:rPr>
+        <w:t>תהליכים בלינוקס) שיש קובץ שרץ כל דקה מחדש על השרת.</w:t>
+      </w:r>
+      <w:r>
+        <w:rPr>
+          <w:rFonts w:ascii="David" w:hAnsi="David" w:cs="David" w:hint="cs"/>
+          <w:sz w:val="28"/>
+          <w:szCs w:val="28"/>
+          <w:rtl/>
+        </w:rPr>
+        <w:t xml:space="preserve"> </w:t>
       </w:r>
     </w:p>
     <w:p>
@@ -1808,100 +1351,17 @@
         <w:pStyle w:val="ListParagraph"/>
         <w:keepNext/>
         <w:bidi/>
-      </w:pPr>
-      <w:r>
-        <w:rPr>
-          <w:rFonts w:ascii="David" w:hAnsi="David" w:cs="David" w:hint="cs"/>
+        <w:ind w:left="0"/>
+      </w:pPr>
+      <w:r>
+        <w:rPr>
+          <w:rFonts w:ascii="David" w:hAnsi="David" w:cs="David"/>
           <w:noProof/>
           <w:sz w:val="28"/>
           <w:szCs w:val="28"/>
         </w:rPr>
-        <w:lastRenderedPageBreak/>
         <w:drawing>
-          <wp:inline distT="0" distB="0" distL="0" distR="0">
-            <wp:extent cx="5554980" cy="1295400"/>
-            <wp:effectExtent l="0" t="0" r="7620" b="0"/>
-            <wp:docPr id="1" name="Picture 1" descr="C:\Users\dvir\AppData\Local\Microsoft\Windows\INetCache\Content.Word\2cae565d-e5ef-48e5-9061-758efe2783af.jpg"/>
-            <wp:cNvGraphicFramePr>
-              <a:graphicFrameLocks xmlns:a="http://schemas.openxmlformats.org/drawingml/2006/main" noChangeAspect="1"/>
-            </wp:cNvGraphicFramePr>
-            <a:graphic xmlns:a="http://schemas.openxmlformats.org/drawingml/2006/main">
-              <a:graphicData uri="http://schemas.openxmlformats.org/drawingml/2006/picture">
-                <pic:pic xmlns:pic="http://schemas.openxmlformats.org/drawingml/2006/picture">
-                  <pic:nvPicPr>
-                    <pic:cNvPr id="0" name="Picture 21" descr="C:\Users\dvir\AppData\Local\Microsoft\Windows\INetCache\Content.Word\2cae565d-e5ef-48e5-9061-758efe2783af.jpg"/>
-                    <pic:cNvPicPr>
-                      <a:picLocks noChangeAspect="1" noChangeArrowheads="1"/>
-                    </pic:cNvPicPr>
-                  </pic:nvPicPr>
-                  <pic:blipFill rotWithShape="1">
-                    <a:blip r:embed="rId9" cstate="print">
-                      <a:extLst>
-                        <a:ext uri="{28A0092B-C50C-407E-A947-70E740481C1C}">
-                          <a14:useLocalDpi xmlns:a14="http://schemas.microsoft.com/office/drawing/2010/main" val="0"/>
-                        </a:ext>
-                      </a:extLst>
-                    </a:blip>
-                    <a:srcRect l="6539" t="4445" b="66496"/>
-                    <a:stretch/>
-                  </pic:blipFill>
-                  <pic:spPr bwMode="auto">
-                    <a:xfrm>
-                      <a:off x="0" y="0"/>
-                      <a:ext cx="5554980" cy="1295400"/>
-                    </a:xfrm>
-                    <a:prstGeom prst="rect">
-                      <a:avLst/>
-                    </a:prstGeom>
-                    <a:noFill/>
-                    <a:ln>
-                      <a:noFill/>
-                    </a:ln>
-                    <a:extLst>
-                      <a:ext uri="{53640926-AAD7-44D8-BBD7-CCE9431645EC}">
-                        <a14:shadowObscured xmlns:a14="http://schemas.microsoft.com/office/drawing/2010/main"/>
-                      </a:ext>
-                    </a:extLst>
-                  </pic:spPr>
-                </pic:pic>
-              </a:graphicData>
-            </a:graphic>
-          </wp:inline>
-        </w:drawing>
-      </w:r>
-    </w:p>
-    <w:p>
-      <w:pPr>
-        <w:pStyle w:val="Caption"/>
-        <w:ind w:left="2124" w:firstLine="708"/>
-        <w:jc w:val="right"/>
-      </w:pPr>
-      <w:r>
-        <w:rPr>
-          <w:noProof/>
-          <w:rtl/>
-        </w:rPr>
-        <w:t>חסימת תקשורת עם הפורצים</w:t>
-      </w:r>
-      <w:r>
-        <w:tab/>
-      </w:r>
-    </w:p>
-    <w:p>
-      <w:pPr>
-        <w:pStyle w:val="ListParagraph"/>
-        <w:keepNext/>
-        <w:bidi/>
-      </w:pPr>
-      <w:r>
-        <w:rPr>
-          <w:rFonts w:ascii="David" w:hAnsi="David" w:cs="David"/>
-          <w:noProof/>
-          <w:sz w:val="28"/>
-          <w:szCs w:val="28"/>
-        </w:rPr>
-        <w:drawing>
-          <wp:inline distT="0" distB="0" distL="0" distR="0">
+          <wp:inline distT="0" distB="0" distL="0" distR="0" wp14:anchorId="4CF61FD7" wp14:editId="19304D9B">
             <wp:extent cx="5814060" cy="1303020"/>
             <wp:effectExtent l="0" t="0" r="0" b="0"/>
             <wp:docPr id="3" name="Picture 3" descr="C:\Users\dvir\AppData\Local\Microsoft\Windows\INetCache\Content.Word\b972079b-9b0b-4194-aa5c-06b1e4ab1394.jpg"/>
@@ -1957,8 +1417,8 @@
       <w:pPr>
         <w:pStyle w:val="Caption"/>
         <w:bidi/>
-        <w:ind w:firstLine="708"/>
-        <w:rPr>
+        <w:rPr>
+          <w:rFonts w:hint="cs"/>
           <w:rtl/>
         </w:rPr>
       </w:pPr>
@@ -1966,7 +1426,7 @@
         <w:rPr>
           <w:noProof/>
         </w:rPr>
-        <w:t xml:space="preserve">Apache1 </w:t>
+        <w:t>Apache1</w:t>
       </w:r>
       <w:r>
         <w:rPr>
@@ -1975,6 +1435,208 @@
           <w:rtl/>
         </w:rPr>
         <w:t xml:space="preserve"> נפל</w:t>
+      </w:r>
+    </w:p>
+    <w:p>
+      <w:pPr>
+        <w:pStyle w:val="Heading1"/>
+        <w:bidi/>
+        <w:jc w:val="both"/>
+        <w:rPr>
+          <w:rFonts w:ascii="David" w:hAnsi="David" w:cs="David"/>
+          <w:sz w:val="28"/>
+          <w:szCs w:val="28"/>
+        </w:rPr>
+      </w:pPr>
+      <w:r>
+        <w:rPr>
+          <w:rFonts w:ascii="David" w:hAnsi="David" w:cs="David"/>
+          <w:sz w:val="28"/>
+          <w:szCs w:val="28"/>
+          <w:rtl/>
+        </w:rPr>
+        <w:t>תהליך הגנה:</w:t>
+      </w:r>
+    </w:p>
+    <w:p>
+      <w:pPr>
+        <w:bidi/>
+        <w:rPr>
+          <w:rFonts w:ascii="David" w:hAnsi="David" w:cs="David"/>
+          <w:sz w:val="28"/>
+          <w:szCs w:val="28"/>
+          <w:rtl/>
+        </w:rPr>
+      </w:pPr>
+      <w:r>
+        <w:rPr>
+          <w:rFonts w:ascii="David" w:hAnsi="David" w:cs="David" w:hint="cs"/>
+          <w:sz w:val="28"/>
+          <w:szCs w:val="28"/>
+          <w:rtl/>
+        </w:rPr>
+        <w:t>כשזיהינו מי התוקפים ומה היעד שלהם ראשית כל חוקקנו חוקים חדשים ב</w:t>
+      </w:r>
+      <w:proofErr w:type="spellStart"/>
+      <w:r>
+        <w:rPr>
+          <w:rFonts w:ascii="David" w:hAnsi="David" w:cs="David" w:hint="cs"/>
+          <w:sz w:val="28"/>
+          <w:szCs w:val="28"/>
+        </w:rPr>
+        <w:t>F</w:t>
+      </w:r>
+      <w:r>
+        <w:rPr>
+          <w:rFonts w:ascii="David" w:hAnsi="David" w:cs="David"/>
+          <w:sz w:val="28"/>
+          <w:szCs w:val="28"/>
+        </w:rPr>
+        <w:t>ireWall</w:t>
+      </w:r>
+      <w:proofErr w:type="spellEnd"/>
+      <w:r>
+        <w:rPr>
+          <w:rFonts w:ascii="David" w:hAnsi="David" w:cs="David" w:hint="cs"/>
+          <w:sz w:val="28"/>
+          <w:szCs w:val="28"/>
+          <w:rtl/>
+        </w:rPr>
+        <w:t xml:space="preserve"> שיחסמו כל תעבורה נכנסת ויוצאת בין הרשת שלנו לפורצים</w:t>
+      </w:r>
+      <w:r>
+        <w:rPr>
+          <w:rFonts w:ascii="David" w:hAnsi="David" w:cs="David" w:hint="cs"/>
+          <w:sz w:val="28"/>
+          <w:szCs w:val="28"/>
+          <w:rtl/>
+        </w:rPr>
+        <w:t xml:space="preserve">. בנוסף שינינו את הסיסמה לשרת כדי למנוע נסיון חדירה נוסף דרך כתובת שונה. ניסינו להרים חזרה את השרת אך הוא נפל כל פעם מחדש. הבנו שכנראה מדובר בנוזקה שמפילה את השרת באופן אוטומטי. משם התחלנו לחפש בתוך השרת </w:t>
+      </w:r>
+      <w:r>
+        <w:rPr>
+          <w:rFonts w:ascii="David" w:hAnsi="David" w:cs="David" w:hint="cs"/>
+          <w:sz w:val="28"/>
+          <w:szCs w:val="28"/>
+        </w:rPr>
+        <w:t>Apache</w:t>
+      </w:r>
+      <w:r>
+        <w:rPr>
+          <w:rFonts w:ascii="David" w:hAnsi="David" w:cs="David"/>
+          <w:sz w:val="28"/>
+          <w:szCs w:val="28"/>
+        </w:rPr>
+        <w:t>1</w:t>
+      </w:r>
+      <w:r>
+        <w:rPr>
+          <w:rFonts w:ascii="David" w:hAnsi="David" w:cs="David" w:hint="cs"/>
+          <w:sz w:val="28"/>
+          <w:szCs w:val="28"/>
+          <w:rtl/>
+        </w:rPr>
+        <w:t xml:space="preserve"> אחר שינויים שנעשו בעקבות הפריצה ונסיון להבין מה הנוזקה שגורמת לנפילת השרת. </w:t>
+      </w:r>
+      <w:r>
+        <w:rPr>
+          <w:rFonts w:ascii="David" w:hAnsi="David" w:cs="David" w:hint="cs"/>
+          <w:sz w:val="28"/>
+          <w:szCs w:val="28"/>
+          <w:rtl/>
+        </w:rPr>
+        <w:t>זיהינו ב-</w:t>
+      </w:r>
+      <w:r>
+        <w:rPr>
+          <w:rFonts w:ascii="David" w:hAnsi="David" w:cs="David" w:hint="cs"/>
+          <w:sz w:val="28"/>
+          <w:szCs w:val="28"/>
+        </w:rPr>
+        <w:t xml:space="preserve">CRON </w:t>
+      </w:r>
+      <w:r>
+        <w:rPr>
+          <w:rFonts w:ascii="David" w:hAnsi="David" w:cs="David" w:hint="cs"/>
+          <w:sz w:val="28"/>
+          <w:szCs w:val="28"/>
+          <w:rtl/>
+        </w:rPr>
+        <w:t xml:space="preserve"> (מתזמן תהליכים בלינוקס) שיש קובץ שרץ כל דקה מחדש עם שתי פקודות, ואחת מהן אחראית על נפילת השרת. הפקודה </w:t>
+      </w:r>
+      <w:r>
+        <w:rPr>
+          <w:rFonts w:ascii="David" w:hAnsi="David" w:cs="David" w:hint="cs"/>
+          <w:sz w:val="28"/>
+          <w:szCs w:val="28"/>
+          <w:rtl/>
+        </w:rPr>
+        <w:t xml:space="preserve">השנייה אחראית על הרצת קובץ </w:t>
+      </w:r>
+      <w:r>
+        <w:rPr>
+          <w:rFonts w:ascii="David" w:hAnsi="David" w:cs="David" w:hint="cs"/>
+          <w:sz w:val="28"/>
+          <w:szCs w:val="28"/>
+          <w:rtl/>
+        </w:rPr>
+        <w:t xml:space="preserve">בשם </w:t>
+      </w:r>
+      <w:proofErr w:type="spellStart"/>
+      <w:r>
+        <w:rPr>
+          <w:rFonts w:ascii="David" w:hAnsi="David" w:cs="David"/>
+          <w:sz w:val="28"/>
+          <w:szCs w:val="28"/>
+        </w:rPr>
+        <w:t>bd_bash</w:t>
+      </w:r>
+      <w:proofErr w:type="spellEnd"/>
+      <w:r>
+        <w:rPr>
+          <w:rFonts w:ascii="David" w:hAnsi="David" w:cs="David" w:hint="cs"/>
+          <w:sz w:val="28"/>
+          <w:szCs w:val="28"/>
+          <w:rtl/>
+        </w:rPr>
+        <w:t xml:space="preserve"> שגם אחראי על הרצת קובץ פייתון. זיהינו שמטרת התוקף בקבצים אלו הייתה לגנוב את קבצי ה- </w:t>
+      </w:r>
+      <w:proofErr w:type="spellStart"/>
+      <w:r>
+        <w:rPr>
+          <w:rFonts w:ascii="David" w:hAnsi="David" w:cs="David"/>
+          <w:sz w:val="28"/>
+          <w:szCs w:val="28"/>
+        </w:rPr>
+        <w:t>passwd</w:t>
+      </w:r>
+      <w:proofErr w:type="spellEnd"/>
+      <w:r>
+        <w:rPr>
+          <w:rFonts w:ascii="David" w:hAnsi="David" w:cs="David" w:hint="cs"/>
+          <w:sz w:val="28"/>
+          <w:szCs w:val="28"/>
+          <w:rtl/>
+        </w:rPr>
+        <w:t xml:space="preserve"> ו- </w:t>
+      </w:r>
+      <w:r>
+        <w:rPr>
+          <w:rFonts w:ascii="David" w:hAnsi="David" w:cs="David"/>
+          <w:sz w:val="28"/>
+          <w:szCs w:val="28"/>
+        </w:rPr>
+        <w:lastRenderedPageBreak/>
+        <w:t>shadow</w:t>
+      </w:r>
+      <w:r>
+        <w:rPr>
+          <w:rFonts w:ascii="David" w:hAnsi="David" w:cs="David" w:hint="cs"/>
+          <w:sz w:val="28"/>
+          <w:szCs w:val="28"/>
+          <w:rtl/>
+        </w:rPr>
+        <w:t>. בגניבת קבצים אלו המשתמש השיג את דרך הצפנת הססמאות של הארגון, וע"י כך יכול לפענח את כל הססמאות בארגון.</w:t>
       </w:r>
     </w:p>
     <w:p>
@@ -1982,124 +1644,701 @@
         <w:pStyle w:val="ListParagraph"/>
         <w:keepNext/>
         <w:bidi/>
-      </w:pPr>
-      <w:r>
-        <w:pict>
-          <v:shapetype id="_x0000_t75" coordsize="21600,21600" o:spt="75" o:preferrelative="t" path="m@4@5l@4@11@9@11@9@5xe" filled="f" stroked="f">
-            <v:stroke joinstyle="miter"/>
-            <v:formulas>
-              <v:f eqn="if lineDrawn pixelLineWidth 0"/>
-              <v:f eqn="sum @0 1 0"/>
-              <v:f eqn="sum 0 0 @1"/>
-              <v:f eqn="prod @2 1 2"/>
-              <v:f eqn="prod @3 21600 pixelWidth"/>
-              <v:f eqn="prod @3 21600 pixelHeight"/>
-              <v:f eqn="sum @0 0 1"/>
-              <v:f eqn="prod @6 1 2"/>
-              <v:f eqn="prod @7 21600 pixelWidth"/>
-              <v:f eqn="sum @8 21600 0"/>
-              <v:f eqn="prod @7 21600 pixelHeight"/>
-              <v:f eqn="sum @10 21600 0"/>
-            </v:formulas>
-            <v:path o:extrusionok="f" gradientshapeok="t" o:connecttype="rect"/>
-            <o:lock v:ext="edit" aspectratio="t"/>
-          </v:shapetype>
-          <v:shape id="_x0000_i1025" type="#_x0000_t75" style="width:220.8pt;height:118.2pt;mso-position-horizontal:absolute;mso-position-horizontal-relative:text;mso-position-vertical:bottom;mso-position-vertical-relative:text;mso-width-relative:page;mso-height-relative:page">
-            <v:imagedata r:id="rId11" o:title="5797a095-9b88-4683-b552-0e87488cd0f9" cropbottom="33737f" cropleft="4448f" cropright="27825f"/>
-          </v:shape>
-        </w:pict>
+        <w:ind w:left="0"/>
+      </w:pPr>
+      <w:r>
+        <w:rPr>
+          <w:rFonts w:ascii="David" w:hAnsi="David" w:cs="David" w:hint="cs"/>
+          <w:noProof/>
+          <w:sz w:val="28"/>
+          <w:szCs w:val="28"/>
+        </w:rPr>
+        <w:drawing>
+          <wp:inline distT="0" distB="0" distL="0" distR="0" wp14:anchorId="2EBB4088" wp14:editId="60A773FA">
+            <wp:extent cx="5554980" cy="1295400"/>
+            <wp:effectExtent l="0" t="0" r="7620" b="0"/>
+            <wp:docPr id="1" name="Picture 1" descr="C:\Users\dvir\AppData\Local\Microsoft\Windows\INetCache\Content.Word\2cae565d-e5ef-48e5-9061-758efe2783af.jpg"/>
+            <wp:cNvGraphicFramePr>
+              <a:graphicFrameLocks xmlns:a="http://schemas.openxmlformats.org/drawingml/2006/main" noChangeAspect="1"/>
+            </wp:cNvGraphicFramePr>
+            <a:graphic xmlns:a="http://schemas.openxmlformats.org/drawingml/2006/main">
+              <a:graphicData uri="http://schemas.openxmlformats.org/drawingml/2006/picture">
+                <pic:pic xmlns:pic="http://schemas.openxmlformats.org/drawingml/2006/picture">
+                  <pic:nvPicPr>
+                    <pic:cNvPr id="0" name="Picture 21" descr="C:\Users\dvir\AppData\Local\Microsoft\Windows\INetCache\Content.Word\2cae565d-e5ef-48e5-9061-758efe2783af.jpg"/>
+                    <pic:cNvPicPr>
+                      <a:picLocks noChangeAspect="1" noChangeArrowheads="1"/>
+                    </pic:cNvPicPr>
+                  </pic:nvPicPr>
+                  <pic:blipFill rotWithShape="1">
+                    <a:blip r:embed="rId11" cstate="print">
+                      <a:extLst>
+                        <a:ext uri="{28A0092B-C50C-407E-A947-70E740481C1C}">
+                          <a14:useLocalDpi xmlns:a14="http://schemas.microsoft.com/office/drawing/2010/main" val="0"/>
+                        </a:ext>
+                      </a:extLst>
+                    </a:blip>
+                    <a:srcRect l="6539" t="4445" b="66496"/>
+                    <a:stretch/>
+                  </pic:blipFill>
+                  <pic:spPr bwMode="auto">
+                    <a:xfrm>
+                      <a:off x="0" y="0"/>
+                      <a:ext cx="5554980" cy="1295400"/>
+                    </a:xfrm>
+                    <a:prstGeom prst="rect">
+                      <a:avLst/>
+                    </a:prstGeom>
+                    <a:noFill/>
+                    <a:ln>
+                      <a:noFill/>
+                    </a:ln>
+                    <a:extLst>
+                      <a:ext uri="{53640926-AAD7-44D8-BBD7-CCE9431645EC}">
+                        <a14:shadowObscured xmlns:a14="http://schemas.microsoft.com/office/drawing/2010/main"/>
+                      </a:ext>
+                    </a:extLst>
+                  </pic:spPr>
+                </pic:pic>
+              </a:graphicData>
+            </a:graphic>
+          </wp:inline>
+        </w:drawing>
       </w:r>
     </w:p>
     <w:p>
       <w:pPr>
         <w:pStyle w:val="Caption"/>
-        <w:ind w:left="708" w:firstLine="708"/>
-        <w:jc w:val="right"/>
-        <w:rPr>
-          <w:rFonts w:ascii="David" w:hAnsi="David" w:cs="David"/>
-          <w:sz w:val="28"/>
-          <w:szCs w:val="28"/>
-          <w:rtl/>
-        </w:rPr>
-      </w:pPr>
-      <w:r>
-        <w:rPr>
-          <w:rtl/>
-        </w:rPr>
-        <w:t xml:space="preserve">הקובץ שרץ כל דקה. הפיל את השרת </w:t>
-      </w:r>
-      <w:r>
-        <w:rPr>
-          <w:rtl/>
-        </w:rPr>
-        <w:t>והעביר קבצים עם מידע רגיש לפורץ</w:t>
-      </w:r>
-      <w:r>
-        <w:rPr>
-          <w:rFonts w:hint="cs"/>
-          <w:rtl/>
-        </w:rPr>
-        <w:t>.</w:t>
-      </w:r>
-      <w:r>
-        <w:tab/>
+        <w:ind w:left="5664" w:firstLine="708"/>
+        <w:jc w:val="center"/>
+        <w:rPr>
+          <w:rtl/>
+        </w:rPr>
+      </w:pPr>
+      <w:r>
+        <w:rPr>
+          <w:noProof/>
+          <w:rtl/>
+        </w:rPr>
+        <w:t>חסימת תקשורת עם הפורצים</w:t>
       </w:r>
     </w:p>
     <w:p>
       <w:pPr>
-        <w:pStyle w:val="ListParagraph"/>
-        <w:keepNext/>
+        <w:pStyle w:val="Heading1"/>
         <w:bidi/>
-      </w:pPr>
-      <w:r>
-        <w:rPr>
-          <w:rFonts w:ascii="David" w:hAnsi="David" w:cs="David"/>
-          <w:sz w:val="28"/>
-          <w:szCs w:val="28"/>
-        </w:rPr>
-        <w:pict>
-          <v:shape id="_x0000_i1026" type="#_x0000_t75" style="width:368.4pt;height:147pt">
-            <v:imagedata r:id="rId12" o:title="313c14ac-7e16-4619-8026-ed17de5118ea" croptop="20565f" cropbottom="17700f" cropleft="5965f" cropright="8139f"/>
-          </v:shape>
-        </w:pict>
+        <w:jc w:val="both"/>
+        <w:rPr>
+          <w:rFonts w:ascii="David" w:hAnsi="David" w:cs="David"/>
+          <w:sz w:val="28"/>
+          <w:szCs w:val="28"/>
+        </w:rPr>
+      </w:pPr>
+      <w:r>
+        <w:rPr>
+          <w:rFonts w:ascii="David" w:hAnsi="David" w:cs="David"/>
+          <w:sz w:val="28"/>
+          <w:szCs w:val="28"/>
+          <w:rtl/>
+        </w:rPr>
+        <w:t>תהליך הגנה מונעת:</w:t>
       </w:r>
     </w:p>
     <w:p>
       <w:pPr>
+        <w:pStyle w:val="ListParagraph"/>
+        <w:bidi/>
+        <w:ind w:left="0"/>
+        <w:rPr>
+          <w:rFonts w:ascii="David" w:hAnsi="David" w:cs="David"/>
+          <w:sz w:val="28"/>
+          <w:szCs w:val="28"/>
+          <w:rtl/>
+        </w:rPr>
+      </w:pPr>
+      <w:r>
+        <w:rPr>
+          <w:rFonts w:ascii="David" w:hAnsi="David" w:cs="David" w:hint="cs"/>
+          <w:sz w:val="28"/>
+          <w:szCs w:val="28"/>
+          <w:rtl/>
+        </w:rPr>
+        <w:t>שינוי סיסמאות בארגון. אילולא סיסמאות כאלו פשוטות (פריצה לאחר ניחוש חמישי!) הפורץ לא היה מצליח להחדיר ולגנוב קבצים ממחשבי הארגון. בנוסף כדאי לסגור את פורט 2</w:t>
+      </w:r>
+      <w:r>
+        <w:rPr>
+          <w:rFonts w:ascii="David" w:hAnsi="David" w:cs="David" w:hint="cs"/>
+          <w:sz w:val="28"/>
+          <w:szCs w:val="28"/>
+          <w:rtl/>
+        </w:rPr>
+        <w:t>2</w:t>
+      </w:r>
+      <w:r>
+        <w:rPr>
+          <w:rFonts w:ascii="David" w:hAnsi="David" w:cs="David" w:hint="cs"/>
+          <w:sz w:val="28"/>
+          <w:szCs w:val="28"/>
+          <w:rtl/>
+        </w:rPr>
+        <w:t xml:space="preserve"> לפחות לתקשורת חיצונית, ובאופן כללי להיות בביקורת עליו ולאפשר גישות באופן נקודתי בעת הצורך</w:t>
+      </w:r>
+      <w:r>
+        <w:rPr>
+          <w:rFonts w:ascii="David" w:hAnsi="David" w:cs="David" w:hint="cs"/>
+          <w:sz w:val="28"/>
+          <w:szCs w:val="28"/>
+          <w:rtl/>
+        </w:rPr>
+        <w:t>. הגנה נוספת אפשרית היא לנהל</w:t>
+      </w:r>
+      <w:r>
+        <w:rPr>
+          <w:rFonts w:ascii="David" w:hAnsi="David" w:cs="David" w:hint="cs"/>
+          <w:sz w:val="28"/>
+          <w:szCs w:val="28"/>
+          <w:rtl/>
+        </w:rPr>
+        <w:t xml:space="preserve"> הרשאות גישה (</w:t>
+      </w:r>
+      <w:r>
+        <w:rPr>
+          <w:rFonts w:ascii="David" w:hAnsi="David" w:cs="David"/>
+          <w:sz w:val="28"/>
+          <w:szCs w:val="28"/>
+        </w:rPr>
+        <w:t>read only</w:t>
+      </w:r>
+      <w:r>
+        <w:rPr>
+          <w:rFonts w:ascii="David" w:hAnsi="David" w:cs="David" w:hint="cs"/>
+          <w:sz w:val="28"/>
+          <w:szCs w:val="28"/>
+          <w:rtl/>
+        </w:rPr>
+        <w:t xml:space="preserve"> למי שאינו </w:t>
+      </w:r>
+      <w:r>
+        <w:rPr>
+          <w:rFonts w:ascii="David" w:hAnsi="David" w:cs="David"/>
+          <w:sz w:val="28"/>
+          <w:szCs w:val="28"/>
+        </w:rPr>
+        <w:t>root</w:t>
+      </w:r>
+      <w:r>
+        <w:rPr>
+          <w:rFonts w:ascii="David" w:hAnsi="David" w:cs="David" w:hint="cs"/>
+          <w:sz w:val="28"/>
+          <w:szCs w:val="28"/>
+          <w:rtl/>
+        </w:rPr>
+        <w:t xml:space="preserve"> וכדומה), למרות שבמקרה שלנו הפורץ הגיע להרשאת </w:t>
+      </w:r>
+      <w:r>
+        <w:rPr>
+          <w:rFonts w:ascii="David" w:hAnsi="David" w:cs="David"/>
+          <w:sz w:val="28"/>
+          <w:szCs w:val="28"/>
+        </w:rPr>
+        <w:t>root</w:t>
+      </w:r>
+      <w:r>
+        <w:rPr>
+          <w:rFonts w:ascii="David" w:hAnsi="David" w:cs="David" w:hint="cs"/>
+          <w:sz w:val="28"/>
+          <w:szCs w:val="28"/>
+          <w:rtl/>
+        </w:rPr>
+        <w:t>.</w:t>
+      </w:r>
+    </w:p>
+    <w:p>
+      <w:pPr>
+        <w:pStyle w:val="Heading1"/>
+        <w:bidi/>
+        <w:jc w:val="both"/>
+        <w:rPr>
+          <w:rFonts w:ascii="David" w:hAnsi="David" w:cs="David"/>
+          <w:sz w:val="28"/>
+          <w:szCs w:val="28"/>
+        </w:rPr>
+      </w:pPr>
+      <w:r>
+        <w:rPr>
+          <w:rFonts w:ascii="David" w:hAnsi="David" w:cs="David"/>
+          <w:sz w:val="28"/>
+          <w:szCs w:val="28"/>
+          <w:rtl/>
+        </w:rPr>
+        <w:t>הפרצות באבטחת הארגון</w:t>
+      </w:r>
+    </w:p>
+    <w:p>
+      <w:pPr>
+        <w:pStyle w:val="ListParagraph"/>
+        <w:numPr>
+          <w:ilvl w:val="0"/>
+          <w:numId w:val="10"/>
+        </w:numPr>
+        <w:bidi/>
+        <w:rPr>
+          <w:rFonts w:ascii="David" w:hAnsi="David" w:cs="David"/>
+          <w:sz w:val="28"/>
+          <w:szCs w:val="28"/>
+        </w:rPr>
+      </w:pPr>
+      <w:r>
+        <w:rPr>
+          <w:rFonts w:ascii="David" w:hAnsi="David" w:cs="David" w:hint="cs"/>
+          <w:sz w:val="28"/>
+          <w:szCs w:val="28"/>
+          <w:rtl/>
+        </w:rPr>
+        <w:t xml:space="preserve">סיסמאות פשוטות מידי. </w:t>
+      </w:r>
+    </w:p>
+    <w:p>
+      <w:pPr>
+        <w:pStyle w:val="ListParagraph"/>
+        <w:numPr>
+          <w:ilvl w:val="0"/>
+          <w:numId w:val="10"/>
+        </w:numPr>
+        <w:bidi/>
+        <w:rPr>
+          <w:rFonts w:ascii="David" w:hAnsi="David" w:cs="David"/>
+          <w:sz w:val="28"/>
+          <w:szCs w:val="28"/>
+        </w:rPr>
+      </w:pPr>
+      <w:r>
+        <w:rPr>
+          <w:rFonts w:ascii="David" w:hAnsi="David" w:cs="David" w:hint="cs"/>
+          <w:sz w:val="28"/>
+          <w:szCs w:val="28"/>
+          <w:rtl/>
+        </w:rPr>
+        <w:t>הרשאות לשינוי כתיבה וקריאה לכל אדם.</w:t>
+      </w:r>
+      <w:r>
+        <w:rPr>
+          <w:rFonts w:ascii="David" w:hAnsi="David" w:cs="David" w:hint="cs"/>
+          <w:sz w:val="28"/>
+          <w:szCs w:val="28"/>
+          <w:rtl/>
+        </w:rPr>
+        <w:t xml:space="preserve"> </w:t>
+      </w:r>
+    </w:p>
+    <w:p>
+      <w:pPr>
+        <w:pStyle w:val="ListParagraph"/>
+        <w:numPr>
+          <w:ilvl w:val="0"/>
+          <w:numId w:val="10"/>
+        </w:numPr>
+        <w:bidi/>
+        <w:rPr>
+          <w:rFonts w:ascii="David" w:hAnsi="David" w:cs="David"/>
+          <w:sz w:val="28"/>
+          <w:szCs w:val="28"/>
+          <w:rtl/>
+        </w:rPr>
+      </w:pPr>
+      <w:r>
+        <w:rPr>
+          <w:rFonts w:ascii="David" w:hAnsi="David" w:cs="David" w:hint="cs"/>
+          <w:sz w:val="28"/>
+          <w:szCs w:val="28"/>
+          <w:rtl/>
+        </w:rPr>
+        <w:t>פורט 2</w:t>
+      </w:r>
+      <w:r>
+        <w:rPr>
+          <w:rFonts w:ascii="David" w:hAnsi="David" w:cs="David" w:hint="cs"/>
+          <w:sz w:val="28"/>
+          <w:szCs w:val="28"/>
+          <w:rtl/>
+        </w:rPr>
+        <w:t>2</w:t>
+      </w:r>
+      <w:r>
+        <w:rPr>
+          <w:rFonts w:ascii="David" w:hAnsi="David" w:cs="David" w:hint="cs"/>
+          <w:sz w:val="28"/>
+          <w:szCs w:val="28"/>
+          <w:rtl/>
+        </w:rPr>
+        <w:t xml:space="preserve"> פתוח בשרתי הארגון.</w:t>
+      </w:r>
+    </w:p>
+    <w:p>
+      <w:pPr>
+        <w:pStyle w:val="Heading1"/>
+        <w:bidi/>
+        <w:jc w:val="both"/>
+        <w:rPr>
+          <w:rFonts w:ascii="David" w:hAnsi="David" w:cs="David"/>
+          <w:sz w:val="28"/>
+          <w:szCs w:val="28"/>
+        </w:rPr>
+      </w:pPr>
+      <w:r>
+        <w:rPr>
+          <w:rFonts w:ascii="David" w:hAnsi="David" w:cs="David"/>
+          <w:sz w:val="28"/>
+          <w:szCs w:val="28"/>
+          <w:rtl/>
+        </w:rPr>
+        <w:t>אופן עבודת הצוות</w:t>
+      </w:r>
+    </w:p>
+    <w:p>
+      <w:pPr>
+        <w:pStyle w:val="ListParagraph"/>
+        <w:bidi/>
+        <w:ind w:left="0"/>
+        <w:rPr>
+          <w:rFonts w:ascii="David" w:hAnsi="David" w:cs="David"/>
+          <w:sz w:val="28"/>
+          <w:szCs w:val="28"/>
+          <w:rtl/>
+        </w:rPr>
+      </w:pPr>
+      <w:r>
+        <w:rPr>
+          <w:rFonts w:ascii="David" w:hAnsi="David" w:cs="David" w:hint="cs"/>
+          <w:sz w:val="28"/>
+          <w:szCs w:val="28"/>
+          <w:rtl/>
+        </w:rPr>
+        <w:t xml:space="preserve">באופן כללי היינו כל הזמן בביקורת על הכלים השונים ודאגנו לפקח ולאתר ארועים חשודים. </w:t>
+      </w:r>
+      <w:r>
+        <w:rPr>
+          <w:rFonts w:ascii="David" w:hAnsi="David" w:cs="David" w:hint="cs"/>
+          <w:sz w:val="28"/>
+          <w:szCs w:val="28"/>
+          <w:rtl/>
+        </w:rPr>
+        <w:t>הייתה עמדת "מחוקק" שדאגה לחסום את התוקפים ב-</w:t>
+      </w:r>
+      <w:r>
+        <w:rPr>
+          <w:rFonts w:ascii="David" w:hAnsi="David" w:cs="David"/>
+          <w:sz w:val="28"/>
+          <w:szCs w:val="28"/>
+        </w:rPr>
+        <w:t>Firewall</w:t>
+      </w:r>
+      <w:r>
+        <w:rPr>
+          <w:rFonts w:ascii="David" w:hAnsi="David" w:cs="David" w:hint="cs"/>
+          <w:sz w:val="28"/>
+          <w:szCs w:val="28"/>
+          <w:rtl/>
+        </w:rPr>
+        <w:t xml:space="preserve"> לאחר שזיהינו אותם. </w:t>
+      </w:r>
+      <w:r>
+        <w:rPr>
+          <w:rFonts w:ascii="David" w:hAnsi="David" w:cs="David" w:hint="cs"/>
+          <w:sz w:val="28"/>
+          <w:szCs w:val="28"/>
+          <w:rtl/>
+        </w:rPr>
+        <w:t xml:space="preserve">לאחר שנטרלנו את </w:t>
+      </w:r>
+      <w:r>
+        <w:rPr>
+          <w:rFonts w:ascii="David" w:hAnsi="David" w:cs="David" w:hint="cs"/>
+          <w:sz w:val="28"/>
+          <w:szCs w:val="28"/>
+          <w:rtl/>
+        </w:rPr>
+        <w:t>התוקפים וחסמנו אותם</w:t>
+      </w:r>
+      <w:r>
+        <w:rPr>
+          <w:rFonts w:ascii="David" w:hAnsi="David" w:cs="David" w:hint="cs"/>
+          <w:sz w:val="28"/>
+          <w:szCs w:val="28"/>
+          <w:rtl/>
+        </w:rPr>
+        <w:t>, נרתמנו לאיתור הבעייה שגורמת לשרת ליפול. החיפוש לקח זמן רב יחסית ודרש קריאה ולמידה של דברים חדשים באינטרנט שלא ידענו את משמעותם קודם לכן.</w:t>
+      </w:r>
+      <w:r>
+        <w:rPr>
+          <w:rFonts w:ascii="David" w:hAnsi="David" w:cs="David" w:hint="cs"/>
+          <w:sz w:val="28"/>
+          <w:szCs w:val="28"/>
+          <w:rtl/>
+        </w:rPr>
+        <w:t xml:space="preserve"> דאגנו לעדכן אחד את השני על כל פיסת מידע חדשה שהבנו ותיעדנו את מהלכי </w:t>
+      </w:r>
+      <w:r>
+        <w:rPr>
+          <w:rFonts w:ascii="David" w:hAnsi="David" w:cs="David" w:hint="cs"/>
+          <w:sz w:val="28"/>
+          <w:szCs w:val="28"/>
+          <w:rtl/>
+        </w:rPr>
+        <w:lastRenderedPageBreak/>
+        <w:t xml:space="preserve">התרחיש על הלוח כדי שיהיה לנו נוח לעקוב אחרי מה </w:t>
+      </w:r>
+      <w:r>
+        <w:rPr>
+          <w:rFonts w:ascii="David" w:hAnsi="David" w:cs="David" w:hint="cs"/>
+          <w:sz w:val="28"/>
+          <w:szCs w:val="28"/>
+          <w:rtl/>
+        </w:rPr>
+        <w:t>ש</w:t>
+      </w:r>
+      <w:r>
+        <w:rPr>
+          <w:rFonts w:ascii="David" w:hAnsi="David" w:cs="David" w:hint="cs"/>
+          <w:sz w:val="28"/>
+          <w:szCs w:val="28"/>
+          <w:rtl/>
+        </w:rPr>
+        <w:t>קורה.</w:t>
+      </w:r>
+      <w:r>
+        <w:rPr>
+          <w:rFonts w:hint="cs"/>
+          <w:noProof/>
+        </w:rPr>
+        <w:t xml:space="preserve"> </w:t>
+      </w:r>
+      <w:r>
+        <w:rPr>
+          <w:rFonts w:hint="cs"/>
+          <w:noProof/>
+        </w:rPr>
+        <w:drawing>
+          <wp:inline distT="0" distB="0" distL="0" distR="0" wp14:anchorId="050FEC93" wp14:editId="4EF37993">
+            <wp:extent cx="5943600" cy="2971800"/>
+            <wp:effectExtent l="0" t="0" r="0" b="0"/>
+            <wp:docPr id="2" name="Picture 2" descr="C:\Users\dvir\AppData\Local\Microsoft\Windows\INetCache\Content.Word\4dd30192-3566-4da0-8023-f2120d387d17.jpg"/>
+            <wp:cNvGraphicFramePr>
+              <a:graphicFrameLocks xmlns:a="http://schemas.openxmlformats.org/drawingml/2006/main" noChangeAspect="1"/>
+            </wp:cNvGraphicFramePr>
+            <a:graphic xmlns:a="http://schemas.openxmlformats.org/drawingml/2006/main">
+              <a:graphicData uri="http://schemas.openxmlformats.org/drawingml/2006/picture">
+                <pic:pic xmlns:pic="http://schemas.openxmlformats.org/drawingml/2006/picture">
+                  <pic:nvPicPr>
+                    <pic:cNvPr id="0" name="Picture 26" descr="C:\Users\dvir\AppData\Local\Microsoft\Windows\INetCache\Content.Word\4dd30192-3566-4da0-8023-f2120d387d17.jpg"/>
+                    <pic:cNvPicPr>
+                      <a:picLocks noChangeAspect="1" noChangeArrowheads="1"/>
+                    </pic:cNvPicPr>
+                  </pic:nvPicPr>
+                  <pic:blipFill>
+                    <a:blip r:embed="rId12" cstate="print">
+                      <a:extLst>
+                        <a:ext uri="{28A0092B-C50C-407E-A947-70E740481C1C}">
+                          <a14:useLocalDpi xmlns:a14="http://schemas.microsoft.com/office/drawing/2010/main" val="0"/>
+                        </a:ext>
+                      </a:extLst>
+                    </a:blip>
+                    <a:srcRect/>
+                    <a:stretch>
+                      <a:fillRect/>
+                    </a:stretch>
+                  </pic:blipFill>
+                  <pic:spPr bwMode="auto">
+                    <a:xfrm>
+                      <a:off x="0" y="0"/>
+                      <a:ext cx="5943600" cy="2971800"/>
+                    </a:xfrm>
+                    <a:prstGeom prst="rect">
+                      <a:avLst/>
+                    </a:prstGeom>
+                    <a:noFill/>
+                    <a:ln>
+                      <a:noFill/>
+                    </a:ln>
+                  </pic:spPr>
+                </pic:pic>
+              </a:graphicData>
+            </a:graphic>
+          </wp:inline>
+        </w:drawing>
+      </w:r>
+    </w:p>
+    <w:p>
+      <w:pPr>
         <w:pStyle w:val="Caption"/>
         <w:bidi/>
-        <w:ind w:firstLine="708"/>
-        <w:rPr>
-          <w:rFonts w:ascii="David" w:hAnsi="David" w:cs="David"/>
-          <w:sz w:val="28"/>
-          <w:szCs w:val="28"/>
-          <w:rtl/>
-        </w:rPr>
-      </w:pPr>
-      <w:r>
-        <w:rPr>
+        <w:rPr>
+          <w:rFonts w:ascii="David" w:hAnsi="David" w:cs="David" w:hint="cs"/>
           <w:noProof/>
-          <w:rtl/>
-        </w:rPr>
-        <w:t xml:space="preserve">גנב קבצים עם מידע רגיש: </w:t>
-      </w:r>
-      <w:r>
-        <w:rPr>
+          <w:sz w:val="28"/>
+          <w:szCs w:val="28"/>
+          <w:rtl/>
+        </w:rPr>
+      </w:pPr>
+      <w:r>
+        <w:rPr>
+          <w:rFonts w:hint="cs"/>
           <w:noProof/>
-        </w:rPr>
-        <w:t>passwd &amp; shadow</w:t>
+          <w:rtl/>
+        </w:rPr>
+        <w:t>תיעוד על הלוח</w:t>
       </w:r>
     </w:p>
     <w:p>
       <w:pPr>
+        <w:pStyle w:val="Heading1"/>
+        <w:bidi/>
+        <w:jc w:val="both"/>
+        <w:rPr>
+          <w:rFonts w:ascii="David" w:hAnsi="David" w:cs="David"/>
+          <w:sz w:val="28"/>
+          <w:szCs w:val="28"/>
+        </w:rPr>
+      </w:pPr>
+      <w:r>
+        <w:rPr>
+          <w:rFonts w:ascii="David" w:hAnsi="David" w:cs="David"/>
+          <w:sz w:val="28"/>
+          <w:szCs w:val="28"/>
+          <w:rtl/>
+        </w:rPr>
+        <w:t>חוסרים/קשיים</w:t>
+      </w:r>
+    </w:p>
+    <w:p>
+      <w:pPr>
         <w:pStyle w:val="ListParagraph"/>
         <w:bidi/>
-        <w:rPr>
-          <w:rFonts w:ascii="David" w:hAnsi="David" w:cs="David"/>
-          <w:sz w:val="28"/>
-          <w:szCs w:val="28"/>
-        </w:rPr>
-      </w:pPr>
+        <w:ind w:left="0"/>
+        <w:rPr>
+          <w:rFonts w:ascii="David" w:hAnsi="David" w:cs="David"/>
+          <w:sz w:val="28"/>
+          <w:szCs w:val="28"/>
+          <w:rtl/>
+        </w:rPr>
+      </w:pPr>
+      <w:r>
+        <w:rPr>
+          <w:rFonts w:ascii="David" w:hAnsi="David" w:cs="David" w:hint="cs"/>
+          <w:sz w:val="28"/>
+          <w:szCs w:val="28"/>
+          <w:rtl/>
+        </w:rPr>
+        <w:t xml:space="preserve">קושי בזיהוי מטרת הפורצים ומה בדיוק הם ניסו לעשות בתוך השרתים. בנוסף אחרי שהשירות </w:t>
+      </w:r>
+      <w:r>
+        <w:rPr>
+          <w:rFonts w:ascii="David" w:hAnsi="David" w:cs="David" w:hint="cs"/>
+          <w:sz w:val="28"/>
+          <w:szCs w:val="28"/>
+        </w:rPr>
+        <w:t>HTTP</w:t>
+      </w:r>
+      <w:r>
+        <w:rPr>
+          <w:rFonts w:ascii="David" w:hAnsi="David" w:cs="David" w:hint="cs"/>
+          <w:sz w:val="28"/>
+          <w:szCs w:val="28"/>
+          <w:rtl/>
+        </w:rPr>
+        <w:t xml:space="preserve"> בשרת </w:t>
+      </w:r>
+      <w:r>
+        <w:rPr>
+          <w:rFonts w:ascii="David" w:hAnsi="David" w:cs="David" w:hint="cs"/>
+          <w:sz w:val="28"/>
+          <w:szCs w:val="28"/>
+        </w:rPr>
+        <w:t>Apache</w:t>
+      </w:r>
+      <w:r>
+        <w:rPr>
+          <w:rFonts w:ascii="David" w:hAnsi="David" w:cs="David"/>
+          <w:sz w:val="28"/>
+          <w:szCs w:val="28"/>
+        </w:rPr>
+        <w:t>1</w:t>
+      </w:r>
+      <w:r>
+        <w:rPr>
+          <w:rFonts w:ascii="David" w:hAnsi="David" w:cs="David" w:hint="cs"/>
+          <w:sz w:val="28"/>
+          <w:szCs w:val="28"/>
+          <w:rtl/>
+        </w:rPr>
+        <w:t xml:space="preserve"> נפל התקשנו להעלות אותו מחדש, אנו חשדנו שיש ווירוס שמפיל את השרת כל פעם מחדש וזה לא אירוע חד פעמי.</w:t>
+      </w:r>
+    </w:p>
+    <w:p>
+      <w:pPr>
+        <w:pStyle w:val="ListParagraph"/>
+        <w:bidi/>
+        <w:ind w:left="0"/>
+        <w:rPr>
+          <w:rFonts w:ascii="David" w:hAnsi="David" w:cs="David"/>
+          <w:sz w:val="28"/>
+          <w:szCs w:val="28"/>
+        </w:rPr>
+      </w:pPr>
+      <w:r>
+        <w:rPr>
+          <w:rFonts w:ascii="David" w:hAnsi="David" w:cs="David" w:hint="cs"/>
+          <w:sz w:val="28"/>
+          <w:szCs w:val="28"/>
+          <w:rtl/>
+        </w:rPr>
+        <w:t xml:space="preserve">קושי נוסף היה שהפורץ עשה "רעש" </w:t>
+      </w:r>
+      <w:r>
+        <w:rPr>
+          <w:rFonts w:ascii="David" w:hAnsi="David" w:cs="David" w:hint="cs"/>
+          <w:sz w:val="28"/>
+          <w:szCs w:val="28"/>
+          <w:rtl/>
+        </w:rPr>
+        <w:t>וניסה לפרוץ גם ל</w:t>
+      </w:r>
+      <w:r>
+        <w:rPr>
+          <w:rFonts w:ascii="David" w:hAnsi="David" w:cs="David" w:hint="cs"/>
+          <w:sz w:val="28"/>
+          <w:szCs w:val="28"/>
+          <w:rtl/>
+        </w:rPr>
+        <w:t xml:space="preserve">שרת </w:t>
+      </w:r>
+      <w:r>
+        <w:rPr>
+          <w:rFonts w:ascii="David" w:hAnsi="David" w:cs="David" w:hint="cs"/>
+          <w:sz w:val="28"/>
+          <w:szCs w:val="28"/>
+        </w:rPr>
+        <w:t>Apache</w:t>
+      </w:r>
+      <w:r>
+        <w:rPr>
+          <w:rFonts w:ascii="David" w:hAnsi="David" w:cs="David"/>
+          <w:sz w:val="28"/>
+          <w:szCs w:val="28"/>
+        </w:rPr>
+        <w:t>3</w:t>
+      </w:r>
+      <w:r>
+        <w:rPr>
+          <w:rFonts w:ascii="David" w:hAnsi="David" w:cs="David" w:hint="cs"/>
+          <w:sz w:val="28"/>
+          <w:szCs w:val="28"/>
+          <w:rtl/>
+        </w:rPr>
+        <w:t>.</w:t>
+      </w:r>
+      <w:bookmarkStart w:id="0" w:name="_GoBack"/>
+      <w:bookmarkEnd w:id="0"/>
     </w:p>
     <w:p>
       <w:pPr>
@@ -2181,17 +2420,7 @@
     <w:pPr>
       <w:pStyle w:val="Header"/>
       <w:jc w:val="right"/>
-      <w:rPr>
-        <w:rtl/>
-      </w:rPr>
     </w:pPr>
-    <w:r>
-      <w:rPr>
-        <w:rFonts w:hint="cs"/>
-        <w:rtl/>
-      </w:rPr>
-      <w:t>בס"ד</w:t>
-    </w:r>
   </w:p>
 </w:hdr>
 </file>
@@ -2555,6 +2784,119 @@
     </w:lvl>
   </w:abstractNum>
   <w:abstractNum w:abstractNumId="4" w15:restartNumberingAfterBreak="0">
+    <w:nsid w:val="5D2D4AA3"/>
+    <w:multiLevelType w:val="hybridMultilevel"/>
+    <w:tmpl w:val="269807DA"/>
+    <w:lvl w:ilvl="0" w:tplc="04090001">
+      <w:start w:val="1"/>
+      <w:numFmt w:val="bullet"/>
+      <w:lvlText w:val=""/>
+      <w:lvlJc w:val="left"/>
+      <w:pPr>
+        <w:ind w:left="720" w:hanging="360"/>
+      </w:pPr>
+      <w:rPr>
+        <w:rFonts w:ascii="Symbol" w:hAnsi="Symbol" w:hint="default"/>
+      </w:rPr>
+    </w:lvl>
+    <w:lvl w:ilvl="1" w:tplc="04090003" w:tentative="1">
+      <w:start w:val="1"/>
+      <w:numFmt w:val="bullet"/>
+      <w:lvlText w:val="o"/>
+      <w:lvlJc w:val="left"/>
+      <w:pPr>
+        <w:ind w:left="1440" w:hanging="360"/>
+      </w:pPr>
+      <w:rPr>
+        <w:rFonts w:ascii="Courier New" w:hAnsi="Courier New" w:cs="Courier New" w:hint="default"/>
+      </w:rPr>
+    </w:lvl>
+    <w:lvl w:ilvl="2" w:tplc="04090005" w:tentative="1">
+      <w:start w:val="1"/>
+      <w:numFmt w:val="bullet"/>
+      <w:lvlText w:val=""/>
+      <w:lvlJc w:val="left"/>
+      <w:pPr>
+        <w:ind w:left="2160" w:hanging="360"/>
+      </w:pPr>
+      <w:rPr>
+        <w:rFonts w:ascii="Wingdings" w:hAnsi="Wingdings" w:hint="default"/>
+      </w:rPr>
+    </w:lvl>
+    <w:lvl w:ilvl="3" w:tplc="04090001" w:tentative="1">
+      <w:start w:val="1"/>
+      <w:numFmt w:val="bullet"/>
+      <w:lvlText w:val=""/>
+      <w:lvlJc w:val="left"/>
+      <w:pPr>
+        <w:ind w:left="2880" w:hanging="360"/>
+      </w:pPr>
+      <w:rPr>
+        <w:rFonts w:ascii="Symbol" w:hAnsi="Symbol" w:hint="default"/>
+      </w:rPr>
+    </w:lvl>
+    <w:lvl w:ilvl="4" w:tplc="04090003" w:tentative="1">
+      <w:start w:val="1"/>
+      <w:numFmt w:val="bullet"/>
+      <w:lvlText w:val="o"/>
+      <w:lvlJc w:val="left"/>
+      <w:pPr>
+        <w:ind w:left="3600" w:hanging="360"/>
+      </w:pPr>
+      <w:rPr>
+        <w:rFonts w:ascii="Courier New" w:hAnsi="Courier New" w:cs="Courier New" w:hint="default"/>
+      </w:rPr>
+    </w:lvl>
+    <w:lvl w:ilvl="5" w:tplc="04090005" w:tentative="1">
+      <w:start w:val="1"/>
+      <w:numFmt w:val="bullet"/>
+      <w:lvlText w:val=""/>
+      <w:lvlJc w:val="left"/>
+      <w:pPr>
+        <w:ind w:left="4320" w:hanging="360"/>
+      </w:pPr>
+      <w:rPr>
+        <w:rFonts w:ascii="Wingdings" w:hAnsi="Wingdings" w:hint="default"/>
+      </w:rPr>
+    </w:lvl>
+    <w:lvl w:ilvl="6" w:tplc="04090001" w:tentative="1">
+      <w:start w:val="1"/>
+      <w:numFmt w:val="bullet"/>
+      <w:lvlText w:val=""/>
+      <w:lvlJc w:val="left"/>
+      <w:pPr>
+        <w:ind w:left="5040" w:hanging="360"/>
+      </w:pPr>
+      <w:rPr>
+        <w:rFonts w:ascii="Symbol" w:hAnsi="Symbol" w:hint="default"/>
+      </w:rPr>
+    </w:lvl>
+    <w:lvl w:ilvl="7" w:tplc="04090003" w:tentative="1">
+      <w:start w:val="1"/>
+      <w:numFmt w:val="bullet"/>
+      <w:lvlText w:val="o"/>
+      <w:lvlJc w:val="left"/>
+      <w:pPr>
+        <w:ind w:left="5760" w:hanging="360"/>
+      </w:pPr>
+      <w:rPr>
+        <w:rFonts w:ascii="Courier New" w:hAnsi="Courier New" w:cs="Courier New" w:hint="default"/>
+      </w:rPr>
+    </w:lvl>
+    <w:lvl w:ilvl="8" w:tplc="04090005" w:tentative="1">
+      <w:start w:val="1"/>
+      <w:numFmt w:val="bullet"/>
+      <w:lvlText w:val=""/>
+      <w:lvlJc w:val="left"/>
+      <w:pPr>
+        <w:ind w:left="6480" w:hanging="360"/>
+      </w:pPr>
+      <w:rPr>
+        <w:rFonts w:ascii="Wingdings" w:hAnsi="Wingdings" w:hint="default"/>
+      </w:rPr>
+    </w:lvl>
+  </w:abstractNum>
+  <w:abstractNum w:abstractNumId="5" w15:restartNumberingAfterBreak="0">
     <w:nsid w:val="688C0A8F"/>
     <w:multiLevelType w:val="hybridMultilevel"/>
     <w:tmpl w:val="2A16E038"/>
@@ -2643,7 +2985,7 @@
       </w:pPr>
     </w:lvl>
   </w:abstractNum>
-  <w:abstractNum w:abstractNumId="5" w15:restartNumberingAfterBreak="0">
+  <w:abstractNum w:abstractNumId="6" w15:restartNumberingAfterBreak="0">
     <w:nsid w:val="6BDE03D5"/>
     <w:multiLevelType w:val="hybridMultilevel"/>
     <w:tmpl w:val="21E8400E"/>
@@ -2732,7 +3074,7 @@
       </w:pPr>
     </w:lvl>
   </w:abstractNum>
-  <w:abstractNum w:abstractNumId="6" w15:restartNumberingAfterBreak="0">
+  <w:abstractNum w:abstractNumId="7" w15:restartNumberingAfterBreak="0">
     <w:nsid w:val="70AD6DBE"/>
     <w:multiLevelType w:val="hybridMultilevel"/>
     <w:tmpl w:val="4FFAAB32"/>
@@ -2821,7 +3163,7 @@
       </w:pPr>
     </w:lvl>
   </w:abstractNum>
-  <w:abstractNum w:abstractNumId="7" w15:restartNumberingAfterBreak="0">
+  <w:abstractNum w:abstractNumId="8" w15:restartNumberingAfterBreak="0">
     <w:nsid w:val="74511436"/>
     <w:multiLevelType w:val="hybridMultilevel"/>
     <w:tmpl w:val="39025F2C"/>
@@ -2910,7 +3252,7 @@
       </w:pPr>
     </w:lvl>
   </w:abstractNum>
-  <w:abstractNum w:abstractNumId="8" w15:restartNumberingAfterBreak="0">
+  <w:abstractNum w:abstractNumId="9" w15:restartNumberingAfterBreak="0">
     <w:nsid w:val="74DD2472"/>
     <w:multiLevelType w:val="hybridMultilevel"/>
     <w:tmpl w:val="0F9C1FFC"/>
@@ -3000,19 +3342,19 @@
     </w:lvl>
   </w:abstractNum>
   <w:num w:numId="1">
-    <w:abstractNumId w:val="8"/>
+    <w:abstractNumId w:val="9"/>
   </w:num>
   <w:num w:numId="2">
-    <w:abstractNumId w:val="5"/>
+    <w:abstractNumId w:val="6"/>
   </w:num>
   <w:num w:numId="3">
-    <w:abstractNumId w:val="6"/>
+    <w:abstractNumId w:val="7"/>
   </w:num>
   <w:num w:numId="4">
     <w:abstractNumId w:val="0"/>
   </w:num>
   <w:num w:numId="5">
-    <w:abstractNumId w:val="7"/>
+    <w:abstractNumId w:val="8"/>
   </w:num>
   <w:num w:numId="6">
     <w:abstractNumId w:val="2"/>
@@ -3024,6 +3366,9 @@
     <w:abstractNumId w:val="1"/>
   </w:num>
   <w:num w:numId="9">
+    <w:abstractNumId w:val="5"/>
+  </w:num>
+  <w:num w:numId="10">
     <w:abstractNumId w:val="4"/>
   </w:num>
 </w:numbering>

</xml_diff>